<commit_message>
doc(rapport): Ecrire l'architecture du rapport
[40MIN][DONE]

Réflechir et faire l'architecture du rapport et compléter les parties que je peux déjà compléter. Et mettre des sortes d'example dans celle que je vais devoir compléter par la suite.
</commit_message>
<xml_diff>
--- a/doc/R-P_DevOps-TeixeiraSottile-Rapport.docx
+++ b/doc/R-P_DevOps-TeixeiraSottile-Rapport.docx
@@ -28,9 +28,9 @@
           <w:szCs w:val="22"/>
         </w:rPr>
         <w:drawing>
-          <wp:inline distT="0" distB="0" distL="0" distR="0" wp14:anchorId="3DF0F063" wp14:editId="5F42E4AC">
-            <wp:extent cx="3134995" cy="2558415"/>
-            <wp:effectExtent l="19050" t="0" r="8255" b="0"/>
+          <wp:inline distT="0" distB="0" distL="0" distR="0" wp14:anchorId="3DF0F063" wp14:editId="3FD328E3">
+            <wp:extent cx="5148629" cy="2891106"/>
+            <wp:effectExtent l="0" t="0" r="0" b="5080"/>
             <wp:docPr id="3" name="Image 3"/>
             <wp:cNvGraphicFramePr>
               <a:graphicFrameLocks xmlns:a="http://schemas.openxmlformats.org/drawingml/2006/main" noChangeAspect="1"/>
@@ -39,33 +39,39 @@
               <a:graphicData uri="http://schemas.openxmlformats.org/drawingml/2006/picture">
                 <pic:pic xmlns:pic="http://schemas.openxmlformats.org/drawingml/2006/picture">
                   <pic:nvPicPr>
-                    <pic:cNvPr id="0" name="Picture 3"/>
+                    <pic:cNvPr id="3" name="Image 3"/>
                     <pic:cNvPicPr>
                       <a:picLocks noChangeAspect="1" noChangeArrowheads="1"/>
                     </pic:cNvPicPr>
                   </pic:nvPicPr>
-                  <pic:blipFill>
-                    <a:blip r:embed="rId8" cstate="print"/>
-                    <a:srcRect/>
-                    <a:stretch>
-                      <a:fillRect/>
-                    </a:stretch>
+                  <pic:blipFill rotWithShape="1">
+                    <a:blip r:embed="rId8" cstate="print">
+                      <a:extLst>
+                        <a:ext uri="{28A0092B-C50C-407E-A947-70E740481C1C}">
+                          <a14:useLocalDpi xmlns:a14="http://schemas.microsoft.com/office/drawing/2010/main" val="0"/>
+                        </a:ext>
+                      </a:extLst>
+                    </a:blip>
+                    <a:srcRect t="75" b="15674"/>
+                    <a:stretch/>
                   </pic:blipFill>
                   <pic:spPr bwMode="auto">
                     <a:xfrm>
                       <a:off x="0" y="0"/>
-                      <a:ext cx="3134995" cy="2558415"/>
+                      <a:ext cx="5150341" cy="2892067"/>
                     </a:xfrm>
                     <a:prstGeom prst="rect">
                       <a:avLst/>
                     </a:prstGeom>
                     <a:noFill/>
-                    <a:ln w="9525">
+                    <a:ln>
                       <a:noFill/>
-                      <a:miter lim="800000"/>
-                      <a:headEnd/>
-                      <a:tailEnd/>
                     </a:ln>
+                    <a:extLst>
+                      <a:ext uri="{53640926-AAD7-44D8-BBD7-CCE9431645EC}">
+                        <a14:shadowObscured xmlns:a14="http://schemas.microsoft.com/office/drawing/2010/main"/>
+                      </a:ext>
+                    </a:extLst>
                   </pic:spPr>
                 </pic:pic>
               </a:graphicData>
@@ -78,23 +84,46 @@
       <w:pPr>
         <w:jc w:val="center"/>
       </w:pPr>
-      <w:r>
-        <w:t>(</w:t>
-      </w:r>
-      <w:r>
-        <w:t>Une</w:t>
-      </w:r>
-      <w:r>
-        <w:t xml:space="preserve"> image originale représentant le projet)</w:t>
-      </w:r>
     </w:p>
     <w:p>
       <w:pPr>
         <w:spacing w:before="2000"/>
         <w:jc w:val="center"/>
-      </w:pPr>
-      <w:r>
-        <w:t>Nom de l’auteur – Classe</w:t>
+        <w:rPr>
+          <w:lang w:val="de-CH"/>
+        </w:rPr>
+      </w:pPr>
+      <w:r>
+        <w:rPr>
+          <w:lang w:val="de-CH"/>
+        </w:rPr>
+        <w:t xml:space="preserve">Diego </w:t>
+      </w:r>
+      <w:proofErr w:type="spellStart"/>
+      <w:r>
+        <w:rPr>
+          <w:lang w:val="de-CH"/>
+        </w:rPr>
+        <w:t>Teixeria</w:t>
+      </w:r>
+      <w:proofErr w:type="spellEnd"/>
+      <w:r>
+        <w:rPr>
+          <w:lang w:val="de-CH"/>
+        </w:rPr>
+        <w:t>, Evan Sottile</w:t>
+      </w:r>
+      <w:r>
+        <w:rPr>
+          <w:lang w:val="de-CH"/>
+        </w:rPr>
+        <w:t xml:space="preserve"> – </w:t>
+      </w:r>
+      <w:r>
+        <w:rPr>
+          <w:lang w:val="de-CH"/>
+        </w:rPr>
+        <w:t>GRP3D</w:t>
       </w:r>
     </w:p>
     <w:p>
@@ -102,7 +131,7 @@
         <w:jc w:val="center"/>
       </w:pPr>
       <w:r>
-        <w:t>Lieu</w:t>
+        <w:t>Lausanne, Vennes</w:t>
       </w:r>
     </w:p>
     <w:p>
@@ -110,7 +139,7 @@
         <w:jc w:val="center"/>
       </w:pPr>
       <w:r>
-        <w:t>Durée</w:t>
+        <w:t>32 périodes</w:t>
       </w:r>
     </w:p>
     <w:p>
@@ -118,15 +147,7 @@
         <w:jc w:val="center"/>
       </w:pPr>
       <w:r>
-        <w:t>Nom du chef de projet</w:t>
-      </w:r>
-    </w:p>
-    <w:p>
-      <w:pPr>
-        <w:jc w:val="center"/>
-      </w:pPr>
-      <w:r>
-        <w:t>(Nom et adresse du mandant)</w:t>
+        <w:t>Pascal Piot</w:t>
       </w:r>
     </w:p>
     <w:p>
@@ -3428,25 +3449,24 @@
       <w:pPr>
         <w:pStyle w:val="Retraitcorpsdetexte"/>
       </w:pPr>
-    </w:p>
-    <w:p>
-      <w:pPr>
-        <w:pStyle w:val="Informations"/>
-      </w:pPr>
-      <w:r>
-        <w:t>A compléter</w:t>
-      </w:r>
-      <w:r>
-        <w:t>,</w:t>
-      </w:r>
-      <w:r>
-        <w:t xml:space="preserve">par un titre cours et pertinent. </w:t>
-      </w:r>
-      <w:r>
-        <w:t xml:space="preserve">Cela peut être une reprise ou compléter le titre de la première page </w:t>
-      </w:r>
-      <w:r>
-        <w:t xml:space="preserve">… </w:t>
+      <w:proofErr w:type="spellStart"/>
+      <w:r>
+        <w:t>P_DevOps</w:t>
+      </w:r>
+      <w:proofErr w:type="spellEnd"/>
+      <w:r>
+        <w:t xml:space="preserve"> 324</w:t>
+      </w:r>
+      <w:r>
+        <w:t xml:space="preserve"> </w:t>
+      </w:r>
+      <w:proofErr w:type="spellStart"/>
+      <w:r>
+        <w:t>Todo</w:t>
+      </w:r>
+      <w:proofErr w:type="spellEnd"/>
+      <w:r>
+        <w:t xml:space="preserve"> App</w:t>
       </w:r>
     </w:p>
     <w:p>
@@ -3468,424 +3488,435 @@
       <w:pPr>
         <w:pStyle w:val="Retraitcorpsdetexte"/>
       </w:pPr>
-    </w:p>
-    <w:p>
-      <w:pPr>
-        <w:pStyle w:val="Informations"/>
-      </w:pPr>
-      <w:r>
-        <w:t>A compléter</w:t>
-      </w:r>
-      <w:r>
-        <w:t>,</w:t>
-      </w:r>
-      <w:r>
-        <w:t>par une explication du contexte, de la situation, des raisons</w:t>
-      </w:r>
-      <w:r>
-        <w:t xml:space="preserve"> générales de la mise en route d’un tel projet. Le lecteur doit pouvoir comprendre les motivations du lancement du projet</w:t>
-      </w:r>
-      <w:r>
-        <w:t xml:space="preserve">… </w:t>
+      <w:r>
+        <w:t xml:space="preserve">Dans le cadre du </w:t>
+      </w:r>
+      <w:r>
+        <w:t>projet</w:t>
+      </w:r>
+      <w:r>
+        <w:t xml:space="preserve"> DevOps, nous avons dû mettre en place une infrastructure complète d’intégration et de déploiement continus (CI/CD) pour </w:t>
+      </w:r>
+      <w:r>
+        <w:t>l’</w:t>
+      </w:r>
+      <w:r>
+        <w:t xml:space="preserve">application </w:t>
+      </w:r>
+      <w:r>
+        <w:t>« </w:t>
+      </w:r>
+      <w:proofErr w:type="spellStart"/>
+      <w:r>
+        <w:t>Todo</w:t>
+      </w:r>
+      <w:proofErr w:type="spellEnd"/>
+      <w:r>
+        <w:t>-app »</w:t>
+      </w:r>
+      <w:r>
+        <w:t>. Cette application est composée d’un frontend en Vue.js, d’un backend Node.js/Express, et utilise une base de données MySQL.</w:t>
       </w:r>
     </w:p>
     <w:p>
       <w:pPr>
         <w:pStyle w:val="Retraitcorpsdetexte"/>
       </w:pPr>
+      <w:r>
+        <w:t xml:space="preserve">Notre objectif principal était d’automatiser au maximum tout le processus de qualité logicielle : analyse du code, tests, </w:t>
+      </w:r>
+      <w:proofErr w:type="spellStart"/>
+      <w:r>
+        <w:t>build</w:t>
+      </w:r>
+      <w:proofErr w:type="spellEnd"/>
+      <w:r>
+        <w:t xml:space="preserve"> et déploiement automatique sur un serveur distant.</w:t>
+      </w:r>
+    </w:p>
+    <w:p>
+      <w:pPr>
+        <w:pStyle w:val="Retraitcorpsdetexte"/>
+      </w:pPr>
+    </w:p>
+    <w:p>
+      <w:pPr>
+        <w:pStyle w:val="Retraitcorpsdetexte"/>
+      </w:pPr>
+      <w:r>
+        <w:t xml:space="preserve">Ce projet est réalisé en parallèle avec celui du module ICT-450 (Test), également en binôme avec </w:t>
+      </w:r>
+      <w:r>
+        <w:t>Evan</w:t>
+      </w:r>
+      <w:r>
+        <w:t xml:space="preserve"> et Diego. Cependant, pour la partie DevOps, nous nous sommes concentrés spécifiquement sur l’automatisation, la fiabilité et la standardisation du cycle de développement, afin d’obtenir un pipeline cohérent, rapide et entièrement automatisé.</w:t>
+      </w:r>
+    </w:p>
+    <w:p>
+      <w:pPr>
+        <w:pStyle w:val="Retraitcorpsdetexte"/>
+      </w:pPr>
+    </w:p>
+    <w:bookmarkEnd w:id="4"/>
+    <w:bookmarkEnd w:id="5"/>
+    <w:p>
+      <w:pPr>
+        <w:pStyle w:val="Titre1"/>
+      </w:pPr>
+      <w:r>
+        <w:t>Actions nécessaires pour chaque environnement (Dev / Test / Prod)</w:t>
+      </w:r>
     </w:p>
     <w:p>
       <w:pPr>
         <w:pStyle w:val="Titre2"/>
       </w:pPr>
-      <w:bookmarkStart w:id="7" w:name="_Toc308526319"/>
-      <w:r>
-        <w:t>Matériel et logiciels à disposition</w:t>
-      </w:r>
-      <w:bookmarkEnd w:id="7"/>
-    </w:p>
-    <w:p>
-      <w:pPr>
-        <w:pStyle w:val="Retraitcorpsdetexte"/>
-      </w:pPr>
-    </w:p>
-    <w:p>
-      <w:pPr>
-        <w:pStyle w:val="Informations"/>
-      </w:pPr>
-      <w:r>
-        <w:t>A compléter</w:t>
-      </w:r>
-      <w:r>
-        <w:t xml:space="preserve"> par ce qui est nécessaire pour le démarrage</w:t>
-      </w:r>
-      <w:r>
-        <w:t xml:space="preserve"> … </w:t>
-      </w:r>
-    </w:p>
-    <w:p>
-      <w:pPr>
-        <w:pStyle w:val="Retraitcorpsdetexte"/>
-      </w:pPr>
+      <w:r>
+        <w:t>Backend (Node.js / Express)</w:t>
+      </w:r>
+    </w:p>
+    <w:p>
+      <w:pPr>
+        <w:pStyle w:val="Corpsdetexte"/>
+        <w:numPr>
+          <w:ilvl w:val="0"/>
+          <w:numId w:val="48"/>
+        </w:numPr>
+        <w:ind w:left="1857"/>
+      </w:pPr>
+      <w:r>
+        <w:t>Audit de sécurité (</w:t>
+      </w:r>
+      <w:proofErr w:type="spellStart"/>
+      <w:r>
+        <w:t>npm</w:t>
+      </w:r>
+      <w:proofErr w:type="spellEnd"/>
+      <w:r>
+        <w:t xml:space="preserve"> audit)</w:t>
+      </w:r>
+    </w:p>
+    <w:p>
+      <w:pPr>
+        <w:pStyle w:val="Corpsdetexte"/>
+        <w:numPr>
+          <w:ilvl w:val="0"/>
+          <w:numId w:val="48"/>
+        </w:numPr>
+        <w:ind w:left="1857"/>
+      </w:pPr>
+      <w:proofErr w:type="spellStart"/>
+      <w:r>
+        <w:t>Linting</w:t>
+      </w:r>
+      <w:proofErr w:type="spellEnd"/>
+      <w:r>
+        <w:t xml:space="preserve"> (</w:t>
+      </w:r>
+      <w:proofErr w:type="spellStart"/>
+      <w:r>
+        <w:t>eslint</w:t>
+      </w:r>
+      <w:proofErr w:type="spellEnd"/>
+      <w:r>
+        <w:t>)</w:t>
+      </w:r>
+    </w:p>
+    <w:p>
+      <w:pPr>
+        <w:pStyle w:val="Corpsdetexte"/>
+        <w:numPr>
+          <w:ilvl w:val="0"/>
+          <w:numId w:val="48"/>
+        </w:numPr>
+        <w:ind w:left="1857"/>
+      </w:pPr>
+      <w:r>
+        <w:t xml:space="preserve">Tests unitaires </w:t>
+      </w:r>
+      <w:proofErr w:type="spellStart"/>
+      <w:r>
+        <w:t>jest</w:t>
+      </w:r>
+      <w:proofErr w:type="spellEnd"/>
+      <w:r>
+        <w:t xml:space="preserve">, </w:t>
+      </w:r>
+      <w:proofErr w:type="spellStart"/>
+      <w:r>
+        <w:t>supertest</w:t>
+      </w:r>
+      <w:proofErr w:type="spellEnd"/>
+      <w:r>
+        <w:t>)</w:t>
+      </w:r>
+    </w:p>
+    <w:p>
+      <w:pPr>
+        <w:pStyle w:val="Corpsdetexte"/>
+        <w:numPr>
+          <w:ilvl w:val="0"/>
+          <w:numId w:val="48"/>
+        </w:numPr>
+        <w:ind w:left="1857"/>
+      </w:pPr>
+      <w:proofErr w:type="spellStart"/>
+      <w:r>
+        <w:t>Build</w:t>
+      </w:r>
+      <w:proofErr w:type="spellEnd"/>
+      <w:r>
+        <w:t xml:space="preserve"> / pré-lancement éventuel</w:t>
+      </w:r>
+    </w:p>
+    <w:p>
+      <w:pPr>
+        <w:pStyle w:val="Corpsdetexte"/>
+        <w:numPr>
+          <w:ilvl w:val="0"/>
+          <w:numId w:val="48"/>
+        </w:numPr>
+        <w:ind w:left="1857"/>
+      </w:pPr>
+      <w:r>
+        <w:t>Configuration des variables selon l’environnement</w:t>
+      </w:r>
+    </w:p>
+    <w:p>
+      <w:pPr>
+        <w:pStyle w:val="Corpsdetexte"/>
+        <w:numPr>
+          <w:ilvl w:val="0"/>
+          <w:numId w:val="48"/>
+        </w:numPr>
+        <w:ind w:left="1857"/>
+      </w:pPr>
+      <w:r>
+        <w:t>Spécificités prod (optimisation, installation, gestion du service)</w:t>
+      </w:r>
     </w:p>
     <w:p>
       <w:pPr>
         <w:pStyle w:val="Titre2"/>
       </w:pPr>
-      <w:bookmarkStart w:id="8" w:name="_Toc308526320"/>
-      <w:r>
-        <w:t>P</w:t>
-      </w:r>
-      <w:r>
-        <w:t>rérequis</w:t>
-      </w:r>
-      <w:bookmarkEnd w:id="8"/>
-    </w:p>
-    <w:p>
-      <w:pPr>
-        <w:pStyle w:val="Retraitcorpsdetexte"/>
-      </w:pPr>
-    </w:p>
-    <w:p>
-      <w:pPr>
-        <w:pStyle w:val="Informations"/>
-      </w:pPr>
-      <w:r>
-        <w:t>A compléter</w:t>
-      </w:r>
-      <w:r>
-        <w:t xml:space="preserve"> par une description des compétences, des connaissances et de la formation minimum pour être à même de réaliser le projet</w:t>
-      </w:r>
-      <w:r>
-        <w:t xml:space="preserve"> … </w:t>
-      </w:r>
-    </w:p>
-    <w:p>
-      <w:pPr>
-        <w:pStyle w:val="Retraitcorpsdetexte"/>
-      </w:pPr>
+      <w:r>
+        <w:t>Frontend (Vue.js)</w:t>
+      </w:r>
+    </w:p>
+    <w:p>
+      <w:pPr>
+        <w:pStyle w:val="Corpsdetexte"/>
+        <w:numPr>
+          <w:ilvl w:val="0"/>
+          <w:numId w:val="49"/>
+        </w:numPr>
+        <w:ind w:left="1857"/>
+      </w:pPr>
+      <w:r>
+        <w:t>Audit de sécurité</w:t>
+      </w:r>
+    </w:p>
+    <w:p>
+      <w:pPr>
+        <w:pStyle w:val="Corpsdetexte"/>
+        <w:numPr>
+          <w:ilvl w:val="0"/>
+          <w:numId w:val="49"/>
+        </w:numPr>
+        <w:ind w:left="1857"/>
+      </w:pPr>
+      <w:proofErr w:type="spellStart"/>
+      <w:r>
+        <w:t>Linting</w:t>
+      </w:r>
+      <w:proofErr w:type="spellEnd"/>
+      <w:r>
+        <w:t xml:space="preserve"> (</w:t>
+      </w:r>
+      <w:proofErr w:type="spellStart"/>
+      <w:r>
+        <w:t>eslint</w:t>
+      </w:r>
+      <w:proofErr w:type="spellEnd"/>
+      <w:r>
+        <w:t>)</w:t>
+      </w:r>
+    </w:p>
+    <w:p>
+      <w:pPr>
+        <w:pStyle w:val="Corpsdetexte"/>
+        <w:numPr>
+          <w:ilvl w:val="0"/>
+          <w:numId w:val="49"/>
+        </w:numPr>
+        <w:ind w:left="1857"/>
+        <w:rPr>
+          <w:lang w:val="en-US"/>
+        </w:rPr>
+      </w:pPr>
+      <w:r>
+        <w:rPr>
+          <w:lang w:val="en-US"/>
+        </w:rPr>
+        <w:t>Tests E2E (Cypress — Chrome, Firefox, Edge)</w:t>
+      </w:r>
+    </w:p>
+    <w:p>
+      <w:pPr>
+        <w:pStyle w:val="Corpsdetexte"/>
+        <w:numPr>
+          <w:ilvl w:val="0"/>
+          <w:numId w:val="49"/>
+        </w:numPr>
+        <w:ind w:left="1857"/>
+        <w:rPr>
+          <w:lang w:val="en-US"/>
+        </w:rPr>
+      </w:pPr>
+      <w:r>
+        <w:rPr>
+          <w:lang w:val="en-US"/>
+        </w:rPr>
+        <w:t>Build Vue (</w:t>
+      </w:r>
+      <w:proofErr w:type="spellStart"/>
+      <w:r>
+        <w:rPr>
+          <w:lang w:val="en-US"/>
+        </w:rPr>
+        <w:t>npm</w:t>
+      </w:r>
+      <w:proofErr w:type="spellEnd"/>
+      <w:r>
+        <w:rPr>
+          <w:lang w:val="en-US"/>
+        </w:rPr>
+        <w:t xml:space="preserve"> run build)</w:t>
+      </w:r>
+    </w:p>
+    <w:p>
+      <w:pPr>
+        <w:pStyle w:val="Corpsdetexte"/>
+        <w:numPr>
+          <w:ilvl w:val="0"/>
+          <w:numId w:val="49"/>
+        </w:numPr>
+        <w:ind w:left="1857"/>
+      </w:pPr>
+      <w:r>
+        <w:t xml:space="preserve">Gestion des assets et variables d’environnement </w:t>
+      </w:r>
+      <w:proofErr w:type="gramStart"/>
+      <w:r>
+        <w:t>(.</w:t>
+      </w:r>
+      <w:proofErr w:type="spellStart"/>
+      <w:r>
+        <w:t>env</w:t>
+      </w:r>
+      <w:proofErr w:type="gramEnd"/>
+      <w:r>
+        <w:t>.production</w:t>
+      </w:r>
+      <w:proofErr w:type="spellEnd"/>
+      <w:r>
+        <w:t>)</w:t>
+      </w:r>
+    </w:p>
+    <w:p>
+      <w:pPr>
+        <w:pStyle w:val="Corpsdetexte"/>
+        <w:numPr>
+          <w:ilvl w:val="0"/>
+          <w:numId w:val="49"/>
+        </w:numPr>
+        <w:ind w:left="1857"/>
+      </w:pPr>
+      <w:r>
+        <w:t xml:space="preserve">Particularités du déploiement (serveur web, dossier </w:t>
+      </w:r>
+      <w:proofErr w:type="spellStart"/>
+      <w:r>
+        <w:t>dist</w:t>
+      </w:r>
+      <w:proofErr w:type="spellEnd"/>
+      <w:r>
+        <w:t>, etc.)</w:t>
+      </w:r>
+    </w:p>
+    <w:p>
+      <w:pPr>
+        <w:pStyle w:val="Corpsdetexte"/>
+      </w:pPr>
+    </w:p>
+    <w:p>
+      <w:pPr>
+        <w:pStyle w:val="Corpsdetexte"/>
+      </w:pPr>
+    </w:p>
+    <w:p>
+      <w:pPr>
+        <w:pStyle w:val="Corpsdetexte"/>
+      </w:pPr>
+    </w:p>
+    <w:p>
+      <w:pPr>
+        <w:pStyle w:val="Corpsdetexte"/>
+      </w:pPr>
+    </w:p>
+    <w:p>
+      <w:pPr>
+        <w:pStyle w:val="Titre1"/>
+      </w:pPr>
+      <w:r>
+        <w:lastRenderedPageBreak/>
+        <w:t>Description du workflow CI/CD</w:t>
+      </w:r>
     </w:p>
     <w:p>
       <w:pPr>
         <w:pStyle w:val="Titre2"/>
       </w:pPr>
-      <w:bookmarkStart w:id="9" w:name="_Toc308526321"/>
-      <w:r>
-        <w:t>Cahier des charges</w:t>
-      </w:r>
-      <w:bookmarkEnd w:id="9"/>
-    </w:p>
-    <w:p>
-      <w:pPr>
-        <w:pStyle w:val="Titre3"/>
-      </w:pPr>
-      <w:bookmarkStart w:id="10" w:name="_Toc308526322"/>
-      <w:r>
-        <w:t>Objectifs et portée du projet (objectifs SMART</w:t>
-      </w:r>
-      <w:r>
-        <w:t>)</w:t>
-      </w:r>
-      <w:bookmarkEnd w:id="10"/>
-    </w:p>
-    <w:p>
-      <w:pPr>
-        <w:pStyle w:val="Retraitcorpsdetexte3"/>
-      </w:pPr>
-    </w:p>
-    <w:p>
-      <w:pPr>
-        <w:pStyle w:val="Informations"/>
-      </w:pPr>
-      <w:r>
-        <w:t>A compléter</w:t>
-      </w:r>
-      <w:r>
-        <w:t>. Il s’agit d’ébaucher des réponses aux questions de l’acronyme CQQCOQP (Combien, Quoi, Qui, Comment, Où, Quand, Pourquoi)</w:t>
-      </w:r>
-    </w:p>
-    <w:p>
-      <w:pPr>
-        <w:pStyle w:val="Retraitcorpsdetexte3"/>
-      </w:pPr>
-    </w:p>
-    <w:p>
-      <w:pPr>
-        <w:pStyle w:val="Titre3"/>
-      </w:pPr>
-      <w:bookmarkStart w:id="11" w:name="_Toc308526323"/>
-      <w:r>
-        <w:t xml:space="preserve">Caractéristiques des utilisateurs et </w:t>
-      </w:r>
-      <w:r>
-        <w:t>impacts</w:t>
-      </w:r>
-      <w:bookmarkEnd w:id="11"/>
-    </w:p>
-    <w:p>
-      <w:pPr>
-        <w:pStyle w:val="Retraitcorpsdetexte3"/>
-      </w:pPr>
-    </w:p>
-    <w:p>
-      <w:pPr>
-        <w:pStyle w:val="Informations"/>
-      </w:pPr>
-      <w:r>
-        <w:t>A compléter</w:t>
-      </w:r>
-      <w:r>
-        <w:t xml:space="preserve">… </w:t>
-      </w:r>
-      <w:r>
-        <w:t>Il s’agit d’identifier le(s) profil(s) de(s) utilisateur-</w:t>
-      </w:r>
-      <w:proofErr w:type="spellStart"/>
-      <w:r>
-        <w:t>trice</w:t>
-      </w:r>
-      <w:proofErr w:type="spellEnd"/>
-      <w:r>
-        <w:t>(s) type, et les conséquences que cela va avoir sur la conception (couleurs, ergonomie, utilisation, etc.)</w:t>
-      </w:r>
-    </w:p>
-    <w:p>
-      <w:pPr>
-        <w:pStyle w:val="Retraitcorpsdetexte3"/>
-      </w:pPr>
-    </w:p>
-    <w:p>
-      <w:pPr>
-        <w:pStyle w:val="Titre3"/>
-      </w:pPr>
-      <w:bookmarkStart w:id="12" w:name="_Toc308526324"/>
-      <w:r>
-        <w:t>Fonctionnalités requises (du point de vue de l’utilisateur)</w:t>
-      </w:r>
-      <w:bookmarkEnd w:id="12"/>
-    </w:p>
-    <w:p>
-      <w:pPr>
-        <w:pStyle w:val="Retraitcorpsdetexte3"/>
-      </w:pPr>
-    </w:p>
-    <w:p>
-      <w:pPr>
-        <w:pStyle w:val="Informations"/>
-      </w:pPr>
-      <w:r>
-        <w:t xml:space="preserve">A compléter </w:t>
-      </w:r>
-      <w:r>
-        <w:t xml:space="preserve">par une espèce de mode d’emploi du produit. S’il s’agissait d’une montre, décrire qu’à part l’heure, il y aura la possibilité d’utiliser un chronomètre, un réveil, </w:t>
-      </w:r>
-      <w:r>
-        <w:t xml:space="preserve">… </w:t>
-      </w:r>
-    </w:p>
-    <w:p>
-      <w:pPr>
-        <w:pStyle w:val="Retraitcorpsdetexte3"/>
-      </w:pPr>
-    </w:p>
-    <w:p>
-      <w:pPr>
-        <w:pStyle w:val="Titre3"/>
-      </w:pPr>
-      <w:bookmarkStart w:id="13" w:name="_Toc308526325"/>
-      <w:r>
-        <w:t>Contraintes</w:t>
-      </w:r>
-      <w:bookmarkEnd w:id="13"/>
-    </w:p>
-    <w:p>
-      <w:pPr>
-        <w:pStyle w:val="Retraitcorpsdetexte3"/>
-      </w:pPr>
-    </w:p>
-    <w:p>
-      <w:pPr>
-        <w:pStyle w:val="Informations"/>
-      </w:pPr>
-      <w:r>
-        <w:t>S</w:t>
-      </w:r>
-      <w:r>
-        <w:t>écurité,</w:t>
-      </w:r>
-      <w:r>
-        <w:t xml:space="preserve"> backups, disponibilité,</w:t>
-      </w:r>
-      <w:r>
-        <w:t xml:space="preserve"> système utilisé, interfa</w:t>
-      </w:r>
-      <w:r>
-        <w:t>ces avec autres logiciels, etc.</w:t>
-      </w:r>
-    </w:p>
-    <w:p>
-      <w:pPr>
-        <w:pStyle w:val="Retraitcorpsdetexte3"/>
-      </w:pPr>
-    </w:p>
-    <w:p>
-      <w:pPr>
-        <w:pStyle w:val="Titre3"/>
-      </w:pPr>
-      <w:bookmarkStart w:id="14" w:name="_Toc308526326"/>
-      <w:r>
-        <w:t>Travail à réaliser par l'apprenti</w:t>
-      </w:r>
-      <w:bookmarkEnd w:id="14"/>
-    </w:p>
-    <w:p>
-      <w:pPr>
-        <w:pStyle w:val="Retraitcorpsdetexte3"/>
-      </w:pPr>
-    </w:p>
-    <w:p>
-      <w:pPr>
-        <w:pStyle w:val="Informations"/>
-      </w:pPr>
-      <w:r>
-        <w:t xml:space="preserve">Décrire à quoi doit ressembler le travail produit, ce qu’il faudra </w:t>
-      </w:r>
-      <w:r>
-        <w:t>rendre</w:t>
-      </w:r>
-      <w:r>
-        <w:t xml:space="preserve"> … </w:t>
-      </w:r>
-    </w:p>
-    <w:p>
-      <w:pPr>
-        <w:pStyle w:val="Retraitcorpsdetexte3"/>
-      </w:pPr>
-    </w:p>
-    <w:p>
-      <w:pPr>
-        <w:pStyle w:val="Titre3"/>
-      </w:pPr>
-      <w:bookmarkStart w:id="15" w:name="_Toc308526327"/>
-      <w:r>
-        <w:t>Si le temps le permet …</w:t>
-      </w:r>
-      <w:bookmarkEnd w:id="15"/>
-    </w:p>
-    <w:p>
-      <w:pPr>
-        <w:pStyle w:val="Retraitcorpsdetexte3"/>
-      </w:pPr>
-    </w:p>
-    <w:p>
-      <w:pPr>
-        <w:pStyle w:val="Informations"/>
-      </w:pPr>
-      <w:r>
-        <w:t>Objectifs complémentaires</w:t>
-      </w:r>
-      <w:r>
-        <w:t>au cas où le projet n’est pas assez ambitieux dans le temps imparti</w:t>
-      </w:r>
-      <w:r>
-        <w:t xml:space="preserve">… </w:t>
-      </w:r>
-    </w:p>
-    <w:p>
-      <w:pPr>
-        <w:pStyle w:val="Retraitcorpsdetexte3"/>
-      </w:pPr>
-    </w:p>
-    <w:p>
-      <w:pPr>
-        <w:pStyle w:val="Titre3"/>
-      </w:pPr>
-      <w:bookmarkStart w:id="16" w:name="_Toc308526328"/>
-      <w:r>
-        <w:t>Méthodes de validation des solutions</w:t>
-      </w:r>
-      <w:bookmarkEnd w:id="16"/>
-    </w:p>
-    <w:p>
-      <w:pPr>
-        <w:pStyle w:val="Retraitcorpsdetexte3"/>
-      </w:pPr>
-    </w:p>
-    <w:p>
-      <w:pPr>
-        <w:pStyle w:val="Informations"/>
-      </w:pPr>
-      <w:r>
-        <w:t xml:space="preserve">Comment </w:t>
-      </w:r>
-      <w:r>
-        <w:t xml:space="preserve">les </w:t>
-      </w:r>
-      <w:r>
-        <w:t>tests</w:t>
-      </w:r>
-      <w:r>
-        <w:t xml:space="preserve"> vont être entrepris</w:t>
-      </w:r>
-      <w:r>
-        <w:t xml:space="preserve">, quels tests </w:t>
-      </w:r>
-      <w:r>
-        <w:t>doivent être entrepris</w:t>
-      </w:r>
-      <w:r>
-        <w:t>, etc.</w:t>
-      </w:r>
-      <w:r>
-        <w:t xml:space="preserve">… </w:t>
-      </w:r>
-    </w:p>
-    <w:p>
-      <w:pPr>
-        <w:pStyle w:val="Retraitcorpsdetexte3"/>
-      </w:pPr>
-    </w:p>
-    <w:p>
-      <w:pPr>
-        <w:pStyle w:val="Titre2"/>
-      </w:pPr>
-      <w:bookmarkStart w:id="17" w:name="_Toc308526329"/>
-      <w:r>
-        <w:t>Les points suivants seront évalués</w:t>
-      </w:r>
-      <w:bookmarkEnd w:id="17"/>
+      <w:r>
+        <w:t>Déclencheurs (Triggers)</w:t>
+      </w:r>
     </w:p>
     <w:p>
       <w:pPr>
         <w:pStyle w:val="Retraitcorpsdetexte"/>
         <w:numPr>
           <w:ilvl w:val="0"/>
-          <w:numId w:val="14"/>
+          <w:numId w:val="53"/>
         </w:numPr>
       </w:pPr>
       <w:r>
-        <w:t>Le rapport</w:t>
-      </w:r>
+        <w:t xml:space="preserve">Push sur main → déploiement sur </w:t>
+      </w:r>
+      <w:proofErr w:type="spellStart"/>
+      <w:r>
+        <w:t>staging</w:t>
+      </w:r>
+      <w:proofErr w:type="spellEnd"/>
     </w:p>
     <w:p>
       <w:pPr>
         <w:pStyle w:val="Retraitcorpsdetexte"/>
         <w:numPr>
           <w:ilvl w:val="0"/>
-          <w:numId w:val="14"/>
+          <w:numId w:val="53"/>
         </w:numPr>
       </w:pPr>
       <w:r>
-        <w:t>L</w:t>
-      </w:r>
-      <w:r>
-        <w:t>es</w:t>
-      </w:r>
-      <w:r>
-        <w:t xml:space="preserve"> planification</w:t>
-      </w:r>
-      <w:r>
-        <w:t>s (initiale et détaillée)</w:t>
+        <w:t>Workflow manuel (</w:t>
+      </w:r>
+      <w:proofErr w:type="spellStart"/>
+      <w:r>
+        <w:t>workflow_dispatch</w:t>
+      </w:r>
+      <w:proofErr w:type="spellEnd"/>
+      <w:r>
+        <w:t>) → production</w:t>
       </w:r>
     </w:p>
     <w:p>
@@ -3893,11 +3924,24 @@
         <w:pStyle w:val="Retraitcorpsdetexte"/>
         <w:numPr>
           <w:ilvl w:val="0"/>
-          <w:numId w:val="14"/>
+          <w:numId w:val="53"/>
         </w:numPr>
       </w:pPr>
       <w:r>
-        <w:t>Le journal de travail</w:t>
+        <w:t>Exécution parallélisée vs séquentielle</w:t>
+      </w:r>
+    </w:p>
+    <w:p>
+      <w:pPr>
+        <w:pStyle w:val="Retraitcorpsdetexte"/>
+      </w:pPr>
+    </w:p>
+    <w:p>
+      <w:pPr>
+        <w:pStyle w:val="Titre2"/>
+      </w:pPr>
+      <w:r>
+        <w:t>Étapes CI (Intégration continue)</w:t>
       </w:r>
     </w:p>
     <w:p>
@@ -3905,17 +3949,12 @@
         <w:pStyle w:val="Retraitcorpsdetexte"/>
         <w:numPr>
           <w:ilvl w:val="0"/>
-          <w:numId w:val="14"/>
+          <w:numId w:val="52"/>
         </w:numPr>
-      </w:pPr>
-      <w:r>
-        <w:t>Le</w:t>
-      </w:r>
-      <w:r>
-        <w:t xml:space="preserve"> code et le</w:t>
-      </w:r>
-      <w:r>
-        <w:t>s commentaires</w:t>
+        <w:ind w:left="1857"/>
+      </w:pPr>
+      <w:r>
+        <w:t>Installation des dépendances</w:t>
       </w:r>
     </w:p>
     <w:p>
@@ -3923,33 +3962,25 @@
         <w:pStyle w:val="Retraitcorpsdetexte"/>
         <w:numPr>
           <w:ilvl w:val="0"/>
-          <w:numId w:val="14"/>
+          <w:numId w:val="52"/>
         </w:numPr>
-      </w:pPr>
-      <w:r>
-        <w:t>Les documentations de mise en œuvre et d’utilisation</w:t>
-      </w:r>
-    </w:p>
-    <w:p>
-      <w:pPr>
-        <w:pStyle w:val="Titre2"/>
-      </w:pPr>
-      <w:bookmarkStart w:id="18" w:name="_Toc308526330"/>
-      <w:r>
-        <w:t>Validation et conditions de réussite</w:t>
-      </w:r>
-      <w:bookmarkEnd w:id="18"/>
+        <w:ind w:left="1857"/>
+      </w:pPr>
+      <w:r>
+        <w:t>Audit</w:t>
+      </w:r>
     </w:p>
     <w:p>
       <w:pPr>
         <w:pStyle w:val="Retraitcorpsdetexte"/>
         <w:numPr>
           <w:ilvl w:val="0"/>
-          <w:numId w:val="14"/>
+          <w:numId w:val="52"/>
         </w:numPr>
-      </w:pPr>
-      <w:r>
-        <w:t>Compréhension du travail</w:t>
+        <w:ind w:left="1857"/>
+      </w:pPr>
+      <w:r>
+        <w:t>Lint</w:t>
       </w:r>
     </w:p>
     <w:p>
@@ -3957,11 +3988,12 @@
         <w:pStyle w:val="Retraitcorpsdetexte"/>
         <w:numPr>
           <w:ilvl w:val="0"/>
-          <w:numId w:val="14"/>
+          <w:numId w:val="52"/>
         </w:numPr>
-      </w:pPr>
-      <w:r>
-        <w:t>Possibilité de transmettre le travail à une personne extérieure pour le terminer, le corriger ou le compléter</w:t>
+        <w:ind w:left="1857"/>
+      </w:pPr>
+      <w:r>
+        <w:t>Tests (unitaires / E2E)</w:t>
       </w:r>
     </w:p>
     <w:p>
@@ -3969,860 +4001,425 @@
         <w:pStyle w:val="Retraitcorpsdetexte"/>
         <w:numPr>
           <w:ilvl w:val="0"/>
-          <w:numId w:val="14"/>
+          <w:numId w:val="52"/>
         </w:numPr>
-      </w:pPr>
-      <w:r>
-        <w:t>Etat de fonctionnement du produit livré</w:t>
-      </w:r>
+        <w:ind w:left="1857"/>
+      </w:pPr>
+      <w:proofErr w:type="spellStart"/>
+      <w:r>
+        <w:t>Build</w:t>
+      </w:r>
+      <w:proofErr w:type="spellEnd"/>
+    </w:p>
+    <w:p>
+      <w:pPr>
+        <w:pStyle w:val="Retraitcorpsdetexte"/>
+        <w:numPr>
+          <w:ilvl w:val="0"/>
+          <w:numId w:val="52"/>
+        </w:numPr>
+        <w:ind w:left="1857"/>
+      </w:pPr>
+      <w:r>
+        <w:t>Validation finale</w:t>
+      </w:r>
+    </w:p>
+    <w:p>
+      <w:pPr>
+        <w:pStyle w:val="Retraitcorpsdetexte"/>
+      </w:pPr>
+    </w:p>
+    <w:p>
+      <w:pPr>
+        <w:pStyle w:val="Titre2"/>
+      </w:pPr>
+      <w:r>
+        <w:t>Étapes CD (Déploiement continu)</w:t>
+      </w:r>
+    </w:p>
+    <w:p>
+      <w:pPr>
+        <w:pStyle w:val="Retraitcorpsdetexte"/>
+      </w:pPr>
+    </w:p>
+    <w:p>
+      <w:pPr>
+        <w:pStyle w:val="Retraitcorpsdetexte"/>
+      </w:pPr>
+    </w:p>
+    <w:p>
+      <w:pPr>
+        <w:pStyle w:val="Titre2"/>
+      </w:pPr>
+      <w:bookmarkStart w:id="7" w:name="_Toc308526336"/>
+      <w:bookmarkStart w:id="8" w:name="_Toc532179961"/>
+      <w:r>
+        <w:t>Planification</w:t>
+      </w:r>
+      <w:r>
+        <w:t xml:space="preserve"> détaillé</w:t>
+      </w:r>
+      <w:r>
+        <w:t>e</w:t>
+      </w:r>
+      <w:bookmarkEnd w:id="7"/>
+    </w:p>
+    <w:p>
+      <w:pPr>
+        <w:pStyle w:val="Retraitcorpsdetexte"/>
+      </w:pPr>
+    </w:p>
+    <w:p>
+      <w:pPr>
+        <w:pStyle w:val="Retraitcorpsdetexte"/>
+      </w:pPr>
     </w:p>
     <w:p>
       <w:pPr>
         <w:pStyle w:val="Titre1"/>
       </w:pPr>
-      <w:bookmarkStart w:id="19" w:name="_Toc308526331"/>
-      <w:r>
-        <w:t>Planification</w:t>
-      </w:r>
-      <w:bookmarkEnd w:id="4"/>
-      <w:bookmarkEnd w:id="5"/>
-      <w:r>
-        <w:t xml:space="preserve"> Initiale</w:t>
-      </w:r>
-      <w:bookmarkEnd w:id="19"/>
-    </w:p>
-    <w:p>
-      <w:pPr>
-        <w:pStyle w:val="Informations"/>
+      <w:r>
+        <w:t>R</w:t>
+      </w:r>
+      <w:r>
+        <w:t>apports de déploiement</w:t>
+      </w:r>
+    </w:p>
+    <w:p>
+      <w:pPr>
+        <w:pStyle w:val="Corpsdetexte"/>
+      </w:pPr>
+      <w:r>
+        <w:t>Pour chaque déploiement (</w:t>
+      </w:r>
+      <w:proofErr w:type="spellStart"/>
+      <w:r>
+        <w:t>staging</w:t>
+      </w:r>
+      <w:proofErr w:type="spellEnd"/>
+      <w:r>
+        <w:t>, production) :</w:t>
+      </w:r>
+    </w:p>
+    <w:p>
+      <w:pPr>
+        <w:pStyle w:val="Corpsdetexte"/>
         <w:numPr>
-          <w:ilvl w:val="5"/>
-          <w:numId w:val="26"/>
+          <w:ilvl w:val="0"/>
+          <w:numId w:val="51"/>
         </w:numPr>
-      </w:pPr>
-      <w:r>
-        <w:t>Ce paragraphe présente le p</w:t>
-      </w:r>
-      <w:r>
-        <w:t>lanning d'origine (</w:t>
-      </w:r>
-      <w:r>
-        <w:t xml:space="preserve">date de début, date de fin, vacances et congés, </w:t>
-      </w:r>
-      <w:r>
-        <w:t xml:space="preserve">liste hiérarchique des tâches ou </w:t>
-      </w:r>
-      <w:r>
-        <w:t>GANTT</w:t>
-      </w:r>
-      <w:r>
-        <w:t>, jalons, durée totale</w:t>
-      </w:r>
+        <w:ind w:left="1290"/>
+      </w:pPr>
+      <w:r>
+        <w:t>Date, environnement</w:t>
+      </w:r>
+    </w:p>
+    <w:p>
+      <w:pPr>
+        <w:pStyle w:val="Corpsdetexte"/>
+        <w:numPr>
+          <w:ilvl w:val="0"/>
+          <w:numId w:val="51"/>
+        </w:numPr>
+        <w:ind w:left="1290"/>
+      </w:pPr>
+      <w:r>
+        <w:t>Résultat (succès / échec)</w:t>
+      </w:r>
+    </w:p>
+    <w:p>
+      <w:pPr>
+        <w:pStyle w:val="Corpsdetexte"/>
+        <w:numPr>
+          <w:ilvl w:val="0"/>
+          <w:numId w:val="51"/>
+        </w:numPr>
+        <w:ind w:left="1290"/>
+      </w:pPr>
+      <w:r>
+        <w:t>Logs importants ou erreurs rencontrées</w:t>
+      </w:r>
+    </w:p>
+    <w:p>
+      <w:pPr>
+        <w:pStyle w:val="Corpsdetexte"/>
+        <w:numPr>
+          <w:ilvl w:val="0"/>
+          <w:numId w:val="51"/>
+        </w:numPr>
+        <w:ind w:left="1290"/>
+      </w:pPr>
+      <w:r>
+        <w:t>Actions correctives éventuelles</w:t>
+      </w:r>
+    </w:p>
+    <w:p>
+      <w:pPr>
+        <w:pStyle w:val="Corpsdetexte"/>
+        <w:numPr>
+          <w:ilvl w:val="0"/>
+          <w:numId w:val="51"/>
+        </w:numPr>
+        <w:ind w:left="1290"/>
+      </w:pPr>
+      <w:r>
+        <w:t>Conclusion du déploiement</w:t>
+      </w:r>
+    </w:p>
+    <w:p>
+      <w:pPr>
+        <w:pStyle w:val="Corpsdetexte"/>
+      </w:pPr>
+    </w:p>
+    <w:p>
+      <w:pPr>
+        <w:pStyle w:val="Corpsdetexte"/>
+      </w:pPr>
+    </w:p>
+    <w:bookmarkEnd w:id="8"/>
+    <w:p>
+      <w:pPr>
+        <w:pStyle w:val="Titre1"/>
+      </w:pPr>
+      <w:r>
+        <w:t>Schéma</w:t>
+      </w:r>
+      <w:r>
+        <w:t>s</w:t>
+      </w:r>
+      <w:r>
+        <w:t xml:space="preserve"> </w:t>
+      </w:r>
+      <w:r>
+        <w:t>CI/CD</w:t>
+      </w:r>
+    </w:p>
+    <w:p>
+      <w:pPr>
+        <w:pStyle w:val="Corpsdetexte"/>
+      </w:pPr>
+      <w:r>
+        <w:t>Diagramme montrant :</w:t>
+      </w:r>
+    </w:p>
+    <w:p>
+      <w:pPr>
+        <w:pStyle w:val="Corpsdetexte"/>
+        <w:numPr>
+          <w:ilvl w:val="0"/>
+          <w:numId w:val="50"/>
+        </w:numPr>
+      </w:pPr>
+      <w:r>
+        <w:t>CI backend</w:t>
+      </w:r>
+    </w:p>
+    <w:p>
+      <w:pPr>
+        <w:pStyle w:val="Corpsdetexte"/>
+        <w:numPr>
+          <w:ilvl w:val="0"/>
+          <w:numId w:val="50"/>
+        </w:numPr>
+      </w:pPr>
+      <w:r>
+        <w:t>CI frontend</w:t>
+      </w:r>
+    </w:p>
+    <w:p>
+      <w:pPr>
+        <w:pStyle w:val="Corpsdetexte"/>
+        <w:numPr>
+          <w:ilvl w:val="0"/>
+          <w:numId w:val="50"/>
+        </w:numPr>
+      </w:pPr>
+      <w:proofErr w:type="gramStart"/>
+      <w:r>
+        <w:t>conditions</w:t>
+      </w:r>
+      <w:proofErr w:type="gramEnd"/>
+      <w:r>
+        <w:t xml:space="preserve"> (if)</w:t>
+      </w:r>
+    </w:p>
+    <w:p>
+      <w:pPr>
+        <w:pStyle w:val="Corpsdetexte"/>
+        <w:numPr>
+          <w:ilvl w:val="0"/>
+          <w:numId w:val="50"/>
+        </w:numPr>
+      </w:pPr>
+      <w:proofErr w:type="gramStart"/>
+      <w:r>
+        <w:t>dépendances</w:t>
+      </w:r>
+      <w:proofErr w:type="gramEnd"/>
+      <w:r>
+        <w:t xml:space="preserve"> (</w:t>
+      </w:r>
+      <w:proofErr w:type="spellStart"/>
+      <w:r>
+        <w:t>needs</w:t>
+      </w:r>
+      <w:proofErr w:type="spellEnd"/>
       <w:r>
         <w:t>)</w:t>
       </w:r>
     </w:p>
     <w:p>
       <w:pPr>
-        <w:pStyle w:val="Informations"/>
+        <w:pStyle w:val="Corpsdetexte"/>
         <w:numPr>
-          <w:ilvl w:val="5"/>
-          <w:numId w:val="26"/>
+          <w:ilvl w:val="0"/>
+          <w:numId w:val="50"/>
         </w:numPr>
       </w:pPr>
-      <w:r>
-        <w:t xml:space="preserve">Toutes les mises à jour subies par le planning </w:t>
-      </w:r>
-      <w:r>
-        <w:t xml:space="preserve">sont à reporter </w:t>
-      </w:r>
-      <w:r>
-        <w:t>(avec date de mise à jour)</w:t>
-      </w:r>
-      <w:r>
-        <w:t xml:space="preserve"> et peuvent déboucher sur plusieurs versions de plannings.</w:t>
-      </w:r>
+      <w:proofErr w:type="gramStart"/>
+      <w:r>
+        <w:t>job</w:t>
+      </w:r>
+      <w:proofErr w:type="gramEnd"/>
+      <w:r>
+        <w:t xml:space="preserve"> de déploiement</w:t>
+      </w:r>
+    </w:p>
+    <w:p>
+      <w:pPr>
+        <w:pStyle w:val="Corpsdetexte"/>
+        <w:numPr>
+          <w:ilvl w:val="0"/>
+          <w:numId w:val="50"/>
+        </w:numPr>
+      </w:pPr>
+      <w:proofErr w:type="gramStart"/>
+      <w:r>
+        <w:t>environnement</w:t>
+      </w:r>
+      <w:proofErr w:type="gramEnd"/>
+      <w:r>
+        <w:t xml:space="preserve"> </w:t>
+      </w:r>
+      <w:proofErr w:type="spellStart"/>
+      <w:r>
+        <w:t>staging</w:t>
+      </w:r>
+      <w:proofErr w:type="spellEnd"/>
+      <w:r>
+        <w:t xml:space="preserve"> vs production</w:t>
+      </w:r>
+    </w:p>
+    <w:p>
+      <w:pPr>
+        <w:pStyle w:val="Corpsdetexte"/>
+        <w:ind w:left="1287"/>
+      </w:pPr>
+    </w:p>
+    <w:p>
+      <w:pPr>
+        <w:pStyle w:val="Corpsdetexte"/>
+        <w:ind w:left="1287"/>
+      </w:pPr>
     </w:p>
     <w:p>
       <w:pPr>
         <w:pStyle w:val="Titre1"/>
       </w:pPr>
-      <w:bookmarkStart w:id="20" w:name="_Toc532179957"/>
-      <w:bookmarkStart w:id="21" w:name="_Toc165969641"/>
-      <w:bookmarkStart w:id="22" w:name="_Toc308526332"/>
-      <w:r>
-        <w:t>Analyse</w:t>
-      </w:r>
-      <w:bookmarkEnd w:id="20"/>
-      <w:bookmarkEnd w:id="21"/>
-      <w:bookmarkEnd w:id="22"/>
+      <w:bookmarkStart w:id="9" w:name="_Toc165969653"/>
+      <w:bookmarkStart w:id="10" w:name="_Toc308526342"/>
+      <w:r>
+        <w:lastRenderedPageBreak/>
+        <w:t>Usage de l’IA</w:t>
+      </w:r>
+    </w:p>
+    <w:p>
+      <w:pPr>
+        <w:pStyle w:val="Corpsdetexte"/>
+      </w:pPr>
+      <w:r>
+        <w:t xml:space="preserve">Pendant ce projet, </w:t>
+      </w:r>
+      <w:r>
+        <w:t>nous avons</w:t>
+      </w:r>
+      <w:r>
+        <w:t xml:space="preserve"> utilisé l’IA uniquement pour </w:t>
+      </w:r>
+      <w:r>
+        <w:t>s’</w:t>
+      </w:r>
+      <w:r>
+        <w:t>aider à reformuler certaines phrases, corriger des fautes ou améliorer la clarté de quelques passages du rapport. L’objectif était simplement d’avoir un texte propre et bien présenté, rien de plus.</w:t>
+      </w:r>
+    </w:p>
+    <w:p>
+      <w:pPr>
+        <w:pStyle w:val="Corpsdetexte"/>
+      </w:pPr>
+    </w:p>
+    <w:p>
+      <w:pPr>
+        <w:pStyle w:val="Corpsdetexte"/>
+      </w:pPr>
+      <w:r>
+        <w:t>Toute la partie technique</w:t>
+      </w:r>
+      <w:r>
+        <w:t xml:space="preserve">, </w:t>
+      </w:r>
+      <w:r>
+        <w:t>que ce soit la mise en place du pipeline CI/CD, la configuration des workflows, la compréhension des erreurs, ou la correction des bugs</w:t>
+      </w:r>
+      <w:r>
+        <w:t>,</w:t>
+      </w:r>
+      <w:r>
+        <w:t xml:space="preserve"> a vraiment été faite par nous-mêmes. On a voulu réfléchir par nous-mêmes, apprendre et comprendre ce qu’on faisait, sans demander de solutions toutes faites à l’IA.</w:t>
+      </w:r>
+    </w:p>
+    <w:p>
+      <w:pPr>
+        <w:pStyle w:val="Corpsdetexte"/>
+      </w:pPr>
+    </w:p>
+    <w:p>
+      <w:pPr>
+        <w:pStyle w:val="Corpsdetexte"/>
+      </w:pPr>
+      <w:r>
+        <w:t>En résumé, l’IA m’a servi comme un outil d’aide à la rédaction, mais absolument pas pour concevoir ou développer le projet. Tout le travail technique, les choix et les implémentations viennent de nous.</w:t>
+      </w:r>
+    </w:p>
+    <w:p>
+      <w:pPr>
+        <w:pStyle w:val="Corpsdetexte"/>
+      </w:pPr>
+    </w:p>
+    <w:p>
+      <w:pPr>
+        <w:pStyle w:val="Titre1"/>
+      </w:pPr>
+      <w:r>
+        <w:t>Conclusion</w:t>
+      </w:r>
+      <w:bookmarkEnd w:id="9"/>
+      <w:bookmarkEnd w:id="10"/>
     </w:p>
     <w:p>
       <w:pPr>
         <w:pStyle w:val="Titre2"/>
       </w:pPr>
-      <w:bookmarkStart w:id="23" w:name="_Toc308526333"/>
-      <w:r>
-        <w:t>Opportunités</w:t>
-      </w:r>
-      <w:bookmarkEnd w:id="23"/>
-    </w:p>
-    <w:p>
-      <w:pPr>
-        <w:pStyle w:val="Informations"/>
-        <w:numPr>
-          <w:ilvl w:val="5"/>
-          <w:numId w:val="16"/>
-        </w:numPr>
-      </w:pPr>
-      <w:r>
-        <w:t>Ce paragraphe énumère la l</w:t>
-      </w:r>
-      <w:r>
-        <w:t xml:space="preserve">iste des difficultés potentielles de tout </w:t>
-      </w:r>
-      <w:r>
-        <w:t>ordre :</w:t>
-      </w:r>
-    </w:p>
-    <w:p>
-      <w:pPr>
-        <w:pStyle w:val="Informations"/>
-        <w:numPr>
-          <w:ilvl w:val="6"/>
-          <w:numId w:val="16"/>
-        </w:numPr>
-      </w:pPr>
-      <w:r>
-        <w:t xml:space="preserve">Liste des </w:t>
-      </w:r>
-      <w:r>
-        <w:t>compétences</w:t>
-      </w:r>
-      <w:r>
-        <w:t xml:space="preserve"> à acquérir</w:t>
-      </w:r>
-      <w:r>
-        <w:t xml:space="preserve"> ou approfondir</w:t>
-      </w:r>
-    </w:p>
-    <w:p>
-      <w:pPr>
-        <w:pStyle w:val="Informations"/>
-        <w:numPr>
-          <w:ilvl w:val="6"/>
-          <w:numId w:val="16"/>
-        </w:numPr>
-      </w:pPr>
-      <w:r>
-        <w:t xml:space="preserve">Liste du </w:t>
-      </w:r>
-      <w:r>
-        <w:t>matériel</w:t>
-      </w:r>
-      <w:r>
-        <w:t xml:space="preserve"> à exploiter</w:t>
-      </w:r>
-    </w:p>
-    <w:p>
-      <w:pPr>
-        <w:pStyle w:val="Informations"/>
-        <w:numPr>
-          <w:ilvl w:val="6"/>
-          <w:numId w:val="16"/>
-        </w:numPr>
-      </w:pPr>
-      <w:r>
-        <w:t>Recherche d’</w:t>
-      </w:r>
-      <w:r>
-        <w:t>information</w:t>
-      </w:r>
-      <w:r>
-        <w:t>s</w:t>
-      </w:r>
-      <w:r>
-        <w:t xml:space="preserve"> particulières</w:t>
-      </w:r>
-    </w:p>
-    <w:p>
-      <w:pPr>
-        <w:pStyle w:val="Informations"/>
-        <w:numPr>
-          <w:ilvl w:val="6"/>
-          <w:numId w:val="16"/>
-        </w:numPr>
-      </w:pPr>
-      <w:r>
-        <w:t>Gestion du travail en équipe &amp; collaboration</w:t>
-      </w:r>
-    </w:p>
-    <w:p>
-      <w:pPr>
-        <w:pStyle w:val="Informations"/>
-        <w:numPr>
-          <w:ilvl w:val="5"/>
-          <w:numId w:val="16"/>
-        </w:numPr>
-      </w:pPr>
-      <w:r>
-        <w:t>Ainsi que les s</w:t>
-      </w:r>
-      <w:r>
-        <w:t>olutions possibles</w:t>
-      </w:r>
-    </w:p>
-    <w:p>
-      <w:pPr>
-        <w:pStyle w:val="Informations"/>
-        <w:numPr>
-          <w:ilvl w:val="5"/>
-          <w:numId w:val="43"/>
-        </w:numPr>
-      </w:pPr>
-      <w:r>
-        <w:t>Si les spécifications de départ ne laissent pas de doutes sur la manière de réaliser un projet, ce chapitre ne fera que renvoyer le lecteur aux spécifications.</w:t>
-      </w:r>
-    </w:p>
-    <w:p>
-      <w:pPr>
-        <w:pStyle w:val="Titre2"/>
-      </w:pPr>
-      <w:bookmarkStart w:id="24" w:name="_Toc532179959"/>
-      <w:bookmarkStart w:id="25" w:name="_Toc165969643"/>
-      <w:bookmarkStart w:id="26" w:name="_Toc308526334"/>
-      <w:r>
-        <w:t>Document d’analyse</w:t>
-      </w:r>
-      <w:bookmarkEnd w:id="24"/>
-      <w:bookmarkEnd w:id="25"/>
-      <w:r>
-        <w:t xml:space="preserve"> et conception</w:t>
-      </w:r>
-      <w:bookmarkEnd w:id="26"/>
-    </w:p>
-    <w:p>
-      <w:pPr>
-        <w:pStyle w:val="Informations"/>
-        <w:numPr>
-          <w:ilvl w:val="5"/>
-          <w:numId w:val="17"/>
-        </w:numPr>
-      </w:pPr>
-      <w:r>
-        <w:t xml:space="preserve">Ce paragraphe </w:t>
-      </w:r>
-      <w:r>
-        <w:t>décrit le fonctionnement de manière détaillée.</w:t>
-      </w:r>
-    </w:p>
-    <w:p>
-      <w:pPr>
-        <w:pStyle w:val="Informations"/>
-        <w:numPr>
-          <w:ilvl w:val="6"/>
-          <w:numId w:val="17"/>
-        </w:numPr>
-      </w:pPr>
-      <w:r>
-        <w:t>Autant que possible de manière graphique</w:t>
-      </w:r>
-      <w:r>
-        <w:t>, imagée, tableaux, etc.</w:t>
-      </w:r>
-    </w:p>
-    <w:p>
-      <w:pPr>
-        <w:pStyle w:val="Informations"/>
-        <w:numPr>
-          <w:ilvl w:val="6"/>
-          <w:numId w:val="17"/>
-        </w:numPr>
-      </w:pPr>
-      <w:r>
-        <w:t>Tous les cas particuliers devraient y être spécifiés</w:t>
-      </w:r>
-      <w:r>
-        <w:t>…</w:t>
-      </w:r>
-    </w:p>
-    <w:p>
-      <w:pPr>
-        <w:pStyle w:val="Informations"/>
-        <w:numPr>
-          <w:ilvl w:val="5"/>
-          <w:numId w:val="17"/>
-        </w:numPr>
-      </w:pPr>
-      <w:r>
-        <w:t>Il s’agit d’y présenter le</w:t>
-      </w:r>
-      <w:r>
-        <w:t>s fonctionnalités à développer :</w:t>
-      </w:r>
-    </w:p>
-    <w:p>
-      <w:pPr>
-        <w:pStyle w:val="Informations"/>
-        <w:numPr>
-          <w:ilvl w:val="6"/>
-          <w:numId w:val="17"/>
-        </w:numPr>
-      </w:pPr>
-      <w:r>
-        <w:t>Découpage en étapes, en modules, en fonctionnalités, etc.</w:t>
-      </w:r>
-    </w:p>
-    <w:p>
-      <w:pPr>
-        <w:pStyle w:val="Informations"/>
-        <w:numPr>
-          <w:ilvl w:val="6"/>
-          <w:numId w:val="17"/>
-        </w:numPr>
-      </w:pPr>
-      <w:r>
-        <w:t>Formulaires, interfaces graphiques, pages web, etc.</w:t>
-      </w:r>
-    </w:p>
-    <w:p>
-      <w:pPr>
-        <w:pStyle w:val="Informations"/>
-        <w:numPr>
-          <w:ilvl w:val="6"/>
-          <w:numId w:val="17"/>
-        </w:numPr>
-      </w:pPr>
-      <w:r>
-        <w:lastRenderedPageBreak/>
-        <w:t xml:space="preserve">Schémas de navigation, schémas événementiels, structogramme, </w:t>
-      </w:r>
-      <w:r>
-        <w:t>pseudocode</w:t>
-      </w:r>
-      <w:r>
-        <w:t>, etc.</w:t>
-      </w:r>
-    </w:p>
-    <w:p>
-      <w:pPr>
-        <w:pStyle w:val="Informations"/>
-        <w:numPr>
-          <w:ilvl w:val="5"/>
-          <w:numId w:val="17"/>
-        </w:numPr>
-      </w:pPr>
-      <w:r>
-        <w:t>Si le pr</w:t>
-      </w:r>
-      <w:r>
-        <w:t xml:space="preserve">ojet inclut une base </w:t>
-      </w:r>
-      <w:r>
-        <w:t>de données :</w:t>
-      </w:r>
-    </w:p>
-    <w:p>
-      <w:pPr>
-        <w:pStyle w:val="Informations"/>
-        <w:numPr>
-          <w:ilvl w:val="6"/>
-          <w:numId w:val="17"/>
-        </w:numPr>
-      </w:pPr>
-      <w:r>
-        <w:t>Dictionnaire</w:t>
-      </w:r>
-      <w:r>
-        <w:t xml:space="preserve"> des données</w:t>
-      </w:r>
-    </w:p>
-    <w:p>
-      <w:pPr>
-        <w:pStyle w:val="Informations"/>
-        <w:numPr>
-          <w:ilvl w:val="6"/>
-          <w:numId w:val="17"/>
-        </w:numPr>
-      </w:pPr>
-      <w:r>
-        <w:t>Modèle conceptuel des données, modèles logique des données.</w:t>
-      </w:r>
-    </w:p>
-    <w:p>
-      <w:pPr>
-        <w:pStyle w:val="Titre2"/>
-      </w:pPr>
-      <w:bookmarkStart w:id="27" w:name="_Toc532179967"/>
-      <w:bookmarkStart w:id="28" w:name="_Toc165969651"/>
-      <w:bookmarkStart w:id="29" w:name="_Toc308526335"/>
-      <w:r>
-        <w:t>Conception des tests</w:t>
-      </w:r>
-      <w:bookmarkEnd w:id="27"/>
-      <w:bookmarkEnd w:id="28"/>
-      <w:bookmarkEnd w:id="29"/>
-    </w:p>
-    <w:p>
-      <w:pPr>
-        <w:pStyle w:val="Informations"/>
-        <w:numPr>
-          <w:ilvl w:val="5"/>
-          <w:numId w:val="18"/>
-        </w:numPr>
-      </w:pPr>
-      <w:r>
-        <w:t xml:space="preserve">Ce paragraphe permet de spécifier la stratégie de </w:t>
-      </w:r>
-      <w:r>
-        <w:t>test </w:t>
-      </w:r>
-      <w:r>
-        <w:t xml:space="preserve">qui sera menée au point </w:t>
-      </w:r>
-      <w:r>
-        <w:fldChar w:fldCharType="begin"/>
-      </w:r>
-      <w:r>
-        <w:instrText xml:space="preserve"> REF _Ref308525868 \r \h </w:instrText>
-      </w:r>
-      <w:r>
-        <w:fldChar w:fldCharType="separate"/>
-      </w:r>
-      <w:r>
-        <w:t>5.1</w:t>
-      </w:r>
-      <w:r>
-        <w:fldChar w:fldCharType="end"/>
-      </w:r>
-    </w:p>
-    <w:p>
-      <w:pPr>
-        <w:pStyle w:val="Informations"/>
-        <w:numPr>
-          <w:ilvl w:val="5"/>
-          <w:numId w:val="18"/>
-        </w:numPr>
-      </w:pPr>
-      <w:r>
-        <w:t>Qui, quand, avec quelles données, dans quel ordre, etc.</w:t>
-      </w:r>
-    </w:p>
-    <w:p>
-      <w:pPr>
-        <w:pStyle w:val="Titre2"/>
-      </w:pPr>
-      <w:bookmarkStart w:id="30" w:name="_Toc308526336"/>
-      <w:bookmarkStart w:id="31" w:name="_Toc532179961"/>
-      <w:r>
-        <w:t>Planification</w:t>
-      </w:r>
-      <w:r>
-        <w:t xml:space="preserve"> détaillé</w:t>
-      </w:r>
-      <w:r>
-        <w:t>e</w:t>
-      </w:r>
-      <w:bookmarkEnd w:id="30"/>
-    </w:p>
-    <w:p>
-      <w:pPr>
-        <w:pStyle w:val="Informations"/>
-        <w:numPr>
-          <w:ilvl w:val="5"/>
-          <w:numId w:val="19"/>
-        </w:numPr>
-      </w:pPr>
-      <w:r>
-        <w:t>A ce stade, après l’analyse complète du projet, un planning détaillé et complet (avec tâches, sous-tâches, dépendances, durée</w:t>
-      </w:r>
-      <w:r>
-        <w:t>, …) peut être finalisé.</w:t>
-      </w:r>
-    </w:p>
-    <w:p>
-      <w:pPr>
-        <w:pStyle w:val="Informations"/>
-        <w:numPr>
-          <w:ilvl w:val="5"/>
-          <w:numId w:val="19"/>
-        </w:numPr>
-      </w:pPr>
-      <w:r>
-        <w:t>Le planning détaillé doit s’inscrire dans le planning initial.</w:t>
-      </w:r>
-      <w:r>
-        <w:t xml:space="preserve"> Il faut que l’on puisse situer cette planification détaillée par rapport à la planification initiale.</w:t>
-      </w:r>
-    </w:p>
-    <w:p>
-      <w:pPr>
-        <w:pStyle w:val="Titre1"/>
-      </w:pPr>
-      <w:bookmarkStart w:id="32" w:name="_Toc532179964"/>
-      <w:bookmarkStart w:id="33" w:name="_Toc165969648"/>
-      <w:bookmarkStart w:id="34" w:name="_Toc308526337"/>
-      <w:bookmarkEnd w:id="31"/>
-      <w:r>
-        <w:t>Réalisation</w:t>
-      </w:r>
-      <w:bookmarkEnd w:id="32"/>
-      <w:bookmarkEnd w:id="33"/>
-      <w:bookmarkEnd w:id="34"/>
-    </w:p>
-    <w:p>
-      <w:pPr>
-        <w:pStyle w:val="Titre2"/>
-      </w:pPr>
-      <w:bookmarkStart w:id="35" w:name="_Toc532179965"/>
-      <w:bookmarkStart w:id="36" w:name="_Toc165969649"/>
-      <w:bookmarkStart w:id="37" w:name="_Toc308526338"/>
-      <w:r>
-        <w:t>Dossier de Réalisation</w:t>
-      </w:r>
-      <w:bookmarkEnd w:id="35"/>
-      <w:bookmarkEnd w:id="36"/>
-      <w:bookmarkEnd w:id="37"/>
-    </w:p>
-    <w:p>
-      <w:pPr>
-        <w:pStyle w:val="Informations"/>
-        <w:numPr>
-          <w:ilvl w:val="5"/>
-          <w:numId w:val="20"/>
-        </w:numPr>
-      </w:pPr>
-      <w:r>
-        <w:t>Ce</w:t>
-      </w:r>
-      <w:r>
-        <w:t>tte partie</w:t>
-      </w:r>
-      <w:r>
-        <w:t xml:space="preserve"> permet de reproduire ou reprendre le projet par un tiers.</w:t>
-      </w:r>
-    </w:p>
-    <w:p>
-      <w:pPr>
-        <w:pStyle w:val="Informations"/>
-        <w:numPr>
-          <w:ilvl w:val="5"/>
-          <w:numId w:val="20"/>
-        </w:numPr>
-      </w:pPr>
-      <w:r>
-        <w:t xml:space="preserve">Pour chaque </w:t>
-      </w:r>
-      <w:r>
-        <w:t xml:space="preserve">étape, il faut décrire sa mise en </w:t>
-      </w:r>
-      <w:r>
-        <w:t>œuvre. Typiquement</w:t>
-      </w:r>
-      <w:r>
-        <w:t> :</w:t>
-      </w:r>
-    </w:p>
-    <w:p>
-      <w:pPr>
-        <w:pStyle w:val="Informations"/>
-        <w:numPr>
-          <w:ilvl w:val="6"/>
-          <w:numId w:val="20"/>
-        </w:numPr>
-      </w:pPr>
-      <w:r>
-        <w:t>Versions des outils logiciels utilisés (OS, applications, pilotes, librairies, etc.)</w:t>
-      </w:r>
-    </w:p>
-    <w:p>
-      <w:pPr>
-        <w:pStyle w:val="Informations"/>
-        <w:numPr>
-          <w:ilvl w:val="6"/>
-          <w:numId w:val="20"/>
-        </w:numPr>
-      </w:pPr>
-      <w:r>
-        <w:t>Configurations spéciales</w:t>
-      </w:r>
-      <w:r>
-        <w:t xml:space="preserve"> des outils (Equipements, </w:t>
-      </w:r>
-      <w:r>
-        <w:t>PC</w:t>
-      </w:r>
-      <w:r>
-        <w:t xml:space="preserve">, machines, </w:t>
-      </w:r>
-      <w:r>
-        <w:t xml:space="preserve">outillage, </w:t>
-      </w:r>
-      <w:r>
-        <w:t>etc.)</w:t>
-      </w:r>
-    </w:p>
-    <w:p>
-      <w:pPr>
-        <w:pStyle w:val="Informations"/>
-        <w:numPr>
-          <w:ilvl w:val="6"/>
-          <w:numId w:val="20"/>
-        </w:numPr>
-      </w:pPr>
-      <w:r>
-        <w:t xml:space="preserve">Code source </w:t>
-      </w:r>
-      <w:r>
-        <w:t xml:space="preserve">commenté </w:t>
-      </w:r>
-      <w:r>
-        <w:t xml:space="preserve">des </w:t>
-      </w:r>
-      <w:r>
-        <w:t>éléments logiciels</w:t>
-      </w:r>
-      <w:r>
-        <w:t xml:space="preserve"> développés.</w:t>
-      </w:r>
-    </w:p>
-    <w:p>
-      <w:pPr>
-        <w:pStyle w:val="Informations"/>
-        <w:numPr>
-          <w:ilvl w:val="6"/>
-          <w:numId w:val="20"/>
-        </w:numPr>
-      </w:pPr>
-      <w:r>
-        <w:t>Modèle physique d’une base de données.</w:t>
-      </w:r>
-    </w:p>
-    <w:p>
-      <w:pPr>
-        <w:pStyle w:val="Informations"/>
-        <w:numPr>
-          <w:ilvl w:val="6"/>
-          <w:numId w:val="20"/>
-        </w:numPr>
-      </w:pPr>
-      <w:r>
-        <w:t>Arborescences des documents produits</w:t>
-      </w:r>
-      <w:r>
-        <w:t>.</w:t>
-      </w:r>
-    </w:p>
-    <w:p>
-      <w:pPr>
-        <w:pStyle w:val="Informations"/>
-        <w:numPr>
-          <w:ilvl w:val="5"/>
-          <w:numId w:val="20"/>
-        </w:numPr>
-      </w:pPr>
-      <w:r>
-        <w:t>Il faut décrire le parcours de réalisation e</w:t>
-      </w:r>
-      <w:r>
-        <w:t>t</w:t>
-      </w:r>
-      <w:r>
-        <w:t xml:space="preserve"> justifi</w:t>
-      </w:r>
-      <w:r>
-        <w:t>er</w:t>
-      </w:r>
-      <w:r>
-        <w:t xml:space="preserve"> les choix. </w:t>
-      </w:r>
-    </w:p>
-    <w:p>
-      <w:pPr>
-        <w:pStyle w:val="Titre2"/>
-      </w:pPr>
-      <w:bookmarkStart w:id="38" w:name="_Toc532179960"/>
-      <w:bookmarkStart w:id="39" w:name="_Toc165969644"/>
-      <w:bookmarkStart w:id="40" w:name="_Toc308526339"/>
-      <w:r>
-        <w:t>Modifications</w:t>
-      </w:r>
-      <w:bookmarkEnd w:id="38"/>
-      <w:bookmarkEnd w:id="39"/>
-      <w:bookmarkEnd w:id="40"/>
-    </w:p>
-    <w:p>
-      <w:pPr>
-        <w:pStyle w:val="Informations"/>
-        <w:numPr>
-          <w:ilvl w:val="5"/>
-          <w:numId w:val="21"/>
-        </w:numPr>
-      </w:pPr>
-      <w:r>
-        <w:t>Historique</w:t>
-      </w:r>
-      <w:r>
-        <w:t xml:space="preserve"> des modifications demandées (ou nécessaires) au</w:t>
-      </w:r>
-      <w:r>
-        <w:t>x</w:t>
-      </w:r>
-      <w:r>
-        <w:t xml:space="preserve"> spécifications détaillé</w:t>
-      </w:r>
-      <w:r>
-        <w:t>es.</w:t>
-      </w:r>
-    </w:p>
-    <w:p>
-      <w:pPr>
-        <w:pStyle w:val="Informations"/>
-        <w:numPr>
-          <w:ilvl w:val="5"/>
-          <w:numId w:val="21"/>
-        </w:numPr>
-      </w:pPr>
-      <w:r>
-        <w:t>Date, raison, description, etc.</w:t>
-      </w:r>
-    </w:p>
-    <w:p>
-      <w:pPr>
-        <w:pStyle w:val="Titre1"/>
-      </w:pPr>
-      <w:bookmarkStart w:id="41" w:name="_Toc532179966"/>
-      <w:bookmarkStart w:id="42" w:name="_Toc165969650"/>
-      <w:bookmarkStart w:id="43" w:name="_Toc308526340"/>
-      <w:r>
-        <w:t>Tests</w:t>
-      </w:r>
-      <w:bookmarkEnd w:id="41"/>
-      <w:bookmarkEnd w:id="42"/>
-      <w:bookmarkEnd w:id="43"/>
-    </w:p>
-    <w:p>
-      <w:pPr>
-        <w:pStyle w:val="Titre2"/>
-      </w:pPr>
-      <w:bookmarkStart w:id="44" w:name="_Toc532179968"/>
-      <w:bookmarkStart w:id="45" w:name="_Toc165969652"/>
-      <w:bookmarkStart w:id="46" w:name="_Ref308525868"/>
-      <w:bookmarkStart w:id="47" w:name="_Toc308526341"/>
-      <w:r>
-        <w:t>Dossier des tests</w:t>
-      </w:r>
-      <w:bookmarkEnd w:id="44"/>
-      <w:bookmarkEnd w:id="45"/>
-      <w:bookmarkEnd w:id="46"/>
-      <w:bookmarkEnd w:id="47"/>
-    </w:p>
-    <w:p>
-      <w:pPr>
-        <w:pStyle w:val="Informations"/>
-        <w:numPr>
-          <w:ilvl w:val="5"/>
-          <w:numId w:val="22"/>
-        </w:numPr>
-      </w:pPr>
-      <w:r>
-        <w:t>On dresse le bilan des t</w:t>
-      </w:r>
-      <w:r>
-        <w:t>ests effectués (qui, quand, avec quelles données…)</w:t>
-      </w:r>
-      <w:r>
-        <w:t xml:space="preserve"> sous forme de procédure. Lorsque cela est possible, fournir un tableau des tests effectués avec les résultats obtenus et les actions à entreprendre en conséquence</w:t>
-      </w:r>
-      <w:r>
-        <w:t xml:space="preserve"> (et une estimation de leur durée)</w:t>
-      </w:r>
-      <w:r>
-        <w:t>.</w:t>
-      </w:r>
-    </w:p>
-    <w:p>
-      <w:pPr>
-        <w:pStyle w:val="Informations"/>
-        <w:numPr>
-          <w:ilvl w:val="5"/>
-          <w:numId w:val="22"/>
-        </w:numPr>
-      </w:pPr>
-      <w:r>
-        <w:t xml:space="preserve">Si des tests prévus dans la stratégie n'ont pas pu être </w:t>
-      </w:r>
-      <w:r>
-        <w:t>effectués :</w:t>
-      </w:r>
-    </w:p>
-    <w:p>
-      <w:pPr>
-        <w:pStyle w:val="Informations"/>
-        <w:numPr>
-          <w:ilvl w:val="6"/>
-          <w:numId w:val="22"/>
-        </w:numPr>
-      </w:pPr>
-      <w:r>
-        <w:t>raison, décisions, etc.</w:t>
-      </w:r>
-    </w:p>
-    <w:p>
-      <w:pPr>
-        <w:pStyle w:val="Informations"/>
-        <w:numPr>
-          <w:ilvl w:val="5"/>
-          <w:numId w:val="22"/>
-        </w:numPr>
-      </w:pPr>
-      <w:r>
-        <w:t>Liste des bugs répertoriés avec la date de découverte et leur état:</w:t>
-      </w:r>
-    </w:p>
-    <w:p>
-      <w:pPr>
-        <w:pStyle w:val="Informations"/>
-        <w:numPr>
-          <w:ilvl w:val="6"/>
-          <w:numId w:val="22"/>
-        </w:numPr>
-      </w:pPr>
-      <w:r>
-        <w:t>Corrigé</w:t>
-      </w:r>
-      <w:r>
-        <w:t xml:space="preserve">, </w:t>
-      </w:r>
-      <w:r>
-        <w:t>date de correction, corrigé par, etc.</w:t>
-      </w:r>
-    </w:p>
-    <w:p>
-      <w:pPr>
-        <w:pStyle w:val="Titre1"/>
-      </w:pPr>
-      <w:bookmarkStart w:id="48" w:name="_Toc165969653"/>
-      <w:bookmarkStart w:id="49" w:name="_Toc308526342"/>
-      <w:r>
-        <w:t>Conclusion</w:t>
-      </w:r>
-      <w:bookmarkEnd w:id="48"/>
-      <w:bookmarkEnd w:id="49"/>
-    </w:p>
-    <w:p>
-      <w:pPr>
-        <w:pStyle w:val="Titre2"/>
-      </w:pPr>
-      <w:bookmarkStart w:id="50" w:name="_Toc165969654"/>
-      <w:bookmarkStart w:id="51" w:name="_Toc308526343"/>
+      <w:bookmarkStart w:id="11" w:name="_Toc165969654"/>
+      <w:bookmarkStart w:id="12" w:name="_Toc308526343"/>
       <w:r>
         <w:t xml:space="preserve">Bilan des </w:t>
       </w:r>
-      <w:bookmarkEnd w:id="50"/>
+      <w:bookmarkEnd w:id="11"/>
       <w:r>
         <w:t>fonctionnalités demandées</w:t>
       </w:r>
-      <w:bookmarkEnd w:id="51"/>
+      <w:bookmarkEnd w:id="12"/>
     </w:p>
     <w:p>
       <w:pPr>
@@ -4861,13 +4458,13 @@
       <w:pPr>
         <w:pStyle w:val="Titre2"/>
       </w:pPr>
-      <w:bookmarkStart w:id="52" w:name="_Toc165969655"/>
-      <w:bookmarkStart w:id="53" w:name="_Toc308526344"/>
+      <w:bookmarkStart w:id="13" w:name="_Toc165969655"/>
+      <w:bookmarkStart w:id="14" w:name="_Toc308526344"/>
       <w:r>
         <w:t>Bilan de la planification</w:t>
       </w:r>
-      <w:bookmarkEnd w:id="52"/>
-      <w:bookmarkEnd w:id="53"/>
+      <w:bookmarkEnd w:id="13"/>
+      <w:bookmarkEnd w:id="14"/>
     </w:p>
     <w:p>
       <w:pPr>
@@ -4908,13 +4505,13 @@
       <w:pPr>
         <w:pStyle w:val="Titre2"/>
       </w:pPr>
-      <w:bookmarkStart w:id="54" w:name="_Toc165969656"/>
-      <w:bookmarkStart w:id="55" w:name="_Toc308526345"/>
+      <w:bookmarkStart w:id="15" w:name="_Toc165969656"/>
+      <w:bookmarkStart w:id="16" w:name="_Toc308526345"/>
       <w:r>
         <w:t>Bilan personnel</w:t>
       </w:r>
-      <w:bookmarkEnd w:id="54"/>
-      <w:bookmarkEnd w:id="55"/>
+      <w:bookmarkEnd w:id="15"/>
+      <w:bookmarkEnd w:id="16"/>
     </w:p>
     <w:p>
       <w:pPr>
@@ -4997,7 +4594,6 @@
         </w:numPr>
       </w:pPr>
       <w:r>
-        <w:lastRenderedPageBreak/>
         <w:t>Suite à donner, améliorations souhaitables, …</w:t>
       </w:r>
     </w:p>
@@ -5011,199 +4607,6 @@
       </w:pPr>
       <w:r>
         <w:t>Remerciements, signature, etc.</w:t>
-      </w:r>
-    </w:p>
-    <w:p>
-      <w:pPr>
-        <w:pStyle w:val="Titre1"/>
-      </w:pPr>
-      <w:bookmarkStart w:id="56" w:name="_Toc532179971"/>
-      <w:bookmarkStart w:id="57" w:name="_Toc165969657"/>
-      <w:bookmarkStart w:id="58" w:name="_Toc308526346"/>
-      <w:r>
-        <w:t>Divers</w:t>
-      </w:r>
-      <w:bookmarkEnd w:id="56"/>
-      <w:bookmarkEnd w:id="57"/>
-      <w:bookmarkEnd w:id="58"/>
-    </w:p>
-    <w:p>
-      <w:pPr>
-        <w:pStyle w:val="Titre2"/>
-      </w:pPr>
-      <w:bookmarkStart w:id="59" w:name="_Toc532179972"/>
-      <w:bookmarkStart w:id="60" w:name="_Toc165969658"/>
-      <w:bookmarkStart w:id="61" w:name="_Toc308526347"/>
-      <w:r>
-        <w:t>Journal de travail</w:t>
-      </w:r>
-      <w:bookmarkEnd w:id="59"/>
-      <w:bookmarkEnd w:id="60"/>
-      <w:bookmarkEnd w:id="61"/>
-    </w:p>
-    <w:p>
-      <w:pPr>
-        <w:pStyle w:val="Informations"/>
-        <w:numPr>
-          <w:ilvl w:val="5"/>
-          <w:numId w:val="25"/>
-        </w:numPr>
-      </w:pPr>
-      <w:r>
-        <w:t>Date, activité</w:t>
-      </w:r>
-      <w:r>
-        <w:t xml:space="preserve"> (description qui permet</w:t>
-      </w:r>
-      <w:r>
-        <w:t xml:space="preserve"> de reproduire le cheminement du projet)</w:t>
-      </w:r>
-      <w:r>
-        <w:t>, durée</w:t>
-      </w:r>
-      <w:r>
-        <w:t>, liens et références sur des documents externes</w:t>
-      </w:r>
-      <w:r>
-        <w:t>.</w:t>
-      </w:r>
-      <w:r>
-        <w:t xml:space="preserve"> Lorsqu’une activité de recherches a été entreprise, il convient d’énumérer ce qui a été trouvé, avec les références.</w:t>
-      </w:r>
-    </w:p>
-    <w:p>
-      <w:pPr>
-        <w:pStyle w:val="Titre2"/>
-      </w:pPr>
-      <w:bookmarkStart w:id="62" w:name="_Toc308526348"/>
-      <w:r>
-        <w:t>Bibliographie</w:t>
-      </w:r>
-      <w:bookmarkEnd w:id="62"/>
-    </w:p>
-    <w:p>
-      <w:pPr>
-        <w:pStyle w:val="Informations"/>
-        <w:numPr>
-          <w:ilvl w:val="5"/>
-          <w:numId w:val="25"/>
-        </w:numPr>
-      </w:pPr>
-      <w:r>
-        <w:t>Références des livres</w:t>
-      </w:r>
-      <w:r>
-        <w:t>, revues et publications</w:t>
-      </w:r>
-      <w:r>
-        <w:t xml:space="preserve"> u</w:t>
-      </w:r>
-      <w:r>
-        <w:t>tilisés durant le projet.</w:t>
-      </w:r>
-    </w:p>
-    <w:p>
-      <w:pPr>
-        <w:pStyle w:val="Titre2"/>
-      </w:pPr>
-      <w:bookmarkStart w:id="63" w:name="_Toc308526349"/>
-      <w:r>
-        <w:t>Webographie</w:t>
-      </w:r>
-      <w:bookmarkEnd w:id="63"/>
-    </w:p>
-    <w:p>
-      <w:pPr>
-        <w:pStyle w:val="Informations"/>
-        <w:numPr>
-          <w:ilvl w:val="5"/>
-          <w:numId w:val="25"/>
-        </w:numPr>
-      </w:pPr>
-      <w:r>
-        <w:t>Références des sites Internet consultés durant le projet.</w:t>
-      </w:r>
-    </w:p>
-    <w:p>
-      <w:pPr>
-        <w:pStyle w:val="Titre1"/>
-      </w:pPr>
-      <w:bookmarkStart w:id="64" w:name="_Toc308526350"/>
-      <w:r>
-        <w:t>Annexes</w:t>
-      </w:r>
-      <w:bookmarkEnd w:id="64"/>
-    </w:p>
-    <w:p>
-      <w:pPr>
-        <w:pStyle w:val="Informations"/>
-        <w:numPr>
-          <w:ilvl w:val="5"/>
-          <w:numId w:val="25"/>
-        </w:numPr>
-      </w:pPr>
-      <w:r>
-        <w:t>Listing du code source (partiel ou, plus rarement complet)</w:t>
-      </w:r>
-    </w:p>
-    <w:p>
-      <w:pPr>
-        <w:pStyle w:val="Informations"/>
-        <w:numPr>
-          <w:ilvl w:val="5"/>
-          <w:numId w:val="25"/>
-        </w:numPr>
-      </w:pPr>
-      <w:r>
-        <w:t>Guide</w:t>
-      </w:r>
-      <w:r>
-        <w:t>(s)</w:t>
-      </w:r>
-      <w:r>
-        <w:t xml:space="preserve"> d’utilisation et/ou guide de l’administrateur</w:t>
-      </w:r>
-    </w:p>
-    <w:p>
-      <w:pPr>
-        <w:pStyle w:val="Informations"/>
-        <w:numPr>
-          <w:ilvl w:val="5"/>
-          <w:numId w:val="25"/>
-        </w:numPr>
-      </w:pPr>
-      <w:r>
-        <w:t>Etat ou</w:t>
-      </w:r>
-      <w:r>
-        <w:t xml:space="preserve"> « dump » </w:t>
-      </w:r>
-      <w:r>
-        <w:t xml:space="preserve">de la configuration </w:t>
-      </w:r>
-      <w:r>
-        <w:t>des équipements</w:t>
-      </w:r>
-      <w:r>
-        <w:t xml:space="preserve"> (routeur, switch, robot, etc.).</w:t>
-      </w:r>
-    </w:p>
-    <w:p>
-      <w:pPr>
-        <w:pStyle w:val="Informations"/>
-        <w:numPr>
-          <w:ilvl w:val="5"/>
-          <w:numId w:val="25"/>
-        </w:numPr>
-      </w:pPr>
-      <w:r>
-        <w:t>Extraits</w:t>
-      </w:r>
-      <w:r>
-        <w:t xml:space="preserve"> de catalogue, documentation de fabricant</w:t>
-      </w:r>
-      <w:r>
-        <w:t>, etc.</w:t>
       </w:r>
     </w:p>
     <w:sectPr>
@@ -5675,7 +5078,7 @@
               <w:noProof/>
               <w:szCs w:val="16"/>
             </w:rPr>
-            <w:t>00.00.0000 00:00</w:t>
+            <w:t>13.11.2025 17:14</w:t>
           </w:r>
           <w:r>
             <w:rPr>
@@ -5887,7 +5290,7 @@
         <v:path o:extrusionok="f" gradientshapeok="t" o:connecttype="rect"/>
         <o:lock v:ext="edit" aspectratio="t"/>
       </v:shapetype>
-      <v:shape id="_x0000_i1030" type="#_x0000_t75" style="width:12pt;height:12pt" o:bullet="t">
+      <v:shape id="_x0000_i1200" type="#_x0000_t75" style="width:11.8pt;height:11.8pt" o:bullet="t">
         <v:imagedata r:id="rId1" o:title="BD10263_"/>
       </v:shape>
     </w:pict>
@@ -6191,6 +5594,155 @@
     </w:lvl>
   </w:abstractNum>
   <w:abstractNum w:abstractNumId="11" w15:restartNumberingAfterBreak="0">
+    <w:nsid w:val="021927B3"/>
+    <w:multiLevelType w:val="multilevel"/>
+    <w:tmpl w:val="6C7C3096"/>
+    <w:lvl w:ilvl="0">
+      <w:start w:val="1"/>
+      <w:numFmt w:val="bullet"/>
+      <w:lvlText w:val=""/>
+      <w:lvlJc w:val="left"/>
+      <w:pPr>
+        <w:tabs>
+          <w:tab w:val="num" w:pos="1428"/>
+        </w:tabs>
+        <w:ind w:left="1428" w:hanging="360"/>
+      </w:pPr>
+      <w:rPr>
+        <w:rFonts w:ascii="Symbol" w:hAnsi="Symbol" w:hint="default"/>
+        <w:sz w:val="20"/>
+      </w:rPr>
+    </w:lvl>
+    <w:lvl w:ilvl="1" w:tentative="1">
+      <w:start w:val="1"/>
+      <w:numFmt w:val="bullet"/>
+      <w:lvlText w:val="o"/>
+      <w:lvlJc w:val="left"/>
+      <w:pPr>
+        <w:tabs>
+          <w:tab w:val="num" w:pos="2148"/>
+        </w:tabs>
+        <w:ind w:left="2148" w:hanging="360"/>
+      </w:pPr>
+      <w:rPr>
+        <w:rFonts w:ascii="Courier New" w:hAnsi="Courier New" w:hint="default"/>
+        <w:sz w:val="20"/>
+      </w:rPr>
+    </w:lvl>
+    <w:lvl w:ilvl="2" w:tentative="1">
+      <w:start w:val="1"/>
+      <w:numFmt w:val="bullet"/>
+      <w:lvlText w:val=""/>
+      <w:lvlJc w:val="left"/>
+      <w:pPr>
+        <w:tabs>
+          <w:tab w:val="num" w:pos="2868"/>
+        </w:tabs>
+        <w:ind w:left="2868" w:hanging="360"/>
+      </w:pPr>
+      <w:rPr>
+        <w:rFonts w:ascii="Wingdings" w:hAnsi="Wingdings" w:hint="default"/>
+        <w:sz w:val="20"/>
+      </w:rPr>
+    </w:lvl>
+    <w:lvl w:ilvl="3" w:tentative="1">
+      <w:start w:val="1"/>
+      <w:numFmt w:val="bullet"/>
+      <w:lvlText w:val=""/>
+      <w:lvlJc w:val="left"/>
+      <w:pPr>
+        <w:tabs>
+          <w:tab w:val="num" w:pos="3588"/>
+        </w:tabs>
+        <w:ind w:left="3588" w:hanging="360"/>
+      </w:pPr>
+      <w:rPr>
+        <w:rFonts w:ascii="Wingdings" w:hAnsi="Wingdings" w:hint="default"/>
+        <w:sz w:val="20"/>
+      </w:rPr>
+    </w:lvl>
+    <w:lvl w:ilvl="4" w:tentative="1">
+      <w:start w:val="1"/>
+      <w:numFmt w:val="bullet"/>
+      <w:lvlText w:val=""/>
+      <w:lvlJc w:val="left"/>
+      <w:pPr>
+        <w:tabs>
+          <w:tab w:val="num" w:pos="4308"/>
+        </w:tabs>
+        <w:ind w:left="4308" w:hanging="360"/>
+      </w:pPr>
+      <w:rPr>
+        <w:rFonts w:ascii="Wingdings" w:hAnsi="Wingdings" w:hint="default"/>
+        <w:sz w:val="20"/>
+      </w:rPr>
+    </w:lvl>
+    <w:lvl w:ilvl="5" w:tentative="1">
+      <w:start w:val="1"/>
+      <w:numFmt w:val="bullet"/>
+      <w:lvlText w:val=""/>
+      <w:lvlJc w:val="left"/>
+      <w:pPr>
+        <w:tabs>
+          <w:tab w:val="num" w:pos="5028"/>
+        </w:tabs>
+        <w:ind w:left="5028" w:hanging="360"/>
+      </w:pPr>
+      <w:rPr>
+        <w:rFonts w:ascii="Wingdings" w:hAnsi="Wingdings" w:hint="default"/>
+        <w:sz w:val="20"/>
+      </w:rPr>
+    </w:lvl>
+    <w:lvl w:ilvl="6" w:tentative="1">
+      <w:start w:val="1"/>
+      <w:numFmt w:val="bullet"/>
+      <w:lvlText w:val=""/>
+      <w:lvlJc w:val="left"/>
+      <w:pPr>
+        <w:tabs>
+          <w:tab w:val="num" w:pos="5748"/>
+        </w:tabs>
+        <w:ind w:left="5748" w:hanging="360"/>
+      </w:pPr>
+      <w:rPr>
+        <w:rFonts w:ascii="Wingdings" w:hAnsi="Wingdings" w:hint="default"/>
+        <w:sz w:val="20"/>
+      </w:rPr>
+    </w:lvl>
+    <w:lvl w:ilvl="7" w:tentative="1">
+      <w:start w:val="1"/>
+      <w:numFmt w:val="bullet"/>
+      <w:lvlText w:val=""/>
+      <w:lvlJc w:val="left"/>
+      <w:pPr>
+        <w:tabs>
+          <w:tab w:val="num" w:pos="6468"/>
+        </w:tabs>
+        <w:ind w:left="6468" w:hanging="360"/>
+      </w:pPr>
+      <w:rPr>
+        <w:rFonts w:ascii="Wingdings" w:hAnsi="Wingdings" w:hint="default"/>
+        <w:sz w:val="20"/>
+      </w:rPr>
+    </w:lvl>
+    <w:lvl w:ilvl="8" w:tentative="1">
+      <w:start w:val="1"/>
+      <w:numFmt w:val="bullet"/>
+      <w:lvlText w:val=""/>
+      <w:lvlJc w:val="left"/>
+      <w:pPr>
+        <w:tabs>
+          <w:tab w:val="num" w:pos="7188"/>
+        </w:tabs>
+        <w:ind w:left="7188" w:hanging="360"/>
+      </w:pPr>
+      <w:rPr>
+        <w:rFonts w:ascii="Wingdings" w:hAnsi="Wingdings" w:hint="default"/>
+        <w:sz w:val="20"/>
+      </w:rPr>
+    </w:lvl>
+  </w:abstractNum>
+  <w:abstractNum w:abstractNumId="12" w15:restartNumberingAfterBreak="0">
     <w:nsid w:val="02202AAE"/>
     <w:multiLevelType w:val="multilevel"/>
     <w:tmpl w:val="C2ACEA3A"/>
@@ -6335,7 +5887,7 @@
       </w:rPr>
     </w:lvl>
   </w:abstractNum>
-  <w:abstractNum w:abstractNumId="12" w15:restartNumberingAfterBreak="0">
+  <w:abstractNum w:abstractNumId="13" w15:restartNumberingAfterBreak="0">
     <w:nsid w:val="037669EE"/>
     <w:multiLevelType w:val="multilevel"/>
     <w:tmpl w:val="100C0021"/>
@@ -6448,7 +6000,120 @@
       </w:rPr>
     </w:lvl>
   </w:abstractNum>
-  <w:abstractNum w:abstractNumId="13" w15:restartNumberingAfterBreak="0">
+  <w:abstractNum w:abstractNumId="14" w15:restartNumberingAfterBreak="0">
+    <w:nsid w:val="05931644"/>
+    <w:multiLevelType w:val="hybridMultilevel"/>
+    <w:tmpl w:val="E71CDC5A"/>
+    <w:lvl w:ilvl="0" w:tplc="100C0001">
+      <w:start w:val="1"/>
+      <w:numFmt w:val="bullet"/>
+      <w:lvlText w:val=""/>
+      <w:lvlJc w:val="left"/>
+      <w:pPr>
+        <w:ind w:left="2418" w:hanging="360"/>
+      </w:pPr>
+      <w:rPr>
+        <w:rFonts w:ascii="Symbol" w:hAnsi="Symbol" w:hint="default"/>
+      </w:rPr>
+    </w:lvl>
+    <w:lvl w:ilvl="1" w:tplc="100C0003" w:tentative="1">
+      <w:start w:val="1"/>
+      <w:numFmt w:val="bullet"/>
+      <w:lvlText w:val="o"/>
+      <w:lvlJc w:val="left"/>
+      <w:pPr>
+        <w:ind w:left="3138" w:hanging="360"/>
+      </w:pPr>
+      <w:rPr>
+        <w:rFonts w:ascii="Courier New" w:hAnsi="Courier New" w:cs="Courier New" w:hint="default"/>
+      </w:rPr>
+    </w:lvl>
+    <w:lvl w:ilvl="2" w:tplc="100C0005" w:tentative="1">
+      <w:start w:val="1"/>
+      <w:numFmt w:val="bullet"/>
+      <w:lvlText w:val=""/>
+      <w:lvlJc w:val="left"/>
+      <w:pPr>
+        <w:ind w:left="3858" w:hanging="360"/>
+      </w:pPr>
+      <w:rPr>
+        <w:rFonts w:ascii="Wingdings" w:hAnsi="Wingdings" w:hint="default"/>
+      </w:rPr>
+    </w:lvl>
+    <w:lvl w:ilvl="3" w:tplc="100C0001" w:tentative="1">
+      <w:start w:val="1"/>
+      <w:numFmt w:val="bullet"/>
+      <w:lvlText w:val=""/>
+      <w:lvlJc w:val="left"/>
+      <w:pPr>
+        <w:ind w:left="4578" w:hanging="360"/>
+      </w:pPr>
+      <w:rPr>
+        <w:rFonts w:ascii="Symbol" w:hAnsi="Symbol" w:hint="default"/>
+      </w:rPr>
+    </w:lvl>
+    <w:lvl w:ilvl="4" w:tplc="100C0003" w:tentative="1">
+      <w:start w:val="1"/>
+      <w:numFmt w:val="bullet"/>
+      <w:lvlText w:val="o"/>
+      <w:lvlJc w:val="left"/>
+      <w:pPr>
+        <w:ind w:left="5298" w:hanging="360"/>
+      </w:pPr>
+      <w:rPr>
+        <w:rFonts w:ascii="Courier New" w:hAnsi="Courier New" w:cs="Courier New" w:hint="default"/>
+      </w:rPr>
+    </w:lvl>
+    <w:lvl w:ilvl="5" w:tplc="100C0005" w:tentative="1">
+      <w:start w:val="1"/>
+      <w:numFmt w:val="bullet"/>
+      <w:lvlText w:val=""/>
+      <w:lvlJc w:val="left"/>
+      <w:pPr>
+        <w:ind w:left="6018" w:hanging="360"/>
+      </w:pPr>
+      <w:rPr>
+        <w:rFonts w:ascii="Wingdings" w:hAnsi="Wingdings" w:hint="default"/>
+      </w:rPr>
+    </w:lvl>
+    <w:lvl w:ilvl="6" w:tplc="100C0001" w:tentative="1">
+      <w:start w:val="1"/>
+      <w:numFmt w:val="bullet"/>
+      <w:lvlText w:val=""/>
+      <w:lvlJc w:val="left"/>
+      <w:pPr>
+        <w:ind w:left="6738" w:hanging="360"/>
+      </w:pPr>
+      <w:rPr>
+        <w:rFonts w:ascii="Symbol" w:hAnsi="Symbol" w:hint="default"/>
+      </w:rPr>
+    </w:lvl>
+    <w:lvl w:ilvl="7" w:tplc="100C0003" w:tentative="1">
+      <w:start w:val="1"/>
+      <w:numFmt w:val="bullet"/>
+      <w:lvlText w:val="o"/>
+      <w:lvlJc w:val="left"/>
+      <w:pPr>
+        <w:ind w:left="7458" w:hanging="360"/>
+      </w:pPr>
+      <w:rPr>
+        <w:rFonts w:ascii="Courier New" w:hAnsi="Courier New" w:cs="Courier New" w:hint="default"/>
+      </w:rPr>
+    </w:lvl>
+    <w:lvl w:ilvl="8" w:tplc="100C0005" w:tentative="1">
+      <w:start w:val="1"/>
+      <w:numFmt w:val="bullet"/>
+      <w:lvlText w:val=""/>
+      <w:lvlJc w:val="left"/>
+      <w:pPr>
+        <w:ind w:left="8178" w:hanging="360"/>
+      </w:pPr>
+      <w:rPr>
+        <w:rFonts w:ascii="Wingdings" w:hAnsi="Wingdings" w:hint="default"/>
+      </w:rPr>
+    </w:lvl>
+  </w:abstractNum>
+  <w:abstractNum w:abstractNumId="15" w15:restartNumberingAfterBreak="0">
     <w:nsid w:val="06482CAE"/>
     <w:multiLevelType w:val="multilevel"/>
     <w:tmpl w:val="100C0021"/>
@@ -6561,7 +6226,7 @@
       </w:rPr>
     </w:lvl>
   </w:abstractNum>
-  <w:abstractNum w:abstractNumId="14" w15:restartNumberingAfterBreak="0">
+  <w:abstractNum w:abstractNumId="16" w15:restartNumberingAfterBreak="0">
     <w:nsid w:val="067320D8"/>
     <w:multiLevelType w:val="multilevel"/>
     <w:tmpl w:val="100C0021"/>
@@ -6674,7 +6339,7 @@
       </w:rPr>
     </w:lvl>
   </w:abstractNum>
-  <w:abstractNum w:abstractNumId="15" w15:restartNumberingAfterBreak="0">
+  <w:abstractNum w:abstractNumId="17" w15:restartNumberingAfterBreak="0">
     <w:nsid w:val="0A7C7405"/>
     <w:multiLevelType w:val="singleLevel"/>
     <w:tmpl w:val="92869324"/>
@@ -6695,7 +6360,120 @@
       </w:rPr>
     </w:lvl>
   </w:abstractNum>
-  <w:abstractNum w:abstractNumId="16" w15:restartNumberingAfterBreak="0">
+  <w:abstractNum w:abstractNumId="18" w15:restartNumberingAfterBreak="0">
+    <w:nsid w:val="0C9F67D2"/>
+    <w:multiLevelType w:val="hybridMultilevel"/>
+    <w:tmpl w:val="54943FA6"/>
+    <w:lvl w:ilvl="0" w:tplc="100C0001">
+      <w:start w:val="1"/>
+      <w:numFmt w:val="bullet"/>
+      <w:lvlText w:val=""/>
+      <w:lvlJc w:val="left"/>
+      <w:pPr>
+        <w:ind w:left="1854" w:hanging="360"/>
+      </w:pPr>
+      <w:rPr>
+        <w:rFonts w:ascii="Symbol" w:hAnsi="Symbol" w:hint="default"/>
+      </w:rPr>
+    </w:lvl>
+    <w:lvl w:ilvl="1" w:tplc="100C0003" w:tentative="1">
+      <w:start w:val="1"/>
+      <w:numFmt w:val="bullet"/>
+      <w:lvlText w:val="o"/>
+      <w:lvlJc w:val="left"/>
+      <w:pPr>
+        <w:ind w:left="2574" w:hanging="360"/>
+      </w:pPr>
+      <w:rPr>
+        <w:rFonts w:ascii="Courier New" w:hAnsi="Courier New" w:cs="Courier New" w:hint="default"/>
+      </w:rPr>
+    </w:lvl>
+    <w:lvl w:ilvl="2" w:tplc="100C0005" w:tentative="1">
+      <w:start w:val="1"/>
+      <w:numFmt w:val="bullet"/>
+      <w:lvlText w:val=""/>
+      <w:lvlJc w:val="left"/>
+      <w:pPr>
+        <w:ind w:left="3294" w:hanging="360"/>
+      </w:pPr>
+      <w:rPr>
+        <w:rFonts w:ascii="Wingdings" w:hAnsi="Wingdings" w:hint="default"/>
+      </w:rPr>
+    </w:lvl>
+    <w:lvl w:ilvl="3" w:tplc="100C0001" w:tentative="1">
+      <w:start w:val="1"/>
+      <w:numFmt w:val="bullet"/>
+      <w:lvlText w:val=""/>
+      <w:lvlJc w:val="left"/>
+      <w:pPr>
+        <w:ind w:left="4014" w:hanging="360"/>
+      </w:pPr>
+      <w:rPr>
+        <w:rFonts w:ascii="Symbol" w:hAnsi="Symbol" w:hint="default"/>
+      </w:rPr>
+    </w:lvl>
+    <w:lvl w:ilvl="4" w:tplc="100C0003" w:tentative="1">
+      <w:start w:val="1"/>
+      <w:numFmt w:val="bullet"/>
+      <w:lvlText w:val="o"/>
+      <w:lvlJc w:val="left"/>
+      <w:pPr>
+        <w:ind w:left="4734" w:hanging="360"/>
+      </w:pPr>
+      <w:rPr>
+        <w:rFonts w:ascii="Courier New" w:hAnsi="Courier New" w:cs="Courier New" w:hint="default"/>
+      </w:rPr>
+    </w:lvl>
+    <w:lvl w:ilvl="5" w:tplc="100C0005" w:tentative="1">
+      <w:start w:val="1"/>
+      <w:numFmt w:val="bullet"/>
+      <w:lvlText w:val=""/>
+      <w:lvlJc w:val="left"/>
+      <w:pPr>
+        <w:ind w:left="5454" w:hanging="360"/>
+      </w:pPr>
+      <w:rPr>
+        <w:rFonts w:ascii="Wingdings" w:hAnsi="Wingdings" w:hint="default"/>
+      </w:rPr>
+    </w:lvl>
+    <w:lvl w:ilvl="6" w:tplc="100C0001" w:tentative="1">
+      <w:start w:val="1"/>
+      <w:numFmt w:val="bullet"/>
+      <w:lvlText w:val=""/>
+      <w:lvlJc w:val="left"/>
+      <w:pPr>
+        <w:ind w:left="6174" w:hanging="360"/>
+      </w:pPr>
+      <w:rPr>
+        <w:rFonts w:ascii="Symbol" w:hAnsi="Symbol" w:hint="default"/>
+      </w:rPr>
+    </w:lvl>
+    <w:lvl w:ilvl="7" w:tplc="100C0003" w:tentative="1">
+      <w:start w:val="1"/>
+      <w:numFmt w:val="bullet"/>
+      <w:lvlText w:val="o"/>
+      <w:lvlJc w:val="left"/>
+      <w:pPr>
+        <w:ind w:left="6894" w:hanging="360"/>
+      </w:pPr>
+      <w:rPr>
+        <w:rFonts w:ascii="Courier New" w:hAnsi="Courier New" w:cs="Courier New" w:hint="default"/>
+      </w:rPr>
+    </w:lvl>
+    <w:lvl w:ilvl="8" w:tplc="100C0005" w:tentative="1">
+      <w:start w:val="1"/>
+      <w:numFmt w:val="bullet"/>
+      <w:lvlText w:val=""/>
+      <w:lvlJc w:val="left"/>
+      <w:pPr>
+        <w:ind w:left="7614" w:hanging="360"/>
+      </w:pPr>
+      <w:rPr>
+        <w:rFonts w:ascii="Wingdings" w:hAnsi="Wingdings" w:hint="default"/>
+      </w:rPr>
+    </w:lvl>
+  </w:abstractNum>
+  <w:abstractNum w:abstractNumId="19" w15:restartNumberingAfterBreak="0">
     <w:nsid w:val="100D77BA"/>
     <w:multiLevelType w:val="hybridMultilevel"/>
     <w:tmpl w:val="B8147694"/>
@@ -6808,7 +6586,7 @@
       </w:rPr>
     </w:lvl>
   </w:abstractNum>
-  <w:abstractNum w:abstractNumId="17" w15:restartNumberingAfterBreak="0">
+  <w:abstractNum w:abstractNumId="20" w15:restartNumberingAfterBreak="0">
     <w:nsid w:val="13386E8A"/>
     <w:multiLevelType w:val="multilevel"/>
     <w:tmpl w:val="100C0021"/>
@@ -6921,7 +6699,7 @@
       </w:rPr>
     </w:lvl>
   </w:abstractNum>
-  <w:abstractNum w:abstractNumId="18" w15:restartNumberingAfterBreak="0">
+  <w:abstractNum w:abstractNumId="21" w15:restartNumberingAfterBreak="0">
     <w:nsid w:val="13AB381A"/>
     <w:multiLevelType w:val="hybridMultilevel"/>
     <w:tmpl w:val="B43857E8"/>
@@ -7064,7 +6842,7 @@
       </w:rPr>
     </w:lvl>
   </w:abstractNum>
-  <w:abstractNum w:abstractNumId="19" w15:restartNumberingAfterBreak="0">
+  <w:abstractNum w:abstractNumId="22" w15:restartNumberingAfterBreak="0">
     <w:nsid w:val="20CB35C8"/>
     <w:multiLevelType w:val="hybridMultilevel"/>
     <w:tmpl w:val="2AA2EA56"/>
@@ -7177,7 +6955,156 @@
       </w:rPr>
     </w:lvl>
   </w:abstractNum>
-  <w:abstractNum w:abstractNumId="20" w15:restartNumberingAfterBreak="0">
+  <w:abstractNum w:abstractNumId="23" w15:restartNumberingAfterBreak="0">
+    <w:nsid w:val="2939279F"/>
+    <w:multiLevelType w:val="multilevel"/>
+    <w:tmpl w:val="8EEC6790"/>
+    <w:lvl w:ilvl="0">
+      <w:start w:val="1"/>
+      <w:numFmt w:val="bullet"/>
+      <w:lvlText w:val=""/>
+      <w:lvlJc w:val="left"/>
+      <w:pPr>
+        <w:tabs>
+          <w:tab w:val="num" w:pos="1428"/>
+        </w:tabs>
+        <w:ind w:left="1428" w:hanging="360"/>
+      </w:pPr>
+      <w:rPr>
+        <w:rFonts w:ascii="Symbol" w:hAnsi="Symbol" w:hint="default"/>
+        <w:sz w:val="20"/>
+      </w:rPr>
+    </w:lvl>
+    <w:lvl w:ilvl="1" w:tentative="1">
+      <w:start w:val="1"/>
+      <w:numFmt w:val="bullet"/>
+      <w:lvlText w:val="o"/>
+      <w:lvlJc w:val="left"/>
+      <w:pPr>
+        <w:tabs>
+          <w:tab w:val="num" w:pos="2148"/>
+        </w:tabs>
+        <w:ind w:left="2148" w:hanging="360"/>
+      </w:pPr>
+      <w:rPr>
+        <w:rFonts w:ascii="Courier New" w:hAnsi="Courier New" w:hint="default"/>
+        <w:sz w:val="20"/>
+      </w:rPr>
+    </w:lvl>
+    <w:lvl w:ilvl="2" w:tentative="1">
+      <w:start w:val="1"/>
+      <w:numFmt w:val="bullet"/>
+      <w:lvlText w:val=""/>
+      <w:lvlJc w:val="left"/>
+      <w:pPr>
+        <w:tabs>
+          <w:tab w:val="num" w:pos="2868"/>
+        </w:tabs>
+        <w:ind w:left="2868" w:hanging="360"/>
+      </w:pPr>
+      <w:rPr>
+        <w:rFonts w:ascii="Wingdings" w:hAnsi="Wingdings" w:hint="default"/>
+        <w:sz w:val="20"/>
+      </w:rPr>
+    </w:lvl>
+    <w:lvl w:ilvl="3" w:tentative="1">
+      <w:start w:val="1"/>
+      <w:numFmt w:val="bullet"/>
+      <w:lvlText w:val=""/>
+      <w:lvlJc w:val="left"/>
+      <w:pPr>
+        <w:tabs>
+          <w:tab w:val="num" w:pos="3588"/>
+        </w:tabs>
+        <w:ind w:left="3588" w:hanging="360"/>
+      </w:pPr>
+      <w:rPr>
+        <w:rFonts w:ascii="Wingdings" w:hAnsi="Wingdings" w:hint="default"/>
+        <w:sz w:val="20"/>
+      </w:rPr>
+    </w:lvl>
+    <w:lvl w:ilvl="4" w:tentative="1">
+      <w:start w:val="1"/>
+      <w:numFmt w:val="bullet"/>
+      <w:lvlText w:val=""/>
+      <w:lvlJc w:val="left"/>
+      <w:pPr>
+        <w:tabs>
+          <w:tab w:val="num" w:pos="4308"/>
+        </w:tabs>
+        <w:ind w:left="4308" w:hanging="360"/>
+      </w:pPr>
+      <w:rPr>
+        <w:rFonts w:ascii="Wingdings" w:hAnsi="Wingdings" w:hint="default"/>
+        <w:sz w:val="20"/>
+      </w:rPr>
+    </w:lvl>
+    <w:lvl w:ilvl="5" w:tentative="1">
+      <w:start w:val="1"/>
+      <w:numFmt w:val="bullet"/>
+      <w:lvlText w:val=""/>
+      <w:lvlJc w:val="left"/>
+      <w:pPr>
+        <w:tabs>
+          <w:tab w:val="num" w:pos="5028"/>
+        </w:tabs>
+        <w:ind w:left="5028" w:hanging="360"/>
+      </w:pPr>
+      <w:rPr>
+        <w:rFonts w:ascii="Wingdings" w:hAnsi="Wingdings" w:hint="default"/>
+        <w:sz w:val="20"/>
+      </w:rPr>
+    </w:lvl>
+    <w:lvl w:ilvl="6" w:tentative="1">
+      <w:start w:val="1"/>
+      <w:numFmt w:val="bullet"/>
+      <w:lvlText w:val=""/>
+      <w:lvlJc w:val="left"/>
+      <w:pPr>
+        <w:tabs>
+          <w:tab w:val="num" w:pos="5748"/>
+        </w:tabs>
+        <w:ind w:left="5748" w:hanging="360"/>
+      </w:pPr>
+      <w:rPr>
+        <w:rFonts w:ascii="Wingdings" w:hAnsi="Wingdings" w:hint="default"/>
+        <w:sz w:val="20"/>
+      </w:rPr>
+    </w:lvl>
+    <w:lvl w:ilvl="7" w:tentative="1">
+      <w:start w:val="1"/>
+      <w:numFmt w:val="bullet"/>
+      <w:lvlText w:val=""/>
+      <w:lvlJc w:val="left"/>
+      <w:pPr>
+        <w:tabs>
+          <w:tab w:val="num" w:pos="6468"/>
+        </w:tabs>
+        <w:ind w:left="6468" w:hanging="360"/>
+      </w:pPr>
+      <w:rPr>
+        <w:rFonts w:ascii="Wingdings" w:hAnsi="Wingdings" w:hint="default"/>
+        <w:sz w:val="20"/>
+      </w:rPr>
+    </w:lvl>
+    <w:lvl w:ilvl="8" w:tentative="1">
+      <w:start w:val="1"/>
+      <w:numFmt w:val="bullet"/>
+      <w:lvlText w:val=""/>
+      <w:lvlJc w:val="left"/>
+      <w:pPr>
+        <w:tabs>
+          <w:tab w:val="num" w:pos="7188"/>
+        </w:tabs>
+        <w:ind w:left="7188" w:hanging="360"/>
+      </w:pPr>
+      <w:rPr>
+        <w:rFonts w:ascii="Wingdings" w:hAnsi="Wingdings" w:hint="default"/>
+        <w:sz w:val="20"/>
+      </w:rPr>
+    </w:lvl>
+  </w:abstractNum>
+  <w:abstractNum w:abstractNumId="24" w15:restartNumberingAfterBreak="0">
     <w:nsid w:val="2A8F67FD"/>
     <w:multiLevelType w:val="multilevel"/>
     <w:tmpl w:val="08EA5668"/>
@@ -7320,7 +7247,7 @@
       </w:rPr>
     </w:lvl>
   </w:abstractNum>
-  <w:abstractNum w:abstractNumId="21" w15:restartNumberingAfterBreak="0">
+  <w:abstractNum w:abstractNumId="25" w15:restartNumberingAfterBreak="0">
     <w:nsid w:val="2F2C5963"/>
     <w:multiLevelType w:val="multilevel"/>
     <w:tmpl w:val="E2569098"/>
@@ -7433,7 +7360,7 @@
       </w:pPr>
     </w:lvl>
   </w:abstractNum>
-  <w:abstractNum w:abstractNumId="22" w15:restartNumberingAfterBreak="0">
+  <w:abstractNum w:abstractNumId="26" w15:restartNumberingAfterBreak="0">
     <w:nsid w:val="36506853"/>
     <w:multiLevelType w:val="multilevel"/>
     <w:tmpl w:val="2F6EF210"/>
@@ -7546,7 +7473,7 @@
       </w:rPr>
     </w:lvl>
   </w:abstractNum>
-  <w:abstractNum w:abstractNumId="23" w15:restartNumberingAfterBreak="0">
+  <w:abstractNum w:abstractNumId="27" w15:restartNumberingAfterBreak="0">
     <w:nsid w:val="3BD16F36"/>
     <w:multiLevelType w:val="multilevel"/>
     <w:tmpl w:val="100C0021"/>
@@ -7659,7 +7586,7 @@
       </w:rPr>
     </w:lvl>
   </w:abstractNum>
-  <w:abstractNum w:abstractNumId="24" w15:restartNumberingAfterBreak="0">
+  <w:abstractNum w:abstractNumId="28" w15:restartNumberingAfterBreak="0">
     <w:nsid w:val="3C361DED"/>
     <w:multiLevelType w:val="multilevel"/>
     <w:tmpl w:val="100C0021"/>
@@ -7772,7 +7699,7 @@
       </w:rPr>
     </w:lvl>
   </w:abstractNum>
-  <w:abstractNum w:abstractNumId="25" w15:restartNumberingAfterBreak="0">
+  <w:abstractNum w:abstractNumId="29" w15:restartNumberingAfterBreak="0">
     <w:nsid w:val="3EF922F0"/>
     <w:multiLevelType w:val="multilevel"/>
     <w:tmpl w:val="100C0021"/>
@@ -7885,7 +7812,120 @@
       </w:rPr>
     </w:lvl>
   </w:abstractNum>
-  <w:abstractNum w:abstractNumId="26" w15:restartNumberingAfterBreak="0">
+  <w:abstractNum w:abstractNumId="30" w15:restartNumberingAfterBreak="0">
+    <w:nsid w:val="40357818"/>
+    <w:multiLevelType w:val="hybridMultilevel"/>
+    <w:tmpl w:val="05DC3688"/>
+    <w:lvl w:ilvl="0" w:tplc="100C0001">
+      <w:start w:val="1"/>
+      <w:numFmt w:val="bullet"/>
+      <w:lvlText w:val=""/>
+      <w:lvlJc w:val="left"/>
+      <w:pPr>
+        <w:ind w:left="1287" w:hanging="360"/>
+      </w:pPr>
+      <w:rPr>
+        <w:rFonts w:ascii="Symbol" w:hAnsi="Symbol" w:hint="default"/>
+      </w:rPr>
+    </w:lvl>
+    <w:lvl w:ilvl="1" w:tplc="100C0003" w:tentative="1">
+      <w:start w:val="1"/>
+      <w:numFmt w:val="bullet"/>
+      <w:lvlText w:val="o"/>
+      <w:lvlJc w:val="left"/>
+      <w:pPr>
+        <w:ind w:left="2007" w:hanging="360"/>
+      </w:pPr>
+      <w:rPr>
+        <w:rFonts w:ascii="Courier New" w:hAnsi="Courier New" w:cs="Courier New" w:hint="default"/>
+      </w:rPr>
+    </w:lvl>
+    <w:lvl w:ilvl="2" w:tplc="100C0005" w:tentative="1">
+      <w:start w:val="1"/>
+      <w:numFmt w:val="bullet"/>
+      <w:lvlText w:val=""/>
+      <w:lvlJc w:val="left"/>
+      <w:pPr>
+        <w:ind w:left="2727" w:hanging="360"/>
+      </w:pPr>
+      <w:rPr>
+        <w:rFonts w:ascii="Wingdings" w:hAnsi="Wingdings" w:hint="default"/>
+      </w:rPr>
+    </w:lvl>
+    <w:lvl w:ilvl="3" w:tplc="100C0001" w:tentative="1">
+      <w:start w:val="1"/>
+      <w:numFmt w:val="bullet"/>
+      <w:lvlText w:val=""/>
+      <w:lvlJc w:val="left"/>
+      <w:pPr>
+        <w:ind w:left="3447" w:hanging="360"/>
+      </w:pPr>
+      <w:rPr>
+        <w:rFonts w:ascii="Symbol" w:hAnsi="Symbol" w:hint="default"/>
+      </w:rPr>
+    </w:lvl>
+    <w:lvl w:ilvl="4" w:tplc="100C0003" w:tentative="1">
+      <w:start w:val="1"/>
+      <w:numFmt w:val="bullet"/>
+      <w:lvlText w:val="o"/>
+      <w:lvlJc w:val="left"/>
+      <w:pPr>
+        <w:ind w:left="4167" w:hanging="360"/>
+      </w:pPr>
+      <w:rPr>
+        <w:rFonts w:ascii="Courier New" w:hAnsi="Courier New" w:cs="Courier New" w:hint="default"/>
+      </w:rPr>
+    </w:lvl>
+    <w:lvl w:ilvl="5" w:tplc="100C0005" w:tentative="1">
+      <w:start w:val="1"/>
+      <w:numFmt w:val="bullet"/>
+      <w:lvlText w:val=""/>
+      <w:lvlJc w:val="left"/>
+      <w:pPr>
+        <w:ind w:left="4887" w:hanging="360"/>
+      </w:pPr>
+      <w:rPr>
+        <w:rFonts w:ascii="Wingdings" w:hAnsi="Wingdings" w:hint="default"/>
+      </w:rPr>
+    </w:lvl>
+    <w:lvl w:ilvl="6" w:tplc="100C0001" w:tentative="1">
+      <w:start w:val="1"/>
+      <w:numFmt w:val="bullet"/>
+      <w:lvlText w:val=""/>
+      <w:lvlJc w:val="left"/>
+      <w:pPr>
+        <w:ind w:left="5607" w:hanging="360"/>
+      </w:pPr>
+      <w:rPr>
+        <w:rFonts w:ascii="Symbol" w:hAnsi="Symbol" w:hint="default"/>
+      </w:rPr>
+    </w:lvl>
+    <w:lvl w:ilvl="7" w:tplc="100C0003" w:tentative="1">
+      <w:start w:val="1"/>
+      <w:numFmt w:val="bullet"/>
+      <w:lvlText w:val="o"/>
+      <w:lvlJc w:val="left"/>
+      <w:pPr>
+        <w:ind w:left="6327" w:hanging="360"/>
+      </w:pPr>
+      <w:rPr>
+        <w:rFonts w:ascii="Courier New" w:hAnsi="Courier New" w:cs="Courier New" w:hint="default"/>
+      </w:rPr>
+    </w:lvl>
+    <w:lvl w:ilvl="8" w:tplc="100C0005" w:tentative="1">
+      <w:start w:val="1"/>
+      <w:numFmt w:val="bullet"/>
+      <w:lvlText w:val=""/>
+      <w:lvlJc w:val="left"/>
+      <w:pPr>
+        <w:ind w:left="7047" w:hanging="360"/>
+      </w:pPr>
+      <w:rPr>
+        <w:rFonts w:ascii="Wingdings" w:hAnsi="Wingdings" w:hint="default"/>
+      </w:rPr>
+    </w:lvl>
+  </w:abstractNum>
+  <w:abstractNum w:abstractNumId="31" w15:restartNumberingAfterBreak="0">
     <w:nsid w:val="486164F4"/>
     <w:multiLevelType w:val="multilevel"/>
     <w:tmpl w:val="100C0021"/>
@@ -7998,7 +8038,7 @@
       </w:rPr>
     </w:lvl>
   </w:abstractNum>
-  <w:abstractNum w:abstractNumId="27" w15:restartNumberingAfterBreak="0">
+  <w:abstractNum w:abstractNumId="32" w15:restartNumberingAfterBreak="0">
     <w:nsid w:val="4C4E14AC"/>
     <w:multiLevelType w:val="multilevel"/>
     <w:tmpl w:val="100C001F"/>
@@ -8084,7 +8124,7 @@
       </w:pPr>
     </w:lvl>
   </w:abstractNum>
-  <w:abstractNum w:abstractNumId="28" w15:restartNumberingAfterBreak="0">
+  <w:abstractNum w:abstractNumId="33" w15:restartNumberingAfterBreak="0">
     <w:nsid w:val="4D30734E"/>
     <w:multiLevelType w:val="multilevel"/>
     <w:tmpl w:val="100C001D"/>
@@ -8170,7 +8210,7 @@
       </w:pPr>
     </w:lvl>
   </w:abstractNum>
-  <w:abstractNum w:abstractNumId="29" w15:restartNumberingAfterBreak="0">
+  <w:abstractNum w:abstractNumId="34" w15:restartNumberingAfterBreak="0">
     <w:nsid w:val="55FE2729"/>
     <w:multiLevelType w:val="multilevel"/>
     <w:tmpl w:val="100C0023"/>
@@ -8257,7 +8297,7 @@
       </w:pPr>
     </w:lvl>
   </w:abstractNum>
-  <w:abstractNum w:abstractNumId="30" w15:restartNumberingAfterBreak="0">
+  <w:abstractNum w:abstractNumId="35" w15:restartNumberingAfterBreak="0">
     <w:nsid w:val="58933B2A"/>
     <w:multiLevelType w:val="multilevel"/>
     <w:tmpl w:val="100C0021"/>
@@ -8370,7 +8410,7 @@
       </w:rPr>
     </w:lvl>
   </w:abstractNum>
-  <w:abstractNum w:abstractNumId="31" w15:restartNumberingAfterBreak="0">
+  <w:abstractNum w:abstractNumId="36" w15:restartNumberingAfterBreak="0">
     <w:nsid w:val="5C877673"/>
     <w:multiLevelType w:val="multilevel"/>
     <w:tmpl w:val="100C0021"/>
@@ -8483,7 +8523,7 @@
       </w:rPr>
     </w:lvl>
   </w:abstractNum>
-  <w:abstractNum w:abstractNumId="32" w15:restartNumberingAfterBreak="0">
+  <w:abstractNum w:abstractNumId="37" w15:restartNumberingAfterBreak="0">
     <w:nsid w:val="5CBC53EC"/>
     <w:multiLevelType w:val="multilevel"/>
     <w:tmpl w:val="2F6EF210"/>
@@ -8596,7 +8636,7 @@
       </w:rPr>
     </w:lvl>
   </w:abstractNum>
-  <w:abstractNum w:abstractNumId="33" w15:restartNumberingAfterBreak="0">
+  <w:abstractNum w:abstractNumId="38" w15:restartNumberingAfterBreak="0">
     <w:nsid w:val="5E424682"/>
     <w:multiLevelType w:val="multilevel"/>
     <w:tmpl w:val="100C001F"/>
@@ -8682,7 +8722,7 @@
       </w:pPr>
     </w:lvl>
   </w:abstractNum>
-  <w:abstractNum w:abstractNumId="34" w15:restartNumberingAfterBreak="0">
+  <w:abstractNum w:abstractNumId="39" w15:restartNumberingAfterBreak="0">
     <w:nsid w:val="63A9062F"/>
     <w:multiLevelType w:val="multilevel"/>
     <w:tmpl w:val="DCCE794A"/>
@@ -8822,7 +8862,7 @@
       </w:rPr>
     </w:lvl>
   </w:abstractNum>
-  <w:abstractNum w:abstractNumId="35" w15:restartNumberingAfterBreak="0">
+  <w:abstractNum w:abstractNumId="40" w15:restartNumberingAfterBreak="0">
     <w:nsid w:val="643F0961"/>
     <w:multiLevelType w:val="multilevel"/>
     <w:tmpl w:val="100C0021"/>
@@ -8935,7 +8975,7 @@
       </w:rPr>
     </w:lvl>
   </w:abstractNum>
-  <w:abstractNum w:abstractNumId="36" w15:restartNumberingAfterBreak="0">
+  <w:abstractNum w:abstractNumId="41" w15:restartNumberingAfterBreak="0">
     <w:nsid w:val="6D6476B9"/>
     <w:multiLevelType w:val="multilevel"/>
     <w:tmpl w:val="100C0023"/>
@@ -9022,7 +9062,7 @@
       </w:pPr>
     </w:lvl>
   </w:abstractNum>
-  <w:abstractNum w:abstractNumId="37" w15:restartNumberingAfterBreak="0">
+  <w:abstractNum w:abstractNumId="42" w15:restartNumberingAfterBreak="0">
     <w:nsid w:val="70C03573"/>
     <w:multiLevelType w:val="multilevel"/>
     <w:tmpl w:val="100C0021"/>
@@ -9135,7 +9175,7 @@
       </w:rPr>
     </w:lvl>
   </w:abstractNum>
-  <w:abstractNum w:abstractNumId="38" w15:restartNumberingAfterBreak="0">
+  <w:abstractNum w:abstractNumId="43" w15:restartNumberingAfterBreak="0">
     <w:nsid w:val="79CD09A9"/>
     <w:multiLevelType w:val="multilevel"/>
     <w:tmpl w:val="100C0021"/>
@@ -9248,7 +9288,156 @@
       </w:rPr>
     </w:lvl>
   </w:abstractNum>
-  <w:abstractNum w:abstractNumId="39" w15:restartNumberingAfterBreak="0">
+  <w:abstractNum w:abstractNumId="44" w15:restartNumberingAfterBreak="0">
+    <w:nsid w:val="7D7127FB"/>
+    <w:multiLevelType w:val="multilevel"/>
+    <w:tmpl w:val="FB127808"/>
+    <w:lvl w:ilvl="0">
+      <w:start w:val="1"/>
+      <w:numFmt w:val="bullet"/>
+      <w:lvlText w:val=""/>
+      <w:lvlJc w:val="left"/>
+      <w:pPr>
+        <w:tabs>
+          <w:tab w:val="num" w:pos="927"/>
+        </w:tabs>
+        <w:ind w:left="927" w:hanging="360"/>
+      </w:pPr>
+      <w:rPr>
+        <w:rFonts w:ascii="Symbol" w:hAnsi="Symbol" w:hint="default"/>
+        <w:sz w:val="20"/>
+      </w:rPr>
+    </w:lvl>
+    <w:lvl w:ilvl="1" w:tentative="1">
+      <w:start w:val="1"/>
+      <w:numFmt w:val="bullet"/>
+      <w:lvlText w:val="o"/>
+      <w:lvlJc w:val="left"/>
+      <w:pPr>
+        <w:tabs>
+          <w:tab w:val="num" w:pos="1647"/>
+        </w:tabs>
+        <w:ind w:left="1647" w:hanging="360"/>
+      </w:pPr>
+      <w:rPr>
+        <w:rFonts w:ascii="Courier New" w:hAnsi="Courier New" w:hint="default"/>
+        <w:sz w:val="20"/>
+      </w:rPr>
+    </w:lvl>
+    <w:lvl w:ilvl="2" w:tentative="1">
+      <w:start w:val="1"/>
+      <w:numFmt w:val="bullet"/>
+      <w:lvlText w:val=""/>
+      <w:lvlJc w:val="left"/>
+      <w:pPr>
+        <w:tabs>
+          <w:tab w:val="num" w:pos="2367"/>
+        </w:tabs>
+        <w:ind w:left="2367" w:hanging="360"/>
+      </w:pPr>
+      <w:rPr>
+        <w:rFonts w:ascii="Wingdings" w:hAnsi="Wingdings" w:hint="default"/>
+        <w:sz w:val="20"/>
+      </w:rPr>
+    </w:lvl>
+    <w:lvl w:ilvl="3" w:tentative="1">
+      <w:start w:val="1"/>
+      <w:numFmt w:val="bullet"/>
+      <w:lvlText w:val=""/>
+      <w:lvlJc w:val="left"/>
+      <w:pPr>
+        <w:tabs>
+          <w:tab w:val="num" w:pos="3087"/>
+        </w:tabs>
+        <w:ind w:left="3087" w:hanging="360"/>
+      </w:pPr>
+      <w:rPr>
+        <w:rFonts w:ascii="Wingdings" w:hAnsi="Wingdings" w:hint="default"/>
+        <w:sz w:val="20"/>
+      </w:rPr>
+    </w:lvl>
+    <w:lvl w:ilvl="4" w:tentative="1">
+      <w:start w:val="1"/>
+      <w:numFmt w:val="bullet"/>
+      <w:lvlText w:val=""/>
+      <w:lvlJc w:val="left"/>
+      <w:pPr>
+        <w:tabs>
+          <w:tab w:val="num" w:pos="3807"/>
+        </w:tabs>
+        <w:ind w:left="3807" w:hanging="360"/>
+      </w:pPr>
+      <w:rPr>
+        <w:rFonts w:ascii="Wingdings" w:hAnsi="Wingdings" w:hint="default"/>
+        <w:sz w:val="20"/>
+      </w:rPr>
+    </w:lvl>
+    <w:lvl w:ilvl="5" w:tentative="1">
+      <w:start w:val="1"/>
+      <w:numFmt w:val="bullet"/>
+      <w:lvlText w:val=""/>
+      <w:lvlJc w:val="left"/>
+      <w:pPr>
+        <w:tabs>
+          <w:tab w:val="num" w:pos="4527"/>
+        </w:tabs>
+        <w:ind w:left="4527" w:hanging="360"/>
+      </w:pPr>
+      <w:rPr>
+        <w:rFonts w:ascii="Wingdings" w:hAnsi="Wingdings" w:hint="default"/>
+        <w:sz w:val="20"/>
+      </w:rPr>
+    </w:lvl>
+    <w:lvl w:ilvl="6" w:tentative="1">
+      <w:start w:val="1"/>
+      <w:numFmt w:val="bullet"/>
+      <w:lvlText w:val=""/>
+      <w:lvlJc w:val="left"/>
+      <w:pPr>
+        <w:tabs>
+          <w:tab w:val="num" w:pos="5247"/>
+        </w:tabs>
+        <w:ind w:left="5247" w:hanging="360"/>
+      </w:pPr>
+      <w:rPr>
+        <w:rFonts w:ascii="Wingdings" w:hAnsi="Wingdings" w:hint="default"/>
+        <w:sz w:val="20"/>
+      </w:rPr>
+    </w:lvl>
+    <w:lvl w:ilvl="7" w:tentative="1">
+      <w:start w:val="1"/>
+      <w:numFmt w:val="bullet"/>
+      <w:lvlText w:val=""/>
+      <w:lvlJc w:val="left"/>
+      <w:pPr>
+        <w:tabs>
+          <w:tab w:val="num" w:pos="5967"/>
+        </w:tabs>
+        <w:ind w:left="5967" w:hanging="360"/>
+      </w:pPr>
+      <w:rPr>
+        <w:rFonts w:ascii="Wingdings" w:hAnsi="Wingdings" w:hint="default"/>
+        <w:sz w:val="20"/>
+      </w:rPr>
+    </w:lvl>
+    <w:lvl w:ilvl="8" w:tentative="1">
+      <w:start w:val="1"/>
+      <w:numFmt w:val="bullet"/>
+      <w:lvlText w:val=""/>
+      <w:lvlJc w:val="left"/>
+      <w:pPr>
+        <w:tabs>
+          <w:tab w:val="num" w:pos="6687"/>
+        </w:tabs>
+        <w:ind w:left="6687" w:hanging="360"/>
+      </w:pPr>
+      <w:rPr>
+        <w:rFonts w:ascii="Wingdings" w:hAnsi="Wingdings" w:hint="default"/>
+        <w:sz w:val="20"/>
+      </w:rPr>
+    </w:lvl>
+  </w:abstractNum>
+  <w:abstractNum w:abstractNumId="45" w15:restartNumberingAfterBreak="0">
     <w:nsid w:val="7E7F1C51"/>
     <w:multiLevelType w:val="multilevel"/>
     <w:tmpl w:val="100C0021"/>
@@ -9362,97 +9551,97 @@
     </w:lvl>
   </w:abstractNum>
   <w:num w:numId="1" w16cid:durableId="1134565890">
-    <w:abstractNumId w:val="11"/>
+    <w:abstractNumId w:val="12"/>
   </w:num>
   <w:num w:numId="2" w16cid:durableId="481625177">
-    <w:abstractNumId w:val="18"/>
+    <w:abstractNumId w:val="21"/>
   </w:num>
   <w:num w:numId="3" w16cid:durableId="178394421">
-    <w:abstractNumId w:val="15"/>
+    <w:abstractNumId w:val="17"/>
   </w:num>
   <w:num w:numId="4" w16cid:durableId="9533264">
-    <w:abstractNumId w:val="34"/>
+    <w:abstractNumId w:val="39"/>
   </w:num>
   <w:num w:numId="5" w16cid:durableId="738403326">
-    <w:abstractNumId w:val="34"/>
+    <w:abstractNumId w:val="39"/>
   </w:num>
   <w:num w:numId="6" w16cid:durableId="2147046748">
-    <w:abstractNumId w:val="15"/>
+    <w:abstractNumId w:val="17"/>
   </w:num>
   <w:num w:numId="7" w16cid:durableId="674038590">
-    <w:abstractNumId w:val="15"/>
+    <w:abstractNumId w:val="17"/>
   </w:num>
   <w:num w:numId="8" w16cid:durableId="1434127075">
-    <w:abstractNumId w:val="15"/>
+    <w:abstractNumId w:val="17"/>
   </w:num>
   <w:num w:numId="9" w16cid:durableId="251356816">
-    <w:abstractNumId w:val="15"/>
+    <w:abstractNumId w:val="17"/>
   </w:num>
   <w:num w:numId="10" w16cid:durableId="460658008">
-    <w:abstractNumId w:val="34"/>
+    <w:abstractNumId w:val="39"/>
   </w:num>
   <w:num w:numId="11" w16cid:durableId="46683603">
-    <w:abstractNumId w:val="15"/>
+    <w:abstractNumId w:val="17"/>
   </w:num>
   <w:num w:numId="12" w16cid:durableId="534738776">
-    <w:abstractNumId w:val="21"/>
+    <w:abstractNumId w:val="25"/>
   </w:num>
   <w:num w:numId="13" w16cid:durableId="514920707">
-    <w:abstractNumId w:val="20"/>
+    <w:abstractNumId w:val="24"/>
   </w:num>
   <w:num w:numId="14" w16cid:durableId="896160360">
+    <w:abstractNumId w:val="22"/>
+  </w:num>
+  <w:num w:numId="15" w16cid:durableId="1023215901">
     <w:abstractNumId w:val="19"/>
   </w:num>
-  <w:num w:numId="15" w16cid:durableId="1023215901">
-    <w:abstractNumId w:val="16"/>
+  <w:num w:numId="16" w16cid:durableId="1567641073">
+    <w:abstractNumId w:val="36"/>
   </w:num>
-  <w:num w:numId="16" w16cid:durableId="1567641073">
+  <w:num w:numId="17" w16cid:durableId="764155351">
     <w:abstractNumId w:val="31"/>
   </w:num>
-  <w:num w:numId="17" w16cid:durableId="764155351">
-    <w:abstractNumId w:val="26"/>
-  </w:num>
   <w:num w:numId="18" w16cid:durableId="2016371262">
-    <w:abstractNumId w:val="39"/>
+    <w:abstractNumId w:val="45"/>
   </w:num>
   <w:num w:numId="19" w16cid:durableId="1420520603">
-    <w:abstractNumId w:val="37"/>
+    <w:abstractNumId w:val="42"/>
   </w:num>
   <w:num w:numId="20" w16cid:durableId="1803227549">
     <w:abstractNumId w:val="10"/>
   </w:num>
   <w:num w:numId="21" w16cid:durableId="207187614">
+    <w:abstractNumId w:val="40"/>
+  </w:num>
+  <w:num w:numId="22" w16cid:durableId="1632443066">
+    <w:abstractNumId w:val="29"/>
+  </w:num>
+  <w:num w:numId="23" w16cid:durableId="1390306436">
+    <w:abstractNumId w:val="27"/>
+  </w:num>
+  <w:num w:numId="24" w16cid:durableId="2104572623">
+    <w:abstractNumId w:val="15"/>
+  </w:num>
+  <w:num w:numId="25" w16cid:durableId="849223574">
+    <w:abstractNumId w:val="20"/>
+  </w:num>
+  <w:num w:numId="26" w16cid:durableId="608508713">
+    <w:abstractNumId w:val="13"/>
+  </w:num>
+  <w:num w:numId="27" w16cid:durableId="297347154">
     <w:abstractNumId w:val="35"/>
   </w:num>
-  <w:num w:numId="22" w16cid:durableId="1632443066">
-    <w:abstractNumId w:val="25"/>
+  <w:num w:numId="28" w16cid:durableId="421029899">
+    <w:abstractNumId w:val="38"/>
   </w:num>
-  <w:num w:numId="23" w16cid:durableId="1390306436">
-    <w:abstractNumId w:val="23"/>
-  </w:num>
-  <w:num w:numId="24" w16cid:durableId="2104572623">
-    <w:abstractNumId w:val="13"/>
-  </w:num>
-  <w:num w:numId="25" w16cid:durableId="849223574">
-    <w:abstractNumId w:val="17"/>
-  </w:num>
-  <w:num w:numId="26" w16cid:durableId="608508713">
-    <w:abstractNumId w:val="12"/>
-  </w:num>
-  <w:num w:numId="27" w16cid:durableId="297347154">
-    <w:abstractNumId w:val="30"/>
-  </w:num>
-  <w:num w:numId="28" w16cid:durableId="421029899">
+  <w:num w:numId="29" w16cid:durableId="1385832613">
     <w:abstractNumId w:val="33"/>
   </w:num>
-  <w:num w:numId="29" w16cid:durableId="1385832613">
-    <w:abstractNumId w:val="28"/>
-  </w:num>
   <w:num w:numId="30" w16cid:durableId="427311448">
-    <w:abstractNumId w:val="29"/>
+    <w:abstractNumId w:val="34"/>
   </w:num>
   <w:num w:numId="31" w16cid:durableId="482310578">
-    <w:abstractNumId w:val="36"/>
+    <w:abstractNumId w:val="41"/>
   </w:num>
   <w:num w:numId="32" w16cid:durableId="1293053685">
     <w:abstractNumId w:val="8"/>
@@ -9485,22 +9674,40 @@
     <w:abstractNumId w:val="4"/>
   </w:num>
   <w:num w:numId="42" w16cid:durableId="539319618">
-    <w:abstractNumId w:val="27"/>
+    <w:abstractNumId w:val="32"/>
   </w:num>
   <w:num w:numId="43" w16cid:durableId="1150754361">
-    <w:abstractNumId w:val="24"/>
+    <w:abstractNumId w:val="28"/>
   </w:num>
   <w:num w:numId="44" w16cid:durableId="2095974824">
-    <w:abstractNumId w:val="38"/>
+    <w:abstractNumId w:val="43"/>
   </w:num>
   <w:num w:numId="45" w16cid:durableId="658919354">
+    <w:abstractNumId w:val="16"/>
+  </w:num>
+  <w:num w:numId="46" w16cid:durableId="1771897513">
+    <w:abstractNumId w:val="26"/>
+  </w:num>
+  <w:num w:numId="47" w16cid:durableId="1805737682">
+    <w:abstractNumId w:val="37"/>
+  </w:num>
+  <w:num w:numId="48" w16cid:durableId="829752907">
+    <w:abstractNumId w:val="11"/>
+  </w:num>
+  <w:num w:numId="49" w16cid:durableId="1087075394">
+    <w:abstractNumId w:val="23"/>
+  </w:num>
+  <w:num w:numId="50" w16cid:durableId="666164">
+    <w:abstractNumId w:val="30"/>
+  </w:num>
+  <w:num w:numId="51" w16cid:durableId="534854660">
+    <w:abstractNumId w:val="44"/>
+  </w:num>
+  <w:num w:numId="52" w16cid:durableId="116802150">
     <w:abstractNumId w:val="14"/>
   </w:num>
-  <w:num w:numId="46" w16cid:durableId="1771897513">
-    <w:abstractNumId w:val="22"/>
-  </w:num>
-  <w:num w:numId="47" w16cid:durableId="1805737682">
-    <w:abstractNumId w:val="32"/>
+  <w:num w:numId="53" w16cid:durableId="695928808">
+    <w:abstractNumId w:val="18"/>
   </w:num>
   <w:numIdMacAtCleanup w:val="4"/>
 </w:numbering>
@@ -10007,7 +10214,6 @@
   <w:style w:type="character" w:default="1" w:styleId="Policepardfaut">
     <w:name w:val="Default Paragraph Font"/>
     <w:uiPriority w:val="1"/>
-    <w:semiHidden/>
     <w:unhideWhenUsed/>
   </w:style>
   <w:style w:type="table" w:default="1" w:styleId="TableauNormal">

</xml_diff>

<commit_message>
doc(jdt): Compléter le jdt pour le 5 décembre
[10MIN][DONE]
</commit_message>
<xml_diff>
--- a/doc/R-P_DevOps-TeixeiraSottile-Rapport.docx
+++ b/doc/R-P_DevOps-TeixeiraSottile-Rapport.docx
@@ -175,8 +175,10 @@
           <w:bCs w:val="0"/>
           <w:caps w:val="0"/>
           <w:noProof/>
-          <w:sz w:val="22"/>
-          <w:szCs w:val="22"/>
+          <w:kern w:val="2"/>
+          <w:sz w:val="24"/>
+          <w:szCs w:val="24"/>
+          <w14:ligatures w14:val="standardContextual"/>
         </w:rPr>
       </w:pPr>
       <w:r>
@@ -212,7 +214,7 @@
         </w:rPr>
         <w:fldChar w:fldCharType="separate"/>
       </w:r>
-      <w:hyperlink w:anchor="_Toc308526316" w:history="1">
+      <w:hyperlink w:anchor="_Toc215832345" w:history="1">
         <w:r>
           <w:rPr>
             <w:rStyle w:val="Lienhypertexte"/>
@@ -227,8 +229,10 @@
             <w:bCs w:val="0"/>
             <w:caps w:val="0"/>
             <w:noProof/>
-            <w:sz w:val="22"/>
-            <w:szCs w:val="22"/>
+            <w:kern w:val="2"/>
+            <w:sz w:val="24"/>
+            <w:szCs w:val="24"/>
+            <w14:ligatures w14:val="standardContextual"/>
           </w:rPr>
           <w:tab/>
         </w:r>
@@ -258,7 +262,7 @@
             <w:noProof/>
             <w:webHidden/>
           </w:rPr>
-          <w:instrText xml:space="preserve"> PAGEREF _Toc308526316 \h </w:instrText>
+          <w:instrText xml:space="preserve"> PAGEREF _Toc215832345 \h </w:instrText>
         </w:r>
         <w:r>
           <w:rPr>
@@ -300,11 +304,13 @@
           <w:rFonts w:eastAsiaTheme="minorEastAsia" w:cstheme="minorBidi"/>
           <w:smallCaps w:val="0"/>
           <w:noProof/>
-          <w:sz w:val="22"/>
-          <w:szCs w:val="22"/>
+          <w:kern w:val="2"/>
+          <w:sz w:val="24"/>
+          <w:szCs w:val="24"/>
+          <w14:ligatures w14:val="standardContextual"/>
         </w:rPr>
       </w:pPr>
-      <w:hyperlink w:anchor="_Toc308526317" w:history="1">
+      <w:hyperlink w:anchor="_Toc215832346" w:history="1">
         <w:r>
           <w:rPr>
             <w:rStyle w:val="Lienhypertexte"/>
@@ -317,8 +323,10 @@
             <w:rFonts w:eastAsiaTheme="minorEastAsia" w:cstheme="minorBidi"/>
             <w:smallCaps w:val="0"/>
             <w:noProof/>
-            <w:sz w:val="22"/>
-            <w:szCs w:val="22"/>
+            <w:kern w:val="2"/>
+            <w:sz w:val="24"/>
+            <w:szCs w:val="24"/>
+            <w14:ligatures w14:val="standardContextual"/>
           </w:rPr>
           <w:tab/>
         </w:r>
@@ -348,7 +356,7 @@
             <w:noProof/>
             <w:webHidden/>
           </w:rPr>
-          <w:instrText xml:space="preserve"> PAGEREF _Toc308526317 \h </w:instrText>
+          <w:instrText xml:space="preserve"> PAGEREF _Toc215832346 \h </w:instrText>
         </w:r>
         <w:r>
           <w:rPr>
@@ -390,11 +398,13 @@
           <w:rFonts w:eastAsiaTheme="minorEastAsia" w:cstheme="minorBidi"/>
           <w:smallCaps w:val="0"/>
           <w:noProof/>
-          <w:sz w:val="22"/>
-          <w:szCs w:val="22"/>
+          <w:kern w:val="2"/>
+          <w:sz w:val="24"/>
+          <w:szCs w:val="24"/>
+          <w14:ligatures w14:val="standardContextual"/>
         </w:rPr>
       </w:pPr>
-      <w:hyperlink w:anchor="_Toc308526318" w:history="1">
+      <w:hyperlink w:anchor="_Toc215832347" w:history="1">
         <w:r>
           <w:rPr>
             <w:rStyle w:val="Lienhypertexte"/>
@@ -407,8 +417,10 @@
             <w:rFonts w:eastAsiaTheme="minorEastAsia" w:cstheme="minorBidi"/>
             <w:smallCaps w:val="0"/>
             <w:noProof/>
-            <w:sz w:val="22"/>
-            <w:szCs w:val="22"/>
+            <w:kern w:val="2"/>
+            <w:sz w:val="24"/>
+            <w:szCs w:val="24"/>
+            <w14:ligatures w14:val="standardContextual"/>
           </w:rPr>
           <w:tab/>
         </w:r>
@@ -438,7 +450,7 @@
             <w:noProof/>
             <w:webHidden/>
           </w:rPr>
-          <w:instrText xml:space="preserve"> PAGEREF _Toc308526318 \h </w:instrText>
+          <w:instrText xml:space="preserve"> PAGEREF _Toc215832347 \h </w:instrText>
         </w:r>
         <w:r>
           <w:rPr>
@@ -459,1100 +471,6 @@
             <w:webHidden/>
           </w:rPr>
           <w:t>3</w:t>
-        </w:r>
-        <w:r>
-          <w:rPr>
-            <w:noProof/>
-            <w:webHidden/>
-          </w:rPr>
-          <w:fldChar w:fldCharType="end"/>
-        </w:r>
-      </w:hyperlink>
-    </w:p>
-    <w:p>
-      <w:pPr>
-        <w:pStyle w:val="TM2"/>
-        <w:tabs>
-          <w:tab w:val="left" w:pos="800"/>
-          <w:tab w:val="right" w:leader="dot" w:pos="9060"/>
-        </w:tabs>
-        <w:rPr>
-          <w:rFonts w:eastAsiaTheme="minorEastAsia" w:cstheme="minorBidi"/>
-          <w:smallCaps w:val="0"/>
-          <w:noProof/>
-          <w:sz w:val="22"/>
-          <w:szCs w:val="22"/>
-        </w:rPr>
-      </w:pPr>
-      <w:hyperlink w:anchor="_Toc308526319" w:history="1">
-        <w:r>
-          <w:rPr>
-            <w:rStyle w:val="Lienhypertexte"/>
-            <w:noProof/>
-          </w:rPr>
-          <w:t>1.3</w:t>
-        </w:r>
-        <w:r>
-          <w:rPr>
-            <w:rFonts w:eastAsiaTheme="minorEastAsia" w:cstheme="minorBidi"/>
-            <w:smallCaps w:val="0"/>
-            <w:noProof/>
-            <w:sz w:val="22"/>
-            <w:szCs w:val="22"/>
-          </w:rPr>
-          <w:tab/>
-        </w:r>
-        <w:r>
-          <w:rPr>
-            <w:rStyle w:val="Lienhypertexte"/>
-            <w:noProof/>
-          </w:rPr>
-          <w:t>Matériel et logiciels à disposition</w:t>
-        </w:r>
-        <w:r>
-          <w:rPr>
-            <w:noProof/>
-            <w:webHidden/>
-          </w:rPr>
-          <w:tab/>
-        </w:r>
-        <w:r>
-          <w:rPr>
-            <w:noProof/>
-            <w:webHidden/>
-          </w:rPr>
-          <w:fldChar w:fldCharType="begin"/>
-        </w:r>
-        <w:r>
-          <w:rPr>
-            <w:noProof/>
-            <w:webHidden/>
-          </w:rPr>
-          <w:instrText xml:space="preserve"> PAGEREF _Toc308526319 \h </w:instrText>
-        </w:r>
-        <w:r>
-          <w:rPr>
-            <w:noProof/>
-            <w:webHidden/>
-          </w:rPr>
-        </w:r>
-        <w:r>
-          <w:rPr>
-            <w:noProof/>
-            <w:webHidden/>
-          </w:rPr>
-          <w:fldChar w:fldCharType="separate"/>
-        </w:r>
-        <w:r>
-          <w:rPr>
-            <w:noProof/>
-            <w:webHidden/>
-          </w:rPr>
-          <w:t>3</w:t>
-        </w:r>
-        <w:r>
-          <w:rPr>
-            <w:noProof/>
-            <w:webHidden/>
-          </w:rPr>
-          <w:fldChar w:fldCharType="end"/>
-        </w:r>
-      </w:hyperlink>
-    </w:p>
-    <w:p>
-      <w:pPr>
-        <w:pStyle w:val="TM2"/>
-        <w:tabs>
-          <w:tab w:val="left" w:pos="800"/>
-          <w:tab w:val="right" w:leader="dot" w:pos="9060"/>
-        </w:tabs>
-        <w:rPr>
-          <w:rFonts w:eastAsiaTheme="minorEastAsia" w:cstheme="minorBidi"/>
-          <w:smallCaps w:val="0"/>
-          <w:noProof/>
-          <w:sz w:val="22"/>
-          <w:szCs w:val="22"/>
-        </w:rPr>
-      </w:pPr>
-      <w:hyperlink w:anchor="_Toc308526320" w:history="1">
-        <w:r>
-          <w:rPr>
-            <w:rStyle w:val="Lienhypertexte"/>
-            <w:noProof/>
-          </w:rPr>
-          <w:t>1.4</w:t>
-        </w:r>
-        <w:r>
-          <w:rPr>
-            <w:rFonts w:eastAsiaTheme="minorEastAsia" w:cstheme="minorBidi"/>
-            <w:smallCaps w:val="0"/>
-            <w:noProof/>
-            <w:sz w:val="22"/>
-            <w:szCs w:val="22"/>
-          </w:rPr>
-          <w:tab/>
-        </w:r>
-        <w:r>
-          <w:rPr>
-            <w:rStyle w:val="Lienhypertexte"/>
-            <w:noProof/>
-          </w:rPr>
-          <w:t>Prérequis</w:t>
-        </w:r>
-        <w:r>
-          <w:rPr>
-            <w:noProof/>
-            <w:webHidden/>
-          </w:rPr>
-          <w:tab/>
-        </w:r>
-        <w:r>
-          <w:rPr>
-            <w:noProof/>
-            <w:webHidden/>
-          </w:rPr>
-          <w:fldChar w:fldCharType="begin"/>
-        </w:r>
-        <w:r>
-          <w:rPr>
-            <w:noProof/>
-            <w:webHidden/>
-          </w:rPr>
-          <w:instrText xml:space="preserve"> PAGEREF _Toc308526320 \h </w:instrText>
-        </w:r>
-        <w:r>
-          <w:rPr>
-            <w:noProof/>
-            <w:webHidden/>
-          </w:rPr>
-        </w:r>
-        <w:r>
-          <w:rPr>
-            <w:noProof/>
-            <w:webHidden/>
-          </w:rPr>
-          <w:fldChar w:fldCharType="separate"/>
-        </w:r>
-        <w:r>
-          <w:rPr>
-            <w:noProof/>
-            <w:webHidden/>
-          </w:rPr>
-          <w:t>3</w:t>
-        </w:r>
-        <w:r>
-          <w:rPr>
-            <w:noProof/>
-            <w:webHidden/>
-          </w:rPr>
-          <w:fldChar w:fldCharType="end"/>
-        </w:r>
-      </w:hyperlink>
-    </w:p>
-    <w:p>
-      <w:pPr>
-        <w:pStyle w:val="TM2"/>
-        <w:tabs>
-          <w:tab w:val="left" w:pos="800"/>
-          <w:tab w:val="right" w:leader="dot" w:pos="9060"/>
-        </w:tabs>
-        <w:rPr>
-          <w:rFonts w:eastAsiaTheme="minorEastAsia" w:cstheme="minorBidi"/>
-          <w:smallCaps w:val="0"/>
-          <w:noProof/>
-          <w:sz w:val="22"/>
-          <w:szCs w:val="22"/>
-        </w:rPr>
-      </w:pPr>
-      <w:hyperlink w:anchor="_Toc308526321" w:history="1">
-        <w:r>
-          <w:rPr>
-            <w:rStyle w:val="Lienhypertexte"/>
-            <w:noProof/>
-          </w:rPr>
-          <w:t>1.5</w:t>
-        </w:r>
-        <w:r>
-          <w:rPr>
-            <w:rFonts w:eastAsiaTheme="minorEastAsia" w:cstheme="minorBidi"/>
-            <w:smallCaps w:val="0"/>
-            <w:noProof/>
-            <w:sz w:val="22"/>
-            <w:szCs w:val="22"/>
-          </w:rPr>
-          <w:tab/>
-        </w:r>
-        <w:r>
-          <w:rPr>
-            <w:rStyle w:val="Lienhypertexte"/>
-            <w:noProof/>
-          </w:rPr>
-          <w:t>Cahier des charges</w:t>
-        </w:r>
-        <w:r>
-          <w:rPr>
-            <w:noProof/>
-            <w:webHidden/>
-          </w:rPr>
-          <w:tab/>
-        </w:r>
-        <w:r>
-          <w:rPr>
-            <w:noProof/>
-            <w:webHidden/>
-          </w:rPr>
-          <w:fldChar w:fldCharType="begin"/>
-        </w:r>
-        <w:r>
-          <w:rPr>
-            <w:noProof/>
-            <w:webHidden/>
-          </w:rPr>
-          <w:instrText xml:space="preserve"> PAGEREF _Toc308526321 \h </w:instrText>
-        </w:r>
-        <w:r>
-          <w:rPr>
-            <w:noProof/>
-            <w:webHidden/>
-          </w:rPr>
-        </w:r>
-        <w:r>
-          <w:rPr>
-            <w:noProof/>
-            <w:webHidden/>
-          </w:rPr>
-          <w:fldChar w:fldCharType="separate"/>
-        </w:r>
-        <w:r>
-          <w:rPr>
-            <w:noProof/>
-            <w:webHidden/>
-          </w:rPr>
-          <w:t>3</w:t>
-        </w:r>
-        <w:r>
-          <w:rPr>
-            <w:noProof/>
-            <w:webHidden/>
-          </w:rPr>
-          <w:fldChar w:fldCharType="end"/>
-        </w:r>
-      </w:hyperlink>
-    </w:p>
-    <w:p>
-      <w:pPr>
-        <w:pStyle w:val="TM3"/>
-        <w:tabs>
-          <w:tab w:val="left" w:pos="1200"/>
-          <w:tab w:val="right" w:leader="dot" w:pos="9060"/>
-        </w:tabs>
-        <w:rPr>
-          <w:rFonts w:eastAsiaTheme="minorEastAsia" w:cstheme="minorBidi"/>
-          <w:i w:val="0"/>
-          <w:iCs w:val="0"/>
-          <w:noProof/>
-          <w:sz w:val="22"/>
-          <w:szCs w:val="22"/>
-        </w:rPr>
-      </w:pPr>
-      <w:hyperlink w:anchor="_Toc308526322" w:history="1">
-        <w:r>
-          <w:rPr>
-            <w:rStyle w:val="Lienhypertexte"/>
-            <w:noProof/>
-          </w:rPr>
-          <w:t>1.5.1</w:t>
-        </w:r>
-        <w:r>
-          <w:rPr>
-            <w:rFonts w:eastAsiaTheme="minorEastAsia" w:cstheme="minorBidi"/>
-            <w:i w:val="0"/>
-            <w:iCs w:val="0"/>
-            <w:noProof/>
-            <w:sz w:val="22"/>
-            <w:szCs w:val="22"/>
-          </w:rPr>
-          <w:tab/>
-        </w:r>
-        <w:r>
-          <w:rPr>
-            <w:rStyle w:val="Lienhypertexte"/>
-            <w:noProof/>
-          </w:rPr>
-          <w:t>Objectifs et portée du projet (objectifs SMART)</w:t>
-        </w:r>
-        <w:r>
-          <w:rPr>
-            <w:noProof/>
-            <w:webHidden/>
-          </w:rPr>
-          <w:tab/>
-        </w:r>
-        <w:r>
-          <w:rPr>
-            <w:noProof/>
-            <w:webHidden/>
-          </w:rPr>
-          <w:fldChar w:fldCharType="begin"/>
-        </w:r>
-        <w:r>
-          <w:rPr>
-            <w:noProof/>
-            <w:webHidden/>
-          </w:rPr>
-          <w:instrText xml:space="preserve"> PAGEREF _Toc308526322 \h </w:instrText>
-        </w:r>
-        <w:r>
-          <w:rPr>
-            <w:noProof/>
-            <w:webHidden/>
-          </w:rPr>
-        </w:r>
-        <w:r>
-          <w:rPr>
-            <w:noProof/>
-            <w:webHidden/>
-          </w:rPr>
-          <w:fldChar w:fldCharType="separate"/>
-        </w:r>
-        <w:r>
-          <w:rPr>
-            <w:noProof/>
-            <w:webHidden/>
-          </w:rPr>
-          <w:t>3</w:t>
-        </w:r>
-        <w:r>
-          <w:rPr>
-            <w:noProof/>
-            <w:webHidden/>
-          </w:rPr>
-          <w:fldChar w:fldCharType="end"/>
-        </w:r>
-      </w:hyperlink>
-    </w:p>
-    <w:p>
-      <w:pPr>
-        <w:pStyle w:val="TM3"/>
-        <w:tabs>
-          <w:tab w:val="left" w:pos="1200"/>
-          <w:tab w:val="right" w:leader="dot" w:pos="9060"/>
-        </w:tabs>
-        <w:rPr>
-          <w:rFonts w:eastAsiaTheme="minorEastAsia" w:cstheme="minorBidi"/>
-          <w:i w:val="0"/>
-          <w:iCs w:val="0"/>
-          <w:noProof/>
-          <w:sz w:val="22"/>
-          <w:szCs w:val="22"/>
-        </w:rPr>
-      </w:pPr>
-      <w:hyperlink w:anchor="_Toc308526323" w:history="1">
-        <w:r>
-          <w:rPr>
-            <w:rStyle w:val="Lienhypertexte"/>
-            <w:noProof/>
-          </w:rPr>
-          <w:t>1.5.2</w:t>
-        </w:r>
-        <w:r>
-          <w:rPr>
-            <w:rFonts w:eastAsiaTheme="minorEastAsia" w:cstheme="minorBidi"/>
-            <w:i w:val="0"/>
-            <w:iCs w:val="0"/>
-            <w:noProof/>
-            <w:sz w:val="22"/>
-            <w:szCs w:val="22"/>
-          </w:rPr>
-          <w:tab/>
-        </w:r>
-        <w:r>
-          <w:rPr>
-            <w:rStyle w:val="Lienhypertexte"/>
-            <w:noProof/>
-          </w:rPr>
-          <w:t>Caractéristiques des utilisateurs et impacts</w:t>
-        </w:r>
-        <w:r>
-          <w:rPr>
-            <w:noProof/>
-            <w:webHidden/>
-          </w:rPr>
-          <w:tab/>
-        </w:r>
-        <w:r>
-          <w:rPr>
-            <w:noProof/>
-            <w:webHidden/>
-          </w:rPr>
-          <w:fldChar w:fldCharType="begin"/>
-        </w:r>
-        <w:r>
-          <w:rPr>
-            <w:noProof/>
-            <w:webHidden/>
-          </w:rPr>
-          <w:instrText xml:space="preserve"> PAGEREF _Toc308526323 \h </w:instrText>
-        </w:r>
-        <w:r>
-          <w:rPr>
-            <w:noProof/>
-            <w:webHidden/>
-          </w:rPr>
-        </w:r>
-        <w:r>
-          <w:rPr>
-            <w:noProof/>
-            <w:webHidden/>
-          </w:rPr>
-          <w:fldChar w:fldCharType="separate"/>
-        </w:r>
-        <w:r>
-          <w:rPr>
-            <w:noProof/>
-            <w:webHidden/>
-          </w:rPr>
-          <w:t>3</w:t>
-        </w:r>
-        <w:r>
-          <w:rPr>
-            <w:noProof/>
-            <w:webHidden/>
-          </w:rPr>
-          <w:fldChar w:fldCharType="end"/>
-        </w:r>
-      </w:hyperlink>
-    </w:p>
-    <w:p>
-      <w:pPr>
-        <w:pStyle w:val="TM3"/>
-        <w:tabs>
-          <w:tab w:val="left" w:pos="1200"/>
-          <w:tab w:val="right" w:leader="dot" w:pos="9060"/>
-        </w:tabs>
-        <w:rPr>
-          <w:rFonts w:eastAsiaTheme="minorEastAsia" w:cstheme="minorBidi"/>
-          <w:i w:val="0"/>
-          <w:iCs w:val="0"/>
-          <w:noProof/>
-          <w:sz w:val="22"/>
-          <w:szCs w:val="22"/>
-        </w:rPr>
-      </w:pPr>
-      <w:hyperlink w:anchor="_Toc308526324" w:history="1">
-        <w:r>
-          <w:rPr>
-            <w:rStyle w:val="Lienhypertexte"/>
-            <w:noProof/>
-          </w:rPr>
-          <w:t>1.5.3</w:t>
-        </w:r>
-        <w:r>
-          <w:rPr>
-            <w:rFonts w:eastAsiaTheme="minorEastAsia" w:cstheme="minorBidi"/>
-            <w:i w:val="0"/>
-            <w:iCs w:val="0"/>
-            <w:noProof/>
-            <w:sz w:val="22"/>
-            <w:szCs w:val="22"/>
-          </w:rPr>
-          <w:tab/>
-        </w:r>
-        <w:r>
-          <w:rPr>
-            <w:rStyle w:val="Lienhypertexte"/>
-            <w:noProof/>
-          </w:rPr>
-          <w:t>Fonctionnalités requises (du point de vue de l’utilisateur)</w:t>
-        </w:r>
-        <w:r>
-          <w:rPr>
-            <w:noProof/>
-            <w:webHidden/>
-          </w:rPr>
-          <w:tab/>
-        </w:r>
-        <w:r>
-          <w:rPr>
-            <w:noProof/>
-            <w:webHidden/>
-          </w:rPr>
-          <w:fldChar w:fldCharType="begin"/>
-        </w:r>
-        <w:r>
-          <w:rPr>
-            <w:noProof/>
-            <w:webHidden/>
-          </w:rPr>
-          <w:instrText xml:space="preserve"> PAGEREF _Toc308526324 \h </w:instrText>
-        </w:r>
-        <w:r>
-          <w:rPr>
-            <w:noProof/>
-            <w:webHidden/>
-          </w:rPr>
-        </w:r>
-        <w:r>
-          <w:rPr>
-            <w:noProof/>
-            <w:webHidden/>
-          </w:rPr>
-          <w:fldChar w:fldCharType="separate"/>
-        </w:r>
-        <w:r>
-          <w:rPr>
-            <w:noProof/>
-            <w:webHidden/>
-          </w:rPr>
-          <w:t>3</w:t>
-        </w:r>
-        <w:r>
-          <w:rPr>
-            <w:noProof/>
-            <w:webHidden/>
-          </w:rPr>
-          <w:fldChar w:fldCharType="end"/>
-        </w:r>
-      </w:hyperlink>
-    </w:p>
-    <w:p>
-      <w:pPr>
-        <w:pStyle w:val="TM3"/>
-        <w:tabs>
-          <w:tab w:val="left" w:pos="1200"/>
-          <w:tab w:val="right" w:leader="dot" w:pos="9060"/>
-        </w:tabs>
-        <w:rPr>
-          <w:rFonts w:eastAsiaTheme="minorEastAsia" w:cstheme="minorBidi"/>
-          <w:i w:val="0"/>
-          <w:iCs w:val="0"/>
-          <w:noProof/>
-          <w:sz w:val="22"/>
-          <w:szCs w:val="22"/>
-        </w:rPr>
-      </w:pPr>
-      <w:hyperlink w:anchor="_Toc308526325" w:history="1">
-        <w:r>
-          <w:rPr>
-            <w:rStyle w:val="Lienhypertexte"/>
-            <w:noProof/>
-          </w:rPr>
-          <w:t>1.5.4</w:t>
-        </w:r>
-        <w:r>
-          <w:rPr>
-            <w:rFonts w:eastAsiaTheme="minorEastAsia" w:cstheme="minorBidi"/>
-            <w:i w:val="0"/>
-            <w:iCs w:val="0"/>
-            <w:noProof/>
-            <w:sz w:val="22"/>
-            <w:szCs w:val="22"/>
-          </w:rPr>
-          <w:tab/>
-        </w:r>
-        <w:r>
-          <w:rPr>
-            <w:rStyle w:val="Lienhypertexte"/>
-            <w:noProof/>
-          </w:rPr>
-          <w:t>Contraintes</w:t>
-        </w:r>
-        <w:r>
-          <w:rPr>
-            <w:noProof/>
-            <w:webHidden/>
-          </w:rPr>
-          <w:tab/>
-        </w:r>
-        <w:r>
-          <w:rPr>
-            <w:noProof/>
-            <w:webHidden/>
-          </w:rPr>
-          <w:fldChar w:fldCharType="begin"/>
-        </w:r>
-        <w:r>
-          <w:rPr>
-            <w:noProof/>
-            <w:webHidden/>
-          </w:rPr>
-          <w:instrText xml:space="preserve"> PAGEREF _Toc308526325 \h </w:instrText>
-        </w:r>
-        <w:r>
-          <w:rPr>
-            <w:noProof/>
-            <w:webHidden/>
-          </w:rPr>
-        </w:r>
-        <w:r>
-          <w:rPr>
-            <w:noProof/>
-            <w:webHidden/>
-          </w:rPr>
-          <w:fldChar w:fldCharType="separate"/>
-        </w:r>
-        <w:r>
-          <w:rPr>
-            <w:noProof/>
-            <w:webHidden/>
-          </w:rPr>
-          <w:t>3</w:t>
-        </w:r>
-        <w:r>
-          <w:rPr>
-            <w:noProof/>
-            <w:webHidden/>
-          </w:rPr>
-          <w:fldChar w:fldCharType="end"/>
-        </w:r>
-      </w:hyperlink>
-    </w:p>
-    <w:p>
-      <w:pPr>
-        <w:pStyle w:val="TM3"/>
-        <w:tabs>
-          <w:tab w:val="left" w:pos="1200"/>
-          <w:tab w:val="right" w:leader="dot" w:pos="9060"/>
-        </w:tabs>
-        <w:rPr>
-          <w:rFonts w:eastAsiaTheme="minorEastAsia" w:cstheme="minorBidi"/>
-          <w:i w:val="0"/>
-          <w:iCs w:val="0"/>
-          <w:noProof/>
-          <w:sz w:val="22"/>
-          <w:szCs w:val="22"/>
-        </w:rPr>
-      </w:pPr>
-      <w:hyperlink w:anchor="_Toc308526326" w:history="1">
-        <w:r>
-          <w:rPr>
-            <w:rStyle w:val="Lienhypertexte"/>
-            <w:noProof/>
-          </w:rPr>
-          <w:t>1.5.5</w:t>
-        </w:r>
-        <w:r>
-          <w:rPr>
-            <w:rFonts w:eastAsiaTheme="minorEastAsia" w:cstheme="minorBidi"/>
-            <w:i w:val="0"/>
-            <w:iCs w:val="0"/>
-            <w:noProof/>
-            <w:sz w:val="22"/>
-            <w:szCs w:val="22"/>
-          </w:rPr>
-          <w:tab/>
-        </w:r>
-        <w:r>
-          <w:rPr>
-            <w:rStyle w:val="Lienhypertexte"/>
-            <w:noProof/>
-          </w:rPr>
-          <w:t>Travail à réaliser par l'apprenti</w:t>
-        </w:r>
-        <w:r>
-          <w:rPr>
-            <w:noProof/>
-            <w:webHidden/>
-          </w:rPr>
-          <w:tab/>
-        </w:r>
-        <w:r>
-          <w:rPr>
-            <w:noProof/>
-            <w:webHidden/>
-          </w:rPr>
-          <w:fldChar w:fldCharType="begin"/>
-        </w:r>
-        <w:r>
-          <w:rPr>
-            <w:noProof/>
-            <w:webHidden/>
-          </w:rPr>
-          <w:instrText xml:space="preserve"> PAGEREF _Toc308526326 \h </w:instrText>
-        </w:r>
-        <w:r>
-          <w:rPr>
-            <w:noProof/>
-            <w:webHidden/>
-          </w:rPr>
-        </w:r>
-        <w:r>
-          <w:rPr>
-            <w:noProof/>
-            <w:webHidden/>
-          </w:rPr>
-          <w:fldChar w:fldCharType="separate"/>
-        </w:r>
-        <w:r>
-          <w:rPr>
-            <w:noProof/>
-            <w:webHidden/>
-          </w:rPr>
-          <w:t>4</w:t>
-        </w:r>
-        <w:r>
-          <w:rPr>
-            <w:noProof/>
-            <w:webHidden/>
-          </w:rPr>
-          <w:fldChar w:fldCharType="end"/>
-        </w:r>
-      </w:hyperlink>
-    </w:p>
-    <w:p>
-      <w:pPr>
-        <w:pStyle w:val="TM3"/>
-        <w:tabs>
-          <w:tab w:val="left" w:pos="1200"/>
-          <w:tab w:val="right" w:leader="dot" w:pos="9060"/>
-        </w:tabs>
-        <w:rPr>
-          <w:rFonts w:eastAsiaTheme="minorEastAsia" w:cstheme="minorBidi"/>
-          <w:i w:val="0"/>
-          <w:iCs w:val="0"/>
-          <w:noProof/>
-          <w:sz w:val="22"/>
-          <w:szCs w:val="22"/>
-        </w:rPr>
-      </w:pPr>
-      <w:hyperlink w:anchor="_Toc308526327" w:history="1">
-        <w:r>
-          <w:rPr>
-            <w:rStyle w:val="Lienhypertexte"/>
-            <w:noProof/>
-          </w:rPr>
-          <w:t>1.5.6</w:t>
-        </w:r>
-        <w:r>
-          <w:rPr>
-            <w:rFonts w:eastAsiaTheme="minorEastAsia" w:cstheme="minorBidi"/>
-            <w:i w:val="0"/>
-            <w:iCs w:val="0"/>
-            <w:noProof/>
-            <w:sz w:val="22"/>
-            <w:szCs w:val="22"/>
-          </w:rPr>
-          <w:tab/>
-        </w:r>
-        <w:r>
-          <w:rPr>
-            <w:rStyle w:val="Lienhypertexte"/>
-            <w:noProof/>
-          </w:rPr>
-          <w:t>Si le temps le permet …</w:t>
-        </w:r>
-        <w:r>
-          <w:rPr>
-            <w:noProof/>
-            <w:webHidden/>
-          </w:rPr>
-          <w:tab/>
-        </w:r>
-        <w:r>
-          <w:rPr>
-            <w:noProof/>
-            <w:webHidden/>
-          </w:rPr>
-          <w:fldChar w:fldCharType="begin"/>
-        </w:r>
-        <w:r>
-          <w:rPr>
-            <w:noProof/>
-            <w:webHidden/>
-          </w:rPr>
-          <w:instrText xml:space="preserve"> PAGEREF _Toc308526327 \h </w:instrText>
-        </w:r>
-        <w:r>
-          <w:rPr>
-            <w:noProof/>
-            <w:webHidden/>
-          </w:rPr>
-        </w:r>
-        <w:r>
-          <w:rPr>
-            <w:noProof/>
-            <w:webHidden/>
-          </w:rPr>
-          <w:fldChar w:fldCharType="separate"/>
-        </w:r>
-        <w:r>
-          <w:rPr>
-            <w:noProof/>
-            <w:webHidden/>
-          </w:rPr>
-          <w:t>4</w:t>
-        </w:r>
-        <w:r>
-          <w:rPr>
-            <w:noProof/>
-            <w:webHidden/>
-          </w:rPr>
-          <w:fldChar w:fldCharType="end"/>
-        </w:r>
-      </w:hyperlink>
-    </w:p>
-    <w:p>
-      <w:pPr>
-        <w:pStyle w:val="TM3"/>
-        <w:tabs>
-          <w:tab w:val="left" w:pos="1200"/>
-          <w:tab w:val="right" w:leader="dot" w:pos="9060"/>
-        </w:tabs>
-        <w:rPr>
-          <w:rFonts w:eastAsiaTheme="minorEastAsia" w:cstheme="minorBidi"/>
-          <w:i w:val="0"/>
-          <w:iCs w:val="0"/>
-          <w:noProof/>
-          <w:sz w:val="22"/>
-          <w:szCs w:val="22"/>
-        </w:rPr>
-      </w:pPr>
-      <w:hyperlink w:anchor="_Toc308526328" w:history="1">
-        <w:r>
-          <w:rPr>
-            <w:rStyle w:val="Lienhypertexte"/>
-            <w:noProof/>
-          </w:rPr>
-          <w:t>1.5.7</w:t>
-        </w:r>
-        <w:r>
-          <w:rPr>
-            <w:rFonts w:eastAsiaTheme="minorEastAsia" w:cstheme="minorBidi"/>
-            <w:i w:val="0"/>
-            <w:iCs w:val="0"/>
-            <w:noProof/>
-            <w:sz w:val="22"/>
-            <w:szCs w:val="22"/>
-          </w:rPr>
-          <w:tab/>
-        </w:r>
-        <w:r>
-          <w:rPr>
-            <w:rStyle w:val="Lienhypertexte"/>
-            <w:noProof/>
-          </w:rPr>
-          <w:t>Méthodes de validation des solutions</w:t>
-        </w:r>
-        <w:r>
-          <w:rPr>
-            <w:noProof/>
-            <w:webHidden/>
-          </w:rPr>
-          <w:tab/>
-        </w:r>
-        <w:r>
-          <w:rPr>
-            <w:noProof/>
-            <w:webHidden/>
-          </w:rPr>
-          <w:fldChar w:fldCharType="begin"/>
-        </w:r>
-        <w:r>
-          <w:rPr>
-            <w:noProof/>
-            <w:webHidden/>
-          </w:rPr>
-          <w:instrText xml:space="preserve"> PAGEREF _Toc308526328 \h </w:instrText>
-        </w:r>
-        <w:r>
-          <w:rPr>
-            <w:noProof/>
-            <w:webHidden/>
-          </w:rPr>
-        </w:r>
-        <w:r>
-          <w:rPr>
-            <w:noProof/>
-            <w:webHidden/>
-          </w:rPr>
-          <w:fldChar w:fldCharType="separate"/>
-        </w:r>
-        <w:r>
-          <w:rPr>
-            <w:noProof/>
-            <w:webHidden/>
-          </w:rPr>
-          <w:t>4</w:t>
-        </w:r>
-        <w:r>
-          <w:rPr>
-            <w:noProof/>
-            <w:webHidden/>
-          </w:rPr>
-          <w:fldChar w:fldCharType="end"/>
-        </w:r>
-      </w:hyperlink>
-    </w:p>
-    <w:p>
-      <w:pPr>
-        <w:pStyle w:val="TM2"/>
-        <w:tabs>
-          <w:tab w:val="left" w:pos="800"/>
-          <w:tab w:val="right" w:leader="dot" w:pos="9060"/>
-        </w:tabs>
-        <w:rPr>
-          <w:rFonts w:eastAsiaTheme="minorEastAsia" w:cstheme="minorBidi"/>
-          <w:smallCaps w:val="0"/>
-          <w:noProof/>
-          <w:sz w:val="22"/>
-          <w:szCs w:val="22"/>
-        </w:rPr>
-      </w:pPr>
-      <w:hyperlink w:anchor="_Toc308526329" w:history="1">
-        <w:r>
-          <w:rPr>
-            <w:rStyle w:val="Lienhypertexte"/>
-            <w:noProof/>
-          </w:rPr>
-          <w:t>1.6</w:t>
-        </w:r>
-        <w:r>
-          <w:rPr>
-            <w:rFonts w:eastAsiaTheme="minorEastAsia" w:cstheme="minorBidi"/>
-            <w:smallCaps w:val="0"/>
-            <w:noProof/>
-            <w:sz w:val="22"/>
-            <w:szCs w:val="22"/>
-          </w:rPr>
-          <w:tab/>
-        </w:r>
-        <w:r>
-          <w:rPr>
-            <w:rStyle w:val="Lienhypertexte"/>
-            <w:noProof/>
-          </w:rPr>
-          <w:t>Les points suivants seront évalués</w:t>
-        </w:r>
-        <w:r>
-          <w:rPr>
-            <w:noProof/>
-            <w:webHidden/>
-          </w:rPr>
-          <w:tab/>
-        </w:r>
-        <w:r>
-          <w:rPr>
-            <w:noProof/>
-            <w:webHidden/>
-          </w:rPr>
-          <w:fldChar w:fldCharType="begin"/>
-        </w:r>
-        <w:r>
-          <w:rPr>
-            <w:noProof/>
-            <w:webHidden/>
-          </w:rPr>
-          <w:instrText xml:space="preserve"> PAGEREF _Toc308526329 \h </w:instrText>
-        </w:r>
-        <w:r>
-          <w:rPr>
-            <w:noProof/>
-            <w:webHidden/>
-          </w:rPr>
-        </w:r>
-        <w:r>
-          <w:rPr>
-            <w:noProof/>
-            <w:webHidden/>
-          </w:rPr>
-          <w:fldChar w:fldCharType="separate"/>
-        </w:r>
-        <w:r>
-          <w:rPr>
-            <w:noProof/>
-            <w:webHidden/>
-          </w:rPr>
-          <w:t>4</w:t>
-        </w:r>
-        <w:r>
-          <w:rPr>
-            <w:noProof/>
-            <w:webHidden/>
-          </w:rPr>
-          <w:fldChar w:fldCharType="end"/>
-        </w:r>
-      </w:hyperlink>
-    </w:p>
-    <w:p>
-      <w:pPr>
-        <w:pStyle w:val="TM2"/>
-        <w:tabs>
-          <w:tab w:val="left" w:pos="800"/>
-          <w:tab w:val="right" w:leader="dot" w:pos="9060"/>
-        </w:tabs>
-        <w:rPr>
-          <w:rFonts w:eastAsiaTheme="minorEastAsia" w:cstheme="minorBidi"/>
-          <w:smallCaps w:val="0"/>
-          <w:noProof/>
-          <w:sz w:val="22"/>
-          <w:szCs w:val="22"/>
-        </w:rPr>
-      </w:pPr>
-      <w:hyperlink w:anchor="_Toc308526330" w:history="1">
-        <w:r>
-          <w:rPr>
-            <w:rStyle w:val="Lienhypertexte"/>
-            <w:noProof/>
-          </w:rPr>
-          <w:t>1.7</w:t>
-        </w:r>
-        <w:r>
-          <w:rPr>
-            <w:rFonts w:eastAsiaTheme="minorEastAsia" w:cstheme="minorBidi"/>
-            <w:smallCaps w:val="0"/>
-            <w:noProof/>
-            <w:sz w:val="22"/>
-            <w:szCs w:val="22"/>
-          </w:rPr>
-          <w:tab/>
-        </w:r>
-        <w:r>
-          <w:rPr>
-            <w:rStyle w:val="Lienhypertexte"/>
-            <w:noProof/>
-          </w:rPr>
-          <w:t>Validation et conditions de réussite</w:t>
-        </w:r>
-        <w:r>
-          <w:rPr>
-            <w:noProof/>
-            <w:webHidden/>
-          </w:rPr>
-          <w:tab/>
-        </w:r>
-        <w:r>
-          <w:rPr>
-            <w:noProof/>
-            <w:webHidden/>
-          </w:rPr>
-          <w:fldChar w:fldCharType="begin"/>
-        </w:r>
-        <w:r>
-          <w:rPr>
-            <w:noProof/>
-            <w:webHidden/>
-          </w:rPr>
-          <w:instrText xml:space="preserve"> PAGEREF _Toc308526330 \h </w:instrText>
-        </w:r>
-        <w:r>
-          <w:rPr>
-            <w:noProof/>
-            <w:webHidden/>
-          </w:rPr>
-        </w:r>
-        <w:r>
-          <w:rPr>
-            <w:noProof/>
-            <w:webHidden/>
-          </w:rPr>
-          <w:fldChar w:fldCharType="separate"/>
-        </w:r>
-        <w:r>
-          <w:rPr>
-            <w:noProof/>
-            <w:webHidden/>
-          </w:rPr>
-          <w:t>4</w:t>
         </w:r>
         <w:r>
           <w:rPr>
@@ -1576,11 +494,13 @@
           <w:bCs w:val="0"/>
           <w:caps w:val="0"/>
           <w:noProof/>
-          <w:sz w:val="22"/>
-          <w:szCs w:val="22"/>
+          <w:kern w:val="2"/>
+          <w:sz w:val="24"/>
+          <w:szCs w:val="24"/>
+          <w14:ligatures w14:val="standardContextual"/>
         </w:rPr>
       </w:pPr>
-      <w:hyperlink w:anchor="_Toc308526331" w:history="1">
+      <w:hyperlink w:anchor="_Toc215832348" w:history="1">
         <w:r>
           <w:rPr>
             <w:rStyle w:val="Lienhypertexte"/>
@@ -1595,8 +515,10 @@
             <w:bCs w:val="0"/>
             <w:caps w:val="0"/>
             <w:noProof/>
-            <w:sz w:val="22"/>
-            <w:szCs w:val="22"/>
+            <w:kern w:val="2"/>
+            <w:sz w:val="24"/>
+            <w:szCs w:val="24"/>
+            <w14:ligatures w14:val="standardContextual"/>
           </w:rPr>
           <w:tab/>
         </w:r>
@@ -1605,7 +527,7 @@
             <w:rStyle w:val="Lienhypertexte"/>
             <w:noProof/>
           </w:rPr>
-          <w:t>Planification Initiale</w:t>
+          <w:t>Actions nécessaires pour chaque environnement (Dev / Test / Prod)</w:t>
         </w:r>
         <w:r>
           <w:rPr>
@@ -1626,7 +548,7 @@
             <w:noProof/>
             <w:webHidden/>
           </w:rPr>
-          <w:instrText xml:space="preserve"> PAGEREF _Toc308526331 \h </w:instrText>
+          <w:instrText xml:space="preserve"> PAGEREF _Toc215832348 \h </w:instrText>
         </w:r>
         <w:r>
           <w:rPr>
@@ -1646,7 +568,195 @@
             <w:noProof/>
             <w:webHidden/>
           </w:rPr>
-          <w:t>4</w:t>
+          <w:t>3</w:t>
+        </w:r>
+        <w:r>
+          <w:rPr>
+            <w:noProof/>
+            <w:webHidden/>
+          </w:rPr>
+          <w:fldChar w:fldCharType="end"/>
+        </w:r>
+      </w:hyperlink>
+    </w:p>
+    <w:p>
+      <w:pPr>
+        <w:pStyle w:val="TM2"/>
+        <w:tabs>
+          <w:tab w:val="left" w:pos="800"/>
+          <w:tab w:val="right" w:leader="dot" w:pos="9060"/>
+        </w:tabs>
+        <w:rPr>
+          <w:rFonts w:eastAsiaTheme="minorEastAsia" w:cstheme="minorBidi"/>
+          <w:smallCaps w:val="0"/>
+          <w:noProof/>
+          <w:kern w:val="2"/>
+          <w:sz w:val="24"/>
+          <w:szCs w:val="24"/>
+          <w14:ligatures w14:val="standardContextual"/>
+        </w:rPr>
+      </w:pPr>
+      <w:hyperlink w:anchor="_Toc215832349" w:history="1">
+        <w:r>
+          <w:rPr>
+            <w:rStyle w:val="Lienhypertexte"/>
+            <w:noProof/>
+          </w:rPr>
+          <w:t>2.1</w:t>
+        </w:r>
+        <w:r>
+          <w:rPr>
+            <w:rFonts w:eastAsiaTheme="minorEastAsia" w:cstheme="minorBidi"/>
+            <w:smallCaps w:val="0"/>
+            <w:noProof/>
+            <w:kern w:val="2"/>
+            <w:sz w:val="24"/>
+            <w:szCs w:val="24"/>
+            <w14:ligatures w14:val="standardContextual"/>
+          </w:rPr>
+          <w:tab/>
+        </w:r>
+        <w:r>
+          <w:rPr>
+            <w:rStyle w:val="Lienhypertexte"/>
+            <w:noProof/>
+          </w:rPr>
+          <w:t>Backend (Node.js / Express)</w:t>
+        </w:r>
+        <w:r>
+          <w:rPr>
+            <w:noProof/>
+            <w:webHidden/>
+          </w:rPr>
+          <w:tab/>
+        </w:r>
+        <w:r>
+          <w:rPr>
+            <w:noProof/>
+            <w:webHidden/>
+          </w:rPr>
+          <w:fldChar w:fldCharType="begin"/>
+        </w:r>
+        <w:r>
+          <w:rPr>
+            <w:noProof/>
+            <w:webHidden/>
+          </w:rPr>
+          <w:instrText xml:space="preserve"> PAGEREF _Toc215832349 \h </w:instrText>
+        </w:r>
+        <w:r>
+          <w:rPr>
+            <w:noProof/>
+            <w:webHidden/>
+          </w:rPr>
+        </w:r>
+        <w:r>
+          <w:rPr>
+            <w:noProof/>
+            <w:webHidden/>
+          </w:rPr>
+          <w:fldChar w:fldCharType="separate"/>
+        </w:r>
+        <w:r>
+          <w:rPr>
+            <w:noProof/>
+            <w:webHidden/>
+          </w:rPr>
+          <w:t>3</w:t>
+        </w:r>
+        <w:r>
+          <w:rPr>
+            <w:noProof/>
+            <w:webHidden/>
+          </w:rPr>
+          <w:fldChar w:fldCharType="end"/>
+        </w:r>
+      </w:hyperlink>
+    </w:p>
+    <w:p>
+      <w:pPr>
+        <w:pStyle w:val="TM2"/>
+        <w:tabs>
+          <w:tab w:val="left" w:pos="800"/>
+          <w:tab w:val="right" w:leader="dot" w:pos="9060"/>
+        </w:tabs>
+        <w:rPr>
+          <w:rFonts w:eastAsiaTheme="minorEastAsia" w:cstheme="minorBidi"/>
+          <w:smallCaps w:val="0"/>
+          <w:noProof/>
+          <w:kern w:val="2"/>
+          <w:sz w:val="24"/>
+          <w:szCs w:val="24"/>
+          <w14:ligatures w14:val="standardContextual"/>
+        </w:rPr>
+      </w:pPr>
+      <w:hyperlink w:anchor="_Toc215832350" w:history="1">
+        <w:r>
+          <w:rPr>
+            <w:rStyle w:val="Lienhypertexte"/>
+            <w:noProof/>
+          </w:rPr>
+          <w:t>2.2</w:t>
+        </w:r>
+        <w:r>
+          <w:rPr>
+            <w:rFonts w:eastAsiaTheme="minorEastAsia" w:cstheme="minorBidi"/>
+            <w:smallCaps w:val="0"/>
+            <w:noProof/>
+            <w:kern w:val="2"/>
+            <w:sz w:val="24"/>
+            <w:szCs w:val="24"/>
+            <w14:ligatures w14:val="standardContextual"/>
+          </w:rPr>
+          <w:tab/>
+        </w:r>
+        <w:r>
+          <w:rPr>
+            <w:rStyle w:val="Lienhypertexte"/>
+            <w:noProof/>
+          </w:rPr>
+          <w:t>Frontend (Vue.js)</w:t>
+        </w:r>
+        <w:r>
+          <w:rPr>
+            <w:noProof/>
+            <w:webHidden/>
+          </w:rPr>
+          <w:tab/>
+        </w:r>
+        <w:r>
+          <w:rPr>
+            <w:noProof/>
+            <w:webHidden/>
+          </w:rPr>
+          <w:fldChar w:fldCharType="begin"/>
+        </w:r>
+        <w:r>
+          <w:rPr>
+            <w:noProof/>
+            <w:webHidden/>
+          </w:rPr>
+          <w:instrText xml:space="preserve"> PAGEREF _Toc215832350 \h </w:instrText>
+        </w:r>
+        <w:r>
+          <w:rPr>
+            <w:noProof/>
+            <w:webHidden/>
+          </w:rPr>
+        </w:r>
+        <w:r>
+          <w:rPr>
+            <w:noProof/>
+            <w:webHidden/>
+          </w:rPr>
+          <w:fldChar w:fldCharType="separate"/>
+        </w:r>
+        <w:r>
+          <w:rPr>
+            <w:noProof/>
+            <w:webHidden/>
+          </w:rPr>
+          <w:t>3</w:t>
         </w:r>
         <w:r>
           <w:rPr>
@@ -1670,11 +780,13 @@
           <w:bCs w:val="0"/>
           <w:caps w:val="0"/>
           <w:noProof/>
-          <w:sz w:val="22"/>
-          <w:szCs w:val="22"/>
+          <w:kern w:val="2"/>
+          <w:sz w:val="24"/>
+          <w:szCs w:val="24"/>
+          <w14:ligatures w14:val="standardContextual"/>
         </w:rPr>
       </w:pPr>
-      <w:hyperlink w:anchor="_Toc308526332" w:history="1">
+      <w:hyperlink w:anchor="_Toc215832351" w:history="1">
         <w:r>
           <w:rPr>
             <w:rStyle w:val="Lienhypertexte"/>
@@ -1689,8 +801,10 @@
             <w:bCs w:val="0"/>
             <w:caps w:val="0"/>
             <w:noProof/>
-            <w:sz w:val="22"/>
-            <w:szCs w:val="22"/>
+            <w:kern w:val="2"/>
+            <w:sz w:val="24"/>
+            <w:szCs w:val="24"/>
+            <w14:ligatures w14:val="standardContextual"/>
           </w:rPr>
           <w:tab/>
         </w:r>
@@ -1699,7 +813,7 @@
             <w:rStyle w:val="Lienhypertexte"/>
             <w:noProof/>
           </w:rPr>
-          <w:t>Analyse</w:t>
+          <w:t>Description du workflow CI/CD</w:t>
         </w:r>
         <w:r>
           <w:rPr>
@@ -1720,7 +834,7 @@
             <w:noProof/>
             <w:webHidden/>
           </w:rPr>
-          <w:instrText xml:space="preserve"> PAGEREF _Toc308526332 \h </w:instrText>
+          <w:instrText xml:space="preserve"> PAGEREF _Toc215832351 \h </w:instrText>
         </w:r>
         <w:r>
           <w:rPr>
@@ -1762,11 +876,13 @@
           <w:rFonts w:eastAsiaTheme="minorEastAsia" w:cstheme="minorBidi"/>
           <w:smallCaps w:val="0"/>
           <w:noProof/>
-          <w:sz w:val="22"/>
-          <w:szCs w:val="22"/>
+          <w:kern w:val="2"/>
+          <w:sz w:val="24"/>
+          <w:szCs w:val="24"/>
+          <w14:ligatures w14:val="standardContextual"/>
         </w:rPr>
       </w:pPr>
-      <w:hyperlink w:anchor="_Toc308526333" w:history="1">
+      <w:hyperlink w:anchor="_Toc215832352" w:history="1">
         <w:r>
           <w:rPr>
             <w:rStyle w:val="Lienhypertexte"/>
@@ -1779,8 +895,10 @@
             <w:rFonts w:eastAsiaTheme="minorEastAsia" w:cstheme="minorBidi"/>
             <w:smallCaps w:val="0"/>
             <w:noProof/>
-            <w:sz w:val="22"/>
-            <w:szCs w:val="22"/>
+            <w:kern w:val="2"/>
+            <w:sz w:val="24"/>
+            <w:szCs w:val="24"/>
+            <w14:ligatures w14:val="standardContextual"/>
           </w:rPr>
           <w:tab/>
         </w:r>
@@ -1789,7 +907,7 @@
             <w:rStyle w:val="Lienhypertexte"/>
             <w:noProof/>
           </w:rPr>
-          <w:t>Opportunités</w:t>
+          <w:t>Déclencheurs (Triggers)</w:t>
         </w:r>
         <w:r>
           <w:rPr>
@@ -1810,7 +928,7 @@
             <w:noProof/>
             <w:webHidden/>
           </w:rPr>
-          <w:instrText xml:space="preserve"> PAGEREF _Toc308526333 \h </w:instrText>
+          <w:instrText xml:space="preserve"> PAGEREF _Toc215832352 \h </w:instrText>
         </w:r>
         <w:r>
           <w:rPr>
@@ -1852,11 +970,13 @@
           <w:rFonts w:eastAsiaTheme="minorEastAsia" w:cstheme="minorBidi"/>
           <w:smallCaps w:val="0"/>
           <w:noProof/>
-          <w:sz w:val="22"/>
-          <w:szCs w:val="22"/>
+          <w:kern w:val="2"/>
+          <w:sz w:val="24"/>
+          <w:szCs w:val="24"/>
+          <w14:ligatures w14:val="standardContextual"/>
         </w:rPr>
       </w:pPr>
-      <w:hyperlink w:anchor="_Toc308526334" w:history="1">
+      <w:hyperlink w:anchor="_Toc215832353" w:history="1">
         <w:r>
           <w:rPr>
             <w:rStyle w:val="Lienhypertexte"/>
@@ -1869,8 +989,10 @@
             <w:rFonts w:eastAsiaTheme="minorEastAsia" w:cstheme="minorBidi"/>
             <w:smallCaps w:val="0"/>
             <w:noProof/>
-            <w:sz w:val="22"/>
-            <w:szCs w:val="22"/>
+            <w:kern w:val="2"/>
+            <w:sz w:val="24"/>
+            <w:szCs w:val="24"/>
+            <w14:ligatures w14:val="standardContextual"/>
           </w:rPr>
           <w:tab/>
         </w:r>
@@ -1879,7 +1001,7 @@
             <w:rStyle w:val="Lienhypertexte"/>
             <w:noProof/>
           </w:rPr>
-          <w:t>Document d’analyse et conception</w:t>
+          <w:t>Étapes CI (Intégration continue)</w:t>
         </w:r>
         <w:r>
           <w:rPr>
@@ -1900,7 +1022,7 @@
             <w:noProof/>
             <w:webHidden/>
           </w:rPr>
-          <w:instrText xml:space="preserve"> PAGEREF _Toc308526334 \h </w:instrText>
+          <w:instrText xml:space="preserve"> PAGEREF _Toc215832353 \h </w:instrText>
         </w:r>
         <w:r>
           <w:rPr>
@@ -1942,11 +1064,13 @@
           <w:rFonts w:eastAsiaTheme="minorEastAsia" w:cstheme="minorBidi"/>
           <w:smallCaps w:val="0"/>
           <w:noProof/>
-          <w:sz w:val="22"/>
-          <w:szCs w:val="22"/>
+          <w:kern w:val="2"/>
+          <w:sz w:val="24"/>
+          <w:szCs w:val="24"/>
+          <w14:ligatures w14:val="standardContextual"/>
         </w:rPr>
       </w:pPr>
-      <w:hyperlink w:anchor="_Toc308526335" w:history="1">
+      <w:hyperlink w:anchor="_Toc215832354" w:history="1">
         <w:r>
           <w:rPr>
             <w:rStyle w:val="Lienhypertexte"/>
@@ -1959,8 +1083,10 @@
             <w:rFonts w:eastAsiaTheme="minorEastAsia" w:cstheme="minorBidi"/>
             <w:smallCaps w:val="0"/>
             <w:noProof/>
-            <w:sz w:val="22"/>
-            <w:szCs w:val="22"/>
+            <w:kern w:val="2"/>
+            <w:sz w:val="24"/>
+            <w:szCs w:val="24"/>
+            <w14:ligatures w14:val="standardContextual"/>
           </w:rPr>
           <w:tab/>
         </w:r>
@@ -1969,7 +1095,7 @@
             <w:rStyle w:val="Lienhypertexte"/>
             <w:noProof/>
           </w:rPr>
-          <w:t>Conception des tests</w:t>
+          <w:t>Étapes CD (Déploiement continu)</w:t>
         </w:r>
         <w:r>
           <w:rPr>
@@ -1990,7 +1116,7 @@
             <w:noProof/>
             <w:webHidden/>
           </w:rPr>
-          <w:instrText xml:space="preserve"> PAGEREF _Toc308526335 \h </w:instrText>
+          <w:instrText xml:space="preserve"> PAGEREF _Toc215832354 \h </w:instrText>
         </w:r>
         <w:r>
           <w:rPr>
@@ -2010,7 +1136,7 @@
             <w:noProof/>
             <w:webHidden/>
           </w:rPr>
-          <w:t>5</w:t>
+          <w:t>4</w:t>
         </w:r>
         <w:r>
           <w:rPr>
@@ -2032,11 +1158,13 @@
           <w:rFonts w:eastAsiaTheme="minorEastAsia" w:cstheme="minorBidi"/>
           <w:smallCaps w:val="0"/>
           <w:noProof/>
-          <w:sz w:val="22"/>
-          <w:szCs w:val="22"/>
+          <w:kern w:val="2"/>
+          <w:sz w:val="24"/>
+          <w:szCs w:val="24"/>
+          <w14:ligatures w14:val="standardContextual"/>
         </w:rPr>
       </w:pPr>
-      <w:hyperlink w:anchor="_Toc308526336" w:history="1">
+      <w:hyperlink w:anchor="_Toc215832355" w:history="1">
         <w:r>
           <w:rPr>
             <w:rStyle w:val="Lienhypertexte"/>
@@ -2049,8 +1177,10 @@
             <w:rFonts w:eastAsiaTheme="minorEastAsia" w:cstheme="minorBidi"/>
             <w:smallCaps w:val="0"/>
             <w:noProof/>
-            <w:sz w:val="22"/>
-            <w:szCs w:val="22"/>
+            <w:kern w:val="2"/>
+            <w:sz w:val="24"/>
+            <w:szCs w:val="24"/>
+            <w14:ligatures w14:val="standardContextual"/>
           </w:rPr>
           <w:tab/>
         </w:r>
@@ -2080,7 +1210,7 @@
             <w:noProof/>
             <w:webHidden/>
           </w:rPr>
-          <w:instrText xml:space="preserve"> PAGEREF _Toc308526336 \h </w:instrText>
+          <w:instrText xml:space="preserve"> PAGEREF _Toc215832355 \h </w:instrText>
         </w:r>
         <w:r>
           <w:rPr>
@@ -2100,7 +1230,7 @@
             <w:noProof/>
             <w:webHidden/>
           </w:rPr>
-          <w:t>5</w:t>
+          <w:t>4</w:t>
         </w:r>
         <w:r>
           <w:rPr>
@@ -2124,11 +1254,13 @@
           <w:bCs w:val="0"/>
           <w:caps w:val="0"/>
           <w:noProof/>
-          <w:sz w:val="22"/>
-          <w:szCs w:val="22"/>
+          <w:kern w:val="2"/>
+          <w:sz w:val="24"/>
+          <w:szCs w:val="24"/>
+          <w14:ligatures w14:val="standardContextual"/>
         </w:rPr>
       </w:pPr>
-      <w:hyperlink w:anchor="_Toc308526337" w:history="1">
+      <w:hyperlink w:anchor="_Toc215832356" w:history="1">
         <w:r>
           <w:rPr>
             <w:rStyle w:val="Lienhypertexte"/>
@@ -2143,8 +1275,10 @@
             <w:bCs w:val="0"/>
             <w:caps w:val="0"/>
             <w:noProof/>
-            <w:sz w:val="22"/>
-            <w:szCs w:val="22"/>
+            <w:kern w:val="2"/>
+            <w:sz w:val="24"/>
+            <w:szCs w:val="24"/>
+            <w14:ligatures w14:val="standardContextual"/>
           </w:rPr>
           <w:tab/>
         </w:r>
@@ -2153,7 +1287,7 @@
             <w:rStyle w:val="Lienhypertexte"/>
             <w:noProof/>
           </w:rPr>
-          <w:t>Réalisation</w:t>
+          <w:t>Rapports de déploiement</w:t>
         </w:r>
         <w:r>
           <w:rPr>
@@ -2174,7 +1308,7 @@
             <w:noProof/>
             <w:webHidden/>
           </w:rPr>
-          <w:instrText xml:space="preserve"> PAGEREF _Toc308526337 \h </w:instrText>
+          <w:instrText xml:space="preserve"> PAGEREF _Toc215832356 \h </w:instrText>
         </w:r>
         <w:r>
           <w:rPr>
@@ -2194,187 +1328,7 @@
             <w:noProof/>
             <w:webHidden/>
           </w:rPr>
-          <w:t>5</w:t>
-        </w:r>
-        <w:r>
-          <w:rPr>
-            <w:noProof/>
-            <w:webHidden/>
-          </w:rPr>
-          <w:fldChar w:fldCharType="end"/>
-        </w:r>
-      </w:hyperlink>
-    </w:p>
-    <w:p>
-      <w:pPr>
-        <w:pStyle w:val="TM2"/>
-        <w:tabs>
-          <w:tab w:val="left" w:pos="800"/>
-          <w:tab w:val="right" w:leader="dot" w:pos="9060"/>
-        </w:tabs>
-        <w:rPr>
-          <w:rFonts w:eastAsiaTheme="minorEastAsia" w:cstheme="minorBidi"/>
-          <w:smallCaps w:val="0"/>
-          <w:noProof/>
-          <w:sz w:val="22"/>
-          <w:szCs w:val="22"/>
-        </w:rPr>
-      </w:pPr>
-      <w:hyperlink w:anchor="_Toc308526338" w:history="1">
-        <w:r>
-          <w:rPr>
-            <w:rStyle w:val="Lienhypertexte"/>
-            <w:noProof/>
-          </w:rPr>
-          <w:t>4.1</w:t>
-        </w:r>
-        <w:r>
-          <w:rPr>
-            <w:rFonts w:eastAsiaTheme="minorEastAsia" w:cstheme="minorBidi"/>
-            <w:smallCaps w:val="0"/>
-            <w:noProof/>
-            <w:sz w:val="22"/>
-            <w:szCs w:val="22"/>
-          </w:rPr>
-          <w:tab/>
-        </w:r>
-        <w:r>
-          <w:rPr>
-            <w:rStyle w:val="Lienhypertexte"/>
-            <w:noProof/>
-          </w:rPr>
-          <w:t>Dossier de Réalisation</w:t>
-        </w:r>
-        <w:r>
-          <w:rPr>
-            <w:noProof/>
-            <w:webHidden/>
-          </w:rPr>
-          <w:tab/>
-        </w:r>
-        <w:r>
-          <w:rPr>
-            <w:noProof/>
-            <w:webHidden/>
-          </w:rPr>
-          <w:fldChar w:fldCharType="begin"/>
-        </w:r>
-        <w:r>
-          <w:rPr>
-            <w:noProof/>
-            <w:webHidden/>
-          </w:rPr>
-          <w:instrText xml:space="preserve"> PAGEREF _Toc308526338 \h </w:instrText>
-        </w:r>
-        <w:r>
-          <w:rPr>
-            <w:noProof/>
-            <w:webHidden/>
-          </w:rPr>
-        </w:r>
-        <w:r>
-          <w:rPr>
-            <w:noProof/>
-            <w:webHidden/>
-          </w:rPr>
-          <w:fldChar w:fldCharType="separate"/>
-        </w:r>
-        <w:r>
-          <w:rPr>
-            <w:noProof/>
-            <w:webHidden/>
-          </w:rPr>
-          <w:t>5</w:t>
-        </w:r>
-        <w:r>
-          <w:rPr>
-            <w:noProof/>
-            <w:webHidden/>
-          </w:rPr>
-          <w:fldChar w:fldCharType="end"/>
-        </w:r>
-      </w:hyperlink>
-    </w:p>
-    <w:p>
-      <w:pPr>
-        <w:pStyle w:val="TM2"/>
-        <w:tabs>
-          <w:tab w:val="left" w:pos="800"/>
-          <w:tab w:val="right" w:leader="dot" w:pos="9060"/>
-        </w:tabs>
-        <w:rPr>
-          <w:rFonts w:eastAsiaTheme="minorEastAsia" w:cstheme="minorBidi"/>
-          <w:smallCaps w:val="0"/>
-          <w:noProof/>
-          <w:sz w:val="22"/>
-          <w:szCs w:val="22"/>
-        </w:rPr>
-      </w:pPr>
-      <w:hyperlink w:anchor="_Toc308526339" w:history="1">
-        <w:r>
-          <w:rPr>
-            <w:rStyle w:val="Lienhypertexte"/>
-            <w:noProof/>
-          </w:rPr>
-          <w:t>4.2</w:t>
-        </w:r>
-        <w:r>
-          <w:rPr>
-            <w:rFonts w:eastAsiaTheme="minorEastAsia" w:cstheme="minorBidi"/>
-            <w:smallCaps w:val="0"/>
-            <w:noProof/>
-            <w:sz w:val="22"/>
-            <w:szCs w:val="22"/>
-          </w:rPr>
-          <w:tab/>
-        </w:r>
-        <w:r>
-          <w:rPr>
-            <w:rStyle w:val="Lienhypertexte"/>
-            <w:noProof/>
-          </w:rPr>
-          <w:t>Modifications</w:t>
-        </w:r>
-        <w:r>
-          <w:rPr>
-            <w:noProof/>
-            <w:webHidden/>
-          </w:rPr>
-          <w:tab/>
-        </w:r>
-        <w:r>
-          <w:rPr>
-            <w:noProof/>
-            <w:webHidden/>
-          </w:rPr>
-          <w:fldChar w:fldCharType="begin"/>
-        </w:r>
-        <w:r>
-          <w:rPr>
-            <w:noProof/>
-            <w:webHidden/>
-          </w:rPr>
-          <w:instrText xml:space="preserve"> PAGEREF _Toc308526339 \h </w:instrText>
-        </w:r>
-        <w:r>
-          <w:rPr>
-            <w:noProof/>
-            <w:webHidden/>
-          </w:rPr>
-        </w:r>
-        <w:r>
-          <w:rPr>
-            <w:noProof/>
-            <w:webHidden/>
-          </w:rPr>
-          <w:fldChar w:fldCharType="separate"/>
-        </w:r>
-        <w:r>
-          <w:rPr>
-            <w:noProof/>
-            <w:webHidden/>
-          </w:rPr>
-          <w:t>5</w:t>
+          <w:t>4</w:t>
         </w:r>
         <w:r>
           <w:rPr>
@@ -2398,11 +1352,13 @@
           <w:bCs w:val="0"/>
           <w:caps w:val="0"/>
           <w:noProof/>
-          <w:sz w:val="22"/>
-          <w:szCs w:val="22"/>
+          <w:kern w:val="2"/>
+          <w:sz w:val="24"/>
+          <w:szCs w:val="24"/>
+          <w14:ligatures w14:val="standardContextual"/>
         </w:rPr>
       </w:pPr>
-      <w:hyperlink w:anchor="_Toc308526340" w:history="1">
+      <w:hyperlink w:anchor="_Toc215832357" w:history="1">
         <w:r>
           <w:rPr>
             <w:rStyle w:val="Lienhypertexte"/>
@@ -2417,8 +1373,10 @@
             <w:bCs w:val="0"/>
             <w:caps w:val="0"/>
             <w:noProof/>
-            <w:sz w:val="22"/>
-            <w:szCs w:val="22"/>
+            <w:kern w:val="2"/>
+            <w:sz w:val="24"/>
+            <w:szCs w:val="24"/>
+            <w14:ligatures w14:val="standardContextual"/>
           </w:rPr>
           <w:tab/>
         </w:r>
@@ -2427,7 +1385,7 @@
             <w:rStyle w:val="Lienhypertexte"/>
             <w:noProof/>
           </w:rPr>
-          <w:t>Tests</w:t>
+          <w:t>Schémas CI/CD</w:t>
         </w:r>
         <w:r>
           <w:rPr>
@@ -2448,7 +1406,7 @@
             <w:noProof/>
             <w:webHidden/>
           </w:rPr>
-          <w:instrText xml:space="preserve"> PAGEREF _Toc308526340 \h </w:instrText>
+          <w:instrText xml:space="preserve"> PAGEREF _Toc215832357 \h </w:instrText>
         </w:r>
         <w:r>
           <w:rPr>
@@ -2468,97 +1426,7 @@
             <w:noProof/>
             <w:webHidden/>
           </w:rPr>
-          <w:t>5</w:t>
-        </w:r>
-        <w:r>
-          <w:rPr>
-            <w:noProof/>
-            <w:webHidden/>
-          </w:rPr>
-          <w:fldChar w:fldCharType="end"/>
-        </w:r>
-      </w:hyperlink>
-    </w:p>
-    <w:p>
-      <w:pPr>
-        <w:pStyle w:val="TM2"/>
-        <w:tabs>
-          <w:tab w:val="left" w:pos="800"/>
-          <w:tab w:val="right" w:leader="dot" w:pos="9060"/>
-        </w:tabs>
-        <w:rPr>
-          <w:rFonts w:eastAsiaTheme="minorEastAsia" w:cstheme="minorBidi"/>
-          <w:smallCaps w:val="0"/>
-          <w:noProof/>
-          <w:sz w:val="22"/>
-          <w:szCs w:val="22"/>
-        </w:rPr>
-      </w:pPr>
-      <w:hyperlink w:anchor="_Toc308526341" w:history="1">
-        <w:r>
-          <w:rPr>
-            <w:rStyle w:val="Lienhypertexte"/>
-            <w:noProof/>
-          </w:rPr>
-          <w:t>5.1</w:t>
-        </w:r>
-        <w:r>
-          <w:rPr>
-            <w:rFonts w:eastAsiaTheme="minorEastAsia" w:cstheme="minorBidi"/>
-            <w:smallCaps w:val="0"/>
-            <w:noProof/>
-            <w:sz w:val="22"/>
-            <w:szCs w:val="22"/>
-          </w:rPr>
-          <w:tab/>
-        </w:r>
-        <w:r>
-          <w:rPr>
-            <w:rStyle w:val="Lienhypertexte"/>
-            <w:noProof/>
-          </w:rPr>
-          <w:t>Dossier des tests</w:t>
-        </w:r>
-        <w:r>
-          <w:rPr>
-            <w:noProof/>
-            <w:webHidden/>
-          </w:rPr>
-          <w:tab/>
-        </w:r>
-        <w:r>
-          <w:rPr>
-            <w:noProof/>
-            <w:webHidden/>
-          </w:rPr>
-          <w:fldChar w:fldCharType="begin"/>
-        </w:r>
-        <w:r>
-          <w:rPr>
-            <w:noProof/>
-            <w:webHidden/>
-          </w:rPr>
-          <w:instrText xml:space="preserve"> PAGEREF _Toc308526341 \h </w:instrText>
-        </w:r>
-        <w:r>
-          <w:rPr>
-            <w:noProof/>
-            <w:webHidden/>
-          </w:rPr>
-        </w:r>
-        <w:r>
-          <w:rPr>
-            <w:noProof/>
-            <w:webHidden/>
-          </w:rPr>
-          <w:fldChar w:fldCharType="separate"/>
-        </w:r>
-        <w:r>
-          <w:rPr>
-            <w:noProof/>
-            <w:webHidden/>
-          </w:rPr>
-          <w:t>5</w:t>
+          <w:t>4</w:t>
         </w:r>
         <w:r>
           <w:rPr>
@@ -2582,11 +1450,13 @@
           <w:bCs w:val="0"/>
           <w:caps w:val="0"/>
           <w:noProof/>
-          <w:sz w:val="22"/>
-          <w:szCs w:val="22"/>
+          <w:kern w:val="2"/>
+          <w:sz w:val="24"/>
+          <w:szCs w:val="24"/>
+          <w14:ligatures w14:val="standardContextual"/>
         </w:rPr>
       </w:pPr>
-      <w:hyperlink w:anchor="_Toc308526342" w:history="1">
+      <w:hyperlink w:anchor="_Toc215832358" w:history="1">
         <w:r>
           <w:rPr>
             <w:rStyle w:val="Lienhypertexte"/>
@@ -2601,8 +1471,10 @@
             <w:bCs w:val="0"/>
             <w:caps w:val="0"/>
             <w:noProof/>
-            <w:sz w:val="22"/>
-            <w:szCs w:val="22"/>
+            <w:kern w:val="2"/>
+            <w:sz w:val="24"/>
+            <w:szCs w:val="24"/>
+            <w14:ligatures w14:val="standardContextual"/>
           </w:rPr>
           <w:tab/>
         </w:r>
@@ -2611,7 +1483,7 @@
             <w:rStyle w:val="Lienhypertexte"/>
             <w:noProof/>
           </w:rPr>
-          <w:t>Conclusion</w:t>
+          <w:t>Usage de l’IA</w:t>
         </w:r>
         <w:r>
           <w:rPr>
@@ -2632,277 +1504,7 @@
             <w:noProof/>
             <w:webHidden/>
           </w:rPr>
-          <w:instrText xml:space="preserve"> PAGEREF _Toc308526342 \h </w:instrText>
-        </w:r>
-        <w:r>
-          <w:rPr>
-            <w:noProof/>
-            <w:webHidden/>
-          </w:rPr>
-        </w:r>
-        <w:r>
-          <w:rPr>
-            <w:noProof/>
-            <w:webHidden/>
-          </w:rPr>
-          <w:fldChar w:fldCharType="separate"/>
-        </w:r>
-        <w:r>
-          <w:rPr>
-            <w:noProof/>
-            <w:webHidden/>
-          </w:rPr>
-          <w:t>5</w:t>
-        </w:r>
-        <w:r>
-          <w:rPr>
-            <w:noProof/>
-            <w:webHidden/>
-          </w:rPr>
-          <w:fldChar w:fldCharType="end"/>
-        </w:r>
-      </w:hyperlink>
-    </w:p>
-    <w:p>
-      <w:pPr>
-        <w:pStyle w:val="TM2"/>
-        <w:tabs>
-          <w:tab w:val="left" w:pos="800"/>
-          <w:tab w:val="right" w:leader="dot" w:pos="9060"/>
-        </w:tabs>
-        <w:rPr>
-          <w:rFonts w:eastAsiaTheme="minorEastAsia" w:cstheme="minorBidi"/>
-          <w:smallCaps w:val="0"/>
-          <w:noProof/>
-          <w:sz w:val="22"/>
-          <w:szCs w:val="22"/>
-        </w:rPr>
-      </w:pPr>
-      <w:hyperlink w:anchor="_Toc308526343" w:history="1">
-        <w:r>
-          <w:rPr>
-            <w:rStyle w:val="Lienhypertexte"/>
-            <w:noProof/>
-          </w:rPr>
-          <w:t>6.1</w:t>
-        </w:r>
-        <w:r>
-          <w:rPr>
-            <w:rFonts w:eastAsiaTheme="minorEastAsia" w:cstheme="minorBidi"/>
-            <w:smallCaps w:val="0"/>
-            <w:noProof/>
-            <w:sz w:val="22"/>
-            <w:szCs w:val="22"/>
-          </w:rPr>
-          <w:tab/>
-        </w:r>
-        <w:r>
-          <w:rPr>
-            <w:rStyle w:val="Lienhypertexte"/>
-            <w:noProof/>
-          </w:rPr>
-          <w:t>Bilan des fonctionnalités demandées</w:t>
-        </w:r>
-        <w:r>
-          <w:rPr>
-            <w:noProof/>
-            <w:webHidden/>
-          </w:rPr>
-          <w:tab/>
-        </w:r>
-        <w:r>
-          <w:rPr>
-            <w:noProof/>
-            <w:webHidden/>
-          </w:rPr>
-          <w:fldChar w:fldCharType="begin"/>
-        </w:r>
-        <w:r>
-          <w:rPr>
-            <w:noProof/>
-            <w:webHidden/>
-          </w:rPr>
-          <w:instrText xml:space="preserve"> PAGEREF _Toc308526343 \h </w:instrText>
-        </w:r>
-        <w:r>
-          <w:rPr>
-            <w:noProof/>
-            <w:webHidden/>
-          </w:rPr>
-        </w:r>
-        <w:r>
-          <w:rPr>
-            <w:noProof/>
-            <w:webHidden/>
-          </w:rPr>
-          <w:fldChar w:fldCharType="separate"/>
-        </w:r>
-        <w:r>
-          <w:rPr>
-            <w:noProof/>
-            <w:webHidden/>
-          </w:rPr>
-          <w:t>5</w:t>
-        </w:r>
-        <w:r>
-          <w:rPr>
-            <w:noProof/>
-            <w:webHidden/>
-          </w:rPr>
-          <w:fldChar w:fldCharType="end"/>
-        </w:r>
-      </w:hyperlink>
-    </w:p>
-    <w:p>
-      <w:pPr>
-        <w:pStyle w:val="TM2"/>
-        <w:tabs>
-          <w:tab w:val="left" w:pos="800"/>
-          <w:tab w:val="right" w:leader="dot" w:pos="9060"/>
-        </w:tabs>
-        <w:rPr>
-          <w:rFonts w:eastAsiaTheme="minorEastAsia" w:cstheme="minorBidi"/>
-          <w:smallCaps w:val="0"/>
-          <w:noProof/>
-          <w:sz w:val="22"/>
-          <w:szCs w:val="22"/>
-        </w:rPr>
-      </w:pPr>
-      <w:hyperlink w:anchor="_Toc308526344" w:history="1">
-        <w:r>
-          <w:rPr>
-            <w:rStyle w:val="Lienhypertexte"/>
-            <w:noProof/>
-          </w:rPr>
-          <w:t>6.2</w:t>
-        </w:r>
-        <w:r>
-          <w:rPr>
-            <w:rFonts w:eastAsiaTheme="minorEastAsia" w:cstheme="minorBidi"/>
-            <w:smallCaps w:val="0"/>
-            <w:noProof/>
-            <w:sz w:val="22"/>
-            <w:szCs w:val="22"/>
-          </w:rPr>
-          <w:tab/>
-        </w:r>
-        <w:r>
-          <w:rPr>
-            <w:rStyle w:val="Lienhypertexte"/>
-            <w:noProof/>
-          </w:rPr>
-          <w:t>Bilan de la planification</w:t>
-        </w:r>
-        <w:r>
-          <w:rPr>
-            <w:noProof/>
-            <w:webHidden/>
-          </w:rPr>
-          <w:tab/>
-        </w:r>
-        <w:r>
-          <w:rPr>
-            <w:noProof/>
-            <w:webHidden/>
-          </w:rPr>
-          <w:fldChar w:fldCharType="begin"/>
-        </w:r>
-        <w:r>
-          <w:rPr>
-            <w:noProof/>
-            <w:webHidden/>
-          </w:rPr>
-          <w:instrText xml:space="preserve"> PAGEREF _Toc308526344 \h </w:instrText>
-        </w:r>
-        <w:r>
-          <w:rPr>
-            <w:noProof/>
-            <w:webHidden/>
-          </w:rPr>
-        </w:r>
-        <w:r>
-          <w:rPr>
-            <w:noProof/>
-            <w:webHidden/>
-          </w:rPr>
-          <w:fldChar w:fldCharType="separate"/>
-        </w:r>
-        <w:r>
-          <w:rPr>
-            <w:noProof/>
-            <w:webHidden/>
-          </w:rPr>
-          <w:t>5</w:t>
-        </w:r>
-        <w:r>
-          <w:rPr>
-            <w:noProof/>
-            <w:webHidden/>
-          </w:rPr>
-          <w:fldChar w:fldCharType="end"/>
-        </w:r>
-      </w:hyperlink>
-    </w:p>
-    <w:p>
-      <w:pPr>
-        <w:pStyle w:val="TM2"/>
-        <w:tabs>
-          <w:tab w:val="left" w:pos="800"/>
-          <w:tab w:val="right" w:leader="dot" w:pos="9060"/>
-        </w:tabs>
-        <w:rPr>
-          <w:rFonts w:eastAsiaTheme="minorEastAsia" w:cstheme="minorBidi"/>
-          <w:smallCaps w:val="0"/>
-          <w:noProof/>
-          <w:sz w:val="22"/>
-          <w:szCs w:val="22"/>
-        </w:rPr>
-      </w:pPr>
-      <w:hyperlink w:anchor="_Toc308526345" w:history="1">
-        <w:r>
-          <w:rPr>
-            <w:rStyle w:val="Lienhypertexte"/>
-            <w:noProof/>
-          </w:rPr>
-          <w:t>6.3</w:t>
-        </w:r>
-        <w:r>
-          <w:rPr>
-            <w:rFonts w:eastAsiaTheme="minorEastAsia" w:cstheme="minorBidi"/>
-            <w:smallCaps w:val="0"/>
-            <w:noProof/>
-            <w:sz w:val="22"/>
-            <w:szCs w:val="22"/>
-          </w:rPr>
-          <w:tab/>
-        </w:r>
-        <w:r>
-          <w:rPr>
-            <w:rStyle w:val="Lienhypertexte"/>
-            <w:noProof/>
-          </w:rPr>
-          <w:t>Bilan personnel</w:t>
-        </w:r>
-        <w:r>
-          <w:rPr>
-            <w:noProof/>
-            <w:webHidden/>
-          </w:rPr>
-          <w:tab/>
-        </w:r>
-        <w:r>
-          <w:rPr>
-            <w:noProof/>
-            <w:webHidden/>
-          </w:rPr>
-          <w:fldChar w:fldCharType="begin"/>
-        </w:r>
-        <w:r>
-          <w:rPr>
-            <w:noProof/>
-            <w:webHidden/>
-          </w:rPr>
-          <w:instrText xml:space="preserve"> PAGEREF _Toc308526345 \h </w:instrText>
+          <w:instrText xml:space="preserve"> PAGEREF _Toc215832358 \h </w:instrText>
         </w:r>
         <w:r>
           <w:rPr>
@@ -2946,11 +1548,13 @@
           <w:bCs w:val="0"/>
           <w:caps w:val="0"/>
           <w:noProof/>
-          <w:sz w:val="22"/>
-          <w:szCs w:val="22"/>
+          <w:kern w:val="2"/>
+          <w:sz w:val="24"/>
+          <w:szCs w:val="24"/>
+          <w14:ligatures w14:val="standardContextual"/>
         </w:rPr>
       </w:pPr>
-      <w:hyperlink w:anchor="_Toc308526346" w:history="1">
+      <w:hyperlink w:anchor="_Toc215832359" w:history="1">
         <w:r>
           <w:rPr>
             <w:rStyle w:val="Lienhypertexte"/>
@@ -2965,8 +1569,10 @@
             <w:bCs w:val="0"/>
             <w:caps w:val="0"/>
             <w:noProof/>
-            <w:sz w:val="22"/>
-            <w:szCs w:val="22"/>
+            <w:kern w:val="2"/>
+            <w:sz w:val="24"/>
+            <w:szCs w:val="24"/>
+            <w14:ligatures w14:val="standardContextual"/>
           </w:rPr>
           <w:tab/>
         </w:r>
@@ -2975,7 +1581,7 @@
             <w:rStyle w:val="Lienhypertexte"/>
             <w:noProof/>
           </w:rPr>
-          <w:t>Divers</w:t>
+          <w:t>Conclusion</w:t>
         </w:r>
         <w:r>
           <w:rPr>
@@ -2996,7 +1602,7 @@
             <w:noProof/>
             <w:webHidden/>
           </w:rPr>
-          <w:instrText xml:space="preserve"> PAGEREF _Toc308526346 \h </w:instrText>
+          <w:instrText xml:space="preserve"> PAGEREF _Toc215832359 \h </w:instrText>
         </w:r>
         <w:r>
           <w:rPr>
@@ -3016,7 +1622,7 @@
             <w:noProof/>
             <w:webHidden/>
           </w:rPr>
-          <w:t>6</w:t>
+          <w:t>5</w:t>
         </w:r>
         <w:r>
           <w:rPr>
@@ -3038,11 +1644,13 @@
           <w:rFonts w:eastAsiaTheme="minorEastAsia" w:cstheme="minorBidi"/>
           <w:smallCaps w:val="0"/>
           <w:noProof/>
-          <w:sz w:val="22"/>
-          <w:szCs w:val="22"/>
+          <w:kern w:val="2"/>
+          <w:sz w:val="24"/>
+          <w:szCs w:val="24"/>
+          <w14:ligatures w14:val="standardContextual"/>
         </w:rPr>
       </w:pPr>
-      <w:hyperlink w:anchor="_Toc308526347" w:history="1">
+      <w:hyperlink w:anchor="_Toc215832360" w:history="1">
         <w:r>
           <w:rPr>
             <w:rStyle w:val="Lienhypertexte"/>
@@ -3055,8 +1663,10 @@
             <w:rFonts w:eastAsiaTheme="minorEastAsia" w:cstheme="minorBidi"/>
             <w:smallCaps w:val="0"/>
             <w:noProof/>
-            <w:sz w:val="22"/>
-            <w:szCs w:val="22"/>
+            <w:kern w:val="2"/>
+            <w:sz w:val="24"/>
+            <w:szCs w:val="24"/>
+            <w14:ligatures w14:val="standardContextual"/>
           </w:rPr>
           <w:tab/>
         </w:r>
@@ -3065,7 +1675,7 @@
             <w:rStyle w:val="Lienhypertexte"/>
             <w:noProof/>
           </w:rPr>
-          <w:t>Journal de travail</w:t>
+          <w:t>Bilan des fonctionnalités demandées</w:t>
         </w:r>
         <w:r>
           <w:rPr>
@@ -3086,7 +1696,7 @@
             <w:noProof/>
             <w:webHidden/>
           </w:rPr>
-          <w:instrText xml:space="preserve"> PAGEREF _Toc308526347 \h </w:instrText>
+          <w:instrText xml:space="preserve"> PAGEREF _Toc215832360 \h </w:instrText>
         </w:r>
         <w:r>
           <w:rPr>
@@ -3106,7 +1716,7 @@
             <w:noProof/>
             <w:webHidden/>
           </w:rPr>
-          <w:t>6</w:t>
+          <w:t>5</w:t>
         </w:r>
         <w:r>
           <w:rPr>
@@ -3128,11 +1738,13 @@
           <w:rFonts w:eastAsiaTheme="minorEastAsia" w:cstheme="minorBidi"/>
           <w:smallCaps w:val="0"/>
           <w:noProof/>
-          <w:sz w:val="22"/>
-          <w:szCs w:val="22"/>
+          <w:kern w:val="2"/>
+          <w:sz w:val="24"/>
+          <w:szCs w:val="24"/>
+          <w14:ligatures w14:val="standardContextual"/>
         </w:rPr>
       </w:pPr>
-      <w:hyperlink w:anchor="_Toc308526348" w:history="1">
+      <w:hyperlink w:anchor="_Toc215832361" w:history="1">
         <w:r>
           <w:rPr>
             <w:rStyle w:val="Lienhypertexte"/>
@@ -3145,8 +1757,10 @@
             <w:rFonts w:eastAsiaTheme="minorEastAsia" w:cstheme="minorBidi"/>
             <w:smallCaps w:val="0"/>
             <w:noProof/>
-            <w:sz w:val="22"/>
-            <w:szCs w:val="22"/>
+            <w:kern w:val="2"/>
+            <w:sz w:val="24"/>
+            <w:szCs w:val="24"/>
+            <w14:ligatures w14:val="standardContextual"/>
           </w:rPr>
           <w:tab/>
         </w:r>
@@ -3155,7 +1769,7 @@
             <w:rStyle w:val="Lienhypertexte"/>
             <w:noProof/>
           </w:rPr>
-          <w:t>Bibliographie</w:t>
+          <w:t>Bilan de la planification</w:t>
         </w:r>
         <w:r>
           <w:rPr>
@@ -3176,7 +1790,7 @@
             <w:noProof/>
             <w:webHidden/>
           </w:rPr>
-          <w:instrText xml:space="preserve"> PAGEREF _Toc308526348 \h </w:instrText>
+          <w:instrText xml:space="preserve"> PAGEREF _Toc215832361 \h </w:instrText>
         </w:r>
         <w:r>
           <w:rPr>
@@ -3196,7 +1810,7 @@
             <w:noProof/>
             <w:webHidden/>
           </w:rPr>
-          <w:t>6</w:t>
+          <w:t>5</w:t>
         </w:r>
         <w:r>
           <w:rPr>
@@ -3218,11 +1832,13 @@
           <w:rFonts w:eastAsiaTheme="minorEastAsia" w:cstheme="minorBidi"/>
           <w:smallCaps w:val="0"/>
           <w:noProof/>
-          <w:sz w:val="22"/>
-          <w:szCs w:val="22"/>
+          <w:kern w:val="2"/>
+          <w:sz w:val="24"/>
+          <w:szCs w:val="24"/>
+          <w14:ligatures w14:val="standardContextual"/>
         </w:rPr>
       </w:pPr>
-      <w:hyperlink w:anchor="_Toc308526349" w:history="1">
+      <w:hyperlink w:anchor="_Toc215832362" w:history="1">
         <w:r>
           <w:rPr>
             <w:rStyle w:val="Lienhypertexte"/>
@@ -3235,8 +1851,10 @@
             <w:rFonts w:eastAsiaTheme="minorEastAsia" w:cstheme="minorBidi"/>
             <w:smallCaps w:val="0"/>
             <w:noProof/>
-            <w:sz w:val="22"/>
-            <w:szCs w:val="22"/>
+            <w:kern w:val="2"/>
+            <w:sz w:val="24"/>
+            <w:szCs w:val="24"/>
+            <w14:ligatures w14:val="standardContextual"/>
           </w:rPr>
           <w:tab/>
         </w:r>
@@ -3245,7 +1863,7 @@
             <w:rStyle w:val="Lienhypertexte"/>
             <w:noProof/>
           </w:rPr>
-          <w:t>Webographie</w:t>
+          <w:t>Bilan personnel</w:t>
         </w:r>
         <w:r>
           <w:rPr>
@@ -3266,7 +1884,7 @@
             <w:noProof/>
             <w:webHidden/>
           </w:rPr>
-          <w:instrText xml:space="preserve"> PAGEREF _Toc308526349 \h </w:instrText>
+          <w:instrText xml:space="preserve"> PAGEREF _Toc215832362 \h </w:instrText>
         </w:r>
         <w:r>
           <w:rPr>
@@ -3286,101 +1904,7 @@
             <w:noProof/>
             <w:webHidden/>
           </w:rPr>
-          <w:t>6</w:t>
-        </w:r>
-        <w:r>
-          <w:rPr>
-            <w:noProof/>
-            <w:webHidden/>
-          </w:rPr>
-          <w:fldChar w:fldCharType="end"/>
-        </w:r>
-      </w:hyperlink>
-    </w:p>
-    <w:p>
-      <w:pPr>
-        <w:pStyle w:val="TM10"/>
-        <w:tabs>
-          <w:tab w:val="left" w:pos="400"/>
-          <w:tab w:val="right" w:leader="dot" w:pos="9060"/>
-        </w:tabs>
-        <w:rPr>
-          <w:rFonts w:eastAsiaTheme="minorEastAsia" w:cstheme="minorBidi"/>
-          <w:b w:val="0"/>
-          <w:bCs w:val="0"/>
-          <w:caps w:val="0"/>
-          <w:noProof/>
-          <w:sz w:val="22"/>
-          <w:szCs w:val="22"/>
-        </w:rPr>
-      </w:pPr>
-      <w:hyperlink w:anchor="_Toc308526350" w:history="1">
-        <w:r>
-          <w:rPr>
-            <w:rStyle w:val="Lienhypertexte"/>
-            <w:noProof/>
-          </w:rPr>
-          <w:t>8</w:t>
-        </w:r>
-        <w:r>
-          <w:rPr>
-            <w:rFonts w:eastAsiaTheme="minorEastAsia" w:cstheme="minorBidi"/>
-            <w:b w:val="0"/>
-            <w:bCs w:val="0"/>
-            <w:caps w:val="0"/>
-            <w:noProof/>
-            <w:sz w:val="22"/>
-            <w:szCs w:val="22"/>
-          </w:rPr>
-          <w:tab/>
-        </w:r>
-        <w:r>
-          <w:rPr>
-            <w:rStyle w:val="Lienhypertexte"/>
-            <w:noProof/>
-          </w:rPr>
-          <w:t>Annexes</w:t>
-        </w:r>
-        <w:r>
-          <w:rPr>
-            <w:noProof/>
-            <w:webHidden/>
-          </w:rPr>
-          <w:tab/>
-        </w:r>
-        <w:r>
-          <w:rPr>
-            <w:noProof/>
-            <w:webHidden/>
-          </w:rPr>
-          <w:fldChar w:fldCharType="begin"/>
-        </w:r>
-        <w:r>
-          <w:rPr>
-            <w:noProof/>
-            <w:webHidden/>
-          </w:rPr>
-          <w:instrText xml:space="preserve"> PAGEREF _Toc308526350 \h </w:instrText>
-        </w:r>
-        <w:r>
-          <w:rPr>
-            <w:noProof/>
-            <w:webHidden/>
-          </w:rPr>
-        </w:r>
-        <w:r>
-          <w:rPr>
-            <w:noProof/>
-            <w:webHidden/>
-          </w:rPr>
-          <w:fldChar w:fldCharType="separate"/>
-        </w:r>
-        <w:r>
-          <w:rPr>
-            <w:noProof/>
-            <w:webHidden/>
-          </w:rPr>
-          <w:t>6</w:t>
+          <w:t>5</w:t>
         </w:r>
         <w:r>
           <w:rPr>
@@ -3413,7 +1937,7 @@
       </w:pPr>
       <w:bookmarkStart w:id="0" w:name="_Toc532179955"/>
       <w:bookmarkStart w:id="1" w:name="_Toc165969637"/>
-      <w:bookmarkStart w:id="2" w:name="_Toc308526316"/>
+      <w:bookmarkStart w:id="2" w:name="_Toc215832345"/>
       <w:r>
         <w:lastRenderedPageBreak/>
         <w:t>Spécifications</w:t>
@@ -3431,9 +1955,9 @@
       <w:pPr>
         <w:pStyle w:val="Titre2"/>
       </w:pPr>
-      <w:bookmarkStart w:id="3" w:name="_Toc308526317"/>
-      <w:bookmarkStart w:id="4" w:name="_Toc532179969"/>
-      <w:bookmarkStart w:id="5" w:name="_Toc165969639"/>
+      <w:bookmarkStart w:id="3" w:name="_Toc532179969"/>
+      <w:bookmarkStart w:id="4" w:name="_Toc165969639"/>
+      <w:bookmarkStart w:id="5" w:name="_Toc215832346"/>
       <w:r>
         <w:t>T</w:t>
       </w:r>
@@ -3443,138 +1967,142 @@
       <w:r>
         <w:t>e</w:t>
       </w:r>
+      <w:bookmarkEnd w:id="5"/>
+    </w:p>
+    <w:p>
+      <w:pPr>
+        <w:pStyle w:val="Retraitcorpsdetexte"/>
+      </w:pPr>
+      <w:proofErr w:type="spellStart"/>
+      <w:r>
+        <w:t>P_DevOps</w:t>
+      </w:r>
+      <w:proofErr w:type="spellEnd"/>
+      <w:r>
+        <w:t xml:space="preserve"> 324</w:t>
+      </w:r>
+      <w:r>
+        <w:t xml:space="preserve"> </w:t>
+      </w:r>
+      <w:proofErr w:type="spellStart"/>
+      <w:r>
+        <w:t>Todo</w:t>
+      </w:r>
+      <w:proofErr w:type="spellEnd"/>
+      <w:r>
+        <w:t xml:space="preserve"> App</w:t>
+      </w:r>
+    </w:p>
+    <w:p>
+      <w:pPr>
+        <w:pStyle w:val="Retraitcorpsdetexte"/>
+      </w:pPr>
+    </w:p>
+    <w:p>
+      <w:pPr>
+        <w:pStyle w:val="Titre2"/>
+      </w:pPr>
+      <w:bookmarkStart w:id="6" w:name="_Toc215832347"/>
+      <w:r>
+        <w:t>Description</w:t>
+      </w:r>
+      <w:bookmarkEnd w:id="6"/>
+    </w:p>
+    <w:p>
+      <w:pPr>
+        <w:pStyle w:val="Retraitcorpsdetexte"/>
+      </w:pPr>
+      <w:r>
+        <w:t xml:space="preserve">Dans le cadre du </w:t>
+      </w:r>
+      <w:r>
+        <w:t>projet</w:t>
+      </w:r>
+      <w:r>
+        <w:t xml:space="preserve"> DevOps, nous avons dû mettre en place une infrastructure complète d’intégration et de déploiement continus (CI/CD) pour </w:t>
+      </w:r>
+      <w:r>
+        <w:t>l’</w:t>
+      </w:r>
+      <w:r>
+        <w:t xml:space="preserve">application </w:t>
+      </w:r>
+      <w:r>
+        <w:t>« </w:t>
+      </w:r>
+      <w:proofErr w:type="spellStart"/>
+      <w:r>
+        <w:t>Todo</w:t>
+      </w:r>
+      <w:proofErr w:type="spellEnd"/>
+      <w:r>
+        <w:t>-app »</w:t>
+      </w:r>
+      <w:r>
+        <w:t>. Cette application est composée d’un frontend en Vue.js, d’un backend Node.js/Express, et utilise une base de données MySQL.</w:t>
+      </w:r>
+    </w:p>
+    <w:p>
+      <w:pPr>
+        <w:pStyle w:val="Retraitcorpsdetexte"/>
+      </w:pPr>
+      <w:r>
+        <w:t xml:space="preserve">Notre objectif principal était d’automatiser au maximum tout le processus de qualité logicielle : analyse du code, tests, </w:t>
+      </w:r>
+      <w:proofErr w:type="spellStart"/>
+      <w:r>
+        <w:t>build</w:t>
+      </w:r>
+      <w:proofErr w:type="spellEnd"/>
+      <w:r>
+        <w:t xml:space="preserve"> et déploiement automatique sur un serveur distant.</w:t>
+      </w:r>
+    </w:p>
+    <w:p>
+      <w:pPr>
+        <w:pStyle w:val="Retraitcorpsdetexte"/>
+      </w:pPr>
+    </w:p>
+    <w:p>
+      <w:pPr>
+        <w:pStyle w:val="Retraitcorpsdetexte"/>
+      </w:pPr>
+      <w:r>
+        <w:t xml:space="preserve">Ce projet est réalisé en parallèle avec celui du module ICT-450 (Test), également en binôme avec </w:t>
+      </w:r>
+      <w:r>
+        <w:t>Evan</w:t>
+      </w:r>
+      <w:r>
+        <w:t xml:space="preserve"> et Diego. Cependant, pour la partie DevOps, nous nous sommes concentrés spécifiquement sur l’automatisation, la fiabilité et la standardisation du cycle de développement, afin d’obtenir un pipeline cohérent, rapide et entièrement automatisé.</w:t>
+      </w:r>
+    </w:p>
+    <w:p>
+      <w:pPr>
+        <w:pStyle w:val="Retraitcorpsdetexte"/>
+      </w:pPr>
+    </w:p>
+    <w:p>
+      <w:pPr>
+        <w:pStyle w:val="Titre1"/>
+      </w:pPr>
+      <w:bookmarkStart w:id="7" w:name="_Toc215832348"/>
       <w:bookmarkEnd w:id="3"/>
-    </w:p>
-    <w:p>
-      <w:pPr>
-        <w:pStyle w:val="Retraitcorpsdetexte"/>
-      </w:pPr>
-      <w:proofErr w:type="spellStart"/>
-      <w:r>
-        <w:t>P_DevOps</w:t>
-      </w:r>
-      <w:proofErr w:type="spellEnd"/>
-      <w:r>
-        <w:t xml:space="preserve"> 324</w:t>
-      </w:r>
-      <w:r>
-        <w:t xml:space="preserve"> </w:t>
-      </w:r>
-      <w:proofErr w:type="spellStart"/>
-      <w:r>
-        <w:t>Todo</w:t>
-      </w:r>
-      <w:proofErr w:type="spellEnd"/>
-      <w:r>
-        <w:t xml:space="preserve"> App</w:t>
-      </w:r>
-    </w:p>
-    <w:p>
-      <w:pPr>
-        <w:pStyle w:val="Retraitcorpsdetexte"/>
-      </w:pPr>
+      <w:bookmarkEnd w:id="4"/>
+      <w:r>
+        <w:t>Actions nécessaires pour chaque environnement (Dev / Test / Prod)</w:t>
+      </w:r>
+      <w:bookmarkEnd w:id="7"/>
     </w:p>
     <w:p>
       <w:pPr>
         <w:pStyle w:val="Titre2"/>
       </w:pPr>
-      <w:bookmarkStart w:id="6" w:name="_Toc308526318"/>
-      <w:r>
-        <w:t>Description</w:t>
-      </w:r>
-      <w:bookmarkEnd w:id="6"/>
-    </w:p>
-    <w:p>
-      <w:pPr>
-        <w:pStyle w:val="Retraitcorpsdetexte"/>
-      </w:pPr>
-      <w:r>
-        <w:t xml:space="preserve">Dans le cadre du </w:t>
-      </w:r>
-      <w:r>
-        <w:t>projet</w:t>
-      </w:r>
-      <w:r>
-        <w:t xml:space="preserve"> DevOps, nous avons dû mettre en place une infrastructure complète d’intégration et de déploiement continus (CI/CD) pour </w:t>
-      </w:r>
-      <w:r>
-        <w:t>l’</w:t>
-      </w:r>
-      <w:r>
-        <w:t xml:space="preserve">application </w:t>
-      </w:r>
-      <w:r>
-        <w:t>« </w:t>
-      </w:r>
-      <w:proofErr w:type="spellStart"/>
-      <w:r>
-        <w:t>Todo</w:t>
-      </w:r>
-      <w:proofErr w:type="spellEnd"/>
-      <w:r>
-        <w:t>-app »</w:t>
-      </w:r>
-      <w:r>
-        <w:t>. Cette application est composée d’un frontend en Vue.js, d’un backend Node.js/Express, et utilise une base de données MySQL.</w:t>
-      </w:r>
-    </w:p>
-    <w:p>
-      <w:pPr>
-        <w:pStyle w:val="Retraitcorpsdetexte"/>
-      </w:pPr>
-      <w:r>
-        <w:t xml:space="preserve">Notre objectif principal était d’automatiser au maximum tout le processus de qualité logicielle : analyse du code, tests, </w:t>
-      </w:r>
-      <w:proofErr w:type="spellStart"/>
-      <w:r>
-        <w:t>build</w:t>
-      </w:r>
-      <w:proofErr w:type="spellEnd"/>
-      <w:r>
-        <w:t xml:space="preserve"> et déploiement automatique sur un serveur distant.</w:t>
-      </w:r>
-    </w:p>
-    <w:p>
-      <w:pPr>
-        <w:pStyle w:val="Retraitcorpsdetexte"/>
-      </w:pPr>
-    </w:p>
-    <w:p>
-      <w:pPr>
-        <w:pStyle w:val="Retraitcorpsdetexte"/>
-      </w:pPr>
-      <w:r>
-        <w:t xml:space="preserve">Ce projet est réalisé en parallèle avec celui du module ICT-450 (Test), également en binôme avec </w:t>
-      </w:r>
-      <w:r>
-        <w:t>Evan</w:t>
-      </w:r>
-      <w:r>
-        <w:t xml:space="preserve"> et Diego. Cependant, pour la partie DevOps, nous nous sommes concentrés spécifiquement sur l’automatisation, la fiabilité et la standardisation du cycle de développement, afin d’obtenir un pipeline cohérent, rapide et entièrement automatisé.</w:t>
-      </w:r>
-    </w:p>
-    <w:p>
-      <w:pPr>
-        <w:pStyle w:val="Retraitcorpsdetexte"/>
-      </w:pPr>
-    </w:p>
-    <w:bookmarkEnd w:id="4"/>
-    <w:bookmarkEnd w:id="5"/>
-    <w:p>
-      <w:pPr>
-        <w:pStyle w:val="Titre1"/>
-      </w:pPr>
-      <w:r>
-        <w:t>Actions nécessaires pour chaque environnement (Dev / Test / Prod)</w:t>
-      </w:r>
-    </w:p>
-    <w:p>
-      <w:pPr>
-        <w:pStyle w:val="Titre2"/>
-      </w:pPr>
+      <w:bookmarkStart w:id="8" w:name="_Toc215832349"/>
       <w:r>
         <w:t>Backend (Node.js / Express)</w:t>
       </w:r>
+      <w:bookmarkEnd w:id="8"/>
     </w:p>
     <w:p>
       <w:pPr>
@@ -3700,9 +2228,11 @@
       <w:pPr>
         <w:pStyle w:val="Titre2"/>
       </w:pPr>
+      <w:bookmarkStart w:id="9" w:name="_Toc215832350"/>
       <w:r>
         <w:t>Frontend (Vue.js)</w:t>
       </w:r>
+      <w:bookmarkEnd w:id="9"/>
     </w:p>
     <w:p>
       <w:pPr>
@@ -3869,18 +2399,22 @@
       <w:pPr>
         <w:pStyle w:val="Titre1"/>
       </w:pPr>
+      <w:bookmarkStart w:id="10" w:name="_Toc215832351"/>
       <w:r>
         <w:lastRenderedPageBreak/>
         <w:t>Description du workflow CI/CD</w:t>
       </w:r>
+      <w:bookmarkEnd w:id="10"/>
     </w:p>
     <w:p>
       <w:pPr>
         <w:pStyle w:val="Titre2"/>
       </w:pPr>
+      <w:bookmarkStart w:id="11" w:name="_Toc215832352"/>
       <w:r>
         <w:t>Déclencheurs (Triggers)</w:t>
       </w:r>
+      <w:bookmarkEnd w:id="11"/>
     </w:p>
     <w:p>
       <w:pPr>
@@ -3940,9 +2474,11 @@
       <w:pPr>
         <w:pStyle w:val="Titre2"/>
       </w:pPr>
+      <w:bookmarkStart w:id="12" w:name="_Toc215832353"/>
       <w:r>
         <w:t>Étapes CI (Intégration continue)</w:t>
       </w:r>
+      <w:bookmarkEnd w:id="12"/>
     </w:p>
     <w:p>
       <w:pPr>
@@ -4033,9 +2569,11 @@
       <w:pPr>
         <w:pStyle w:val="Titre2"/>
       </w:pPr>
+      <w:bookmarkStart w:id="13" w:name="_Toc215832354"/>
       <w:r>
         <w:t>Étapes CD (Déploiement continu)</w:t>
       </w:r>
+      <w:bookmarkEnd w:id="13"/>
     </w:p>
     <w:p>
       <w:pPr>
@@ -4051,8 +2589,8 @@
       <w:pPr>
         <w:pStyle w:val="Titre2"/>
       </w:pPr>
-      <w:bookmarkStart w:id="7" w:name="_Toc308526336"/>
-      <w:bookmarkStart w:id="8" w:name="_Toc532179961"/>
+      <w:bookmarkStart w:id="14" w:name="_Toc532179961"/>
+      <w:bookmarkStart w:id="15" w:name="_Toc215832355"/>
       <w:r>
         <w:t>Planification</w:t>
       </w:r>
@@ -4062,7 +2600,7 @@
       <w:r>
         <w:t>e</w:t>
       </w:r>
-      <w:bookmarkEnd w:id="7"/>
+      <w:bookmarkEnd w:id="15"/>
     </w:p>
     <w:p>
       <w:pPr>
@@ -4078,12 +2616,14 @@
       <w:pPr>
         <w:pStyle w:val="Titre1"/>
       </w:pPr>
+      <w:bookmarkStart w:id="16" w:name="_Toc215832356"/>
       <w:r>
         <w:t>R</w:t>
       </w:r>
       <w:r>
         <w:t>apports de déploiement</w:t>
       </w:r>
+      <w:bookmarkEnd w:id="16"/>
     </w:p>
     <w:p>
       <w:pPr>
@@ -4176,11 +2716,12 @@
         <w:pStyle w:val="Corpsdetexte"/>
       </w:pPr>
     </w:p>
-    <w:bookmarkEnd w:id="8"/>
     <w:p>
       <w:pPr>
         <w:pStyle w:val="Titre1"/>
       </w:pPr>
+      <w:bookmarkStart w:id="17" w:name="_Toc215832357"/>
+      <w:bookmarkEnd w:id="14"/>
       <w:r>
         <w:t>Schéma</w:t>
       </w:r>
@@ -4193,6 +2734,7 @@
       <w:r>
         <w:t>CI/CD</w:t>
       </w:r>
+      <w:bookmarkEnd w:id="17"/>
     </w:p>
     <w:p>
       <w:pPr>
@@ -4326,12 +2868,13 @@
       <w:pPr>
         <w:pStyle w:val="Titre1"/>
       </w:pPr>
-      <w:bookmarkStart w:id="9" w:name="_Toc165969653"/>
-      <w:bookmarkStart w:id="10" w:name="_Toc308526342"/>
+      <w:bookmarkStart w:id="18" w:name="_Toc165969653"/>
+      <w:bookmarkStart w:id="19" w:name="_Toc215832358"/>
       <w:r>
         <w:lastRenderedPageBreak/>
         <w:t>Usage de l’IA</w:t>
       </w:r>
+      <w:bookmarkEnd w:id="19"/>
     </w:p>
     <w:p>
       <w:pPr>
@@ -4400,26 +2943,27 @@
       <w:pPr>
         <w:pStyle w:val="Titre1"/>
       </w:pPr>
+      <w:bookmarkStart w:id="20" w:name="_Toc215832359"/>
       <w:r>
         <w:t>Conclusion</w:t>
       </w:r>
-      <w:bookmarkEnd w:id="9"/>
-      <w:bookmarkEnd w:id="10"/>
+      <w:bookmarkEnd w:id="18"/>
+      <w:bookmarkEnd w:id="20"/>
     </w:p>
     <w:p>
       <w:pPr>
         <w:pStyle w:val="Titre2"/>
       </w:pPr>
-      <w:bookmarkStart w:id="11" w:name="_Toc165969654"/>
-      <w:bookmarkStart w:id="12" w:name="_Toc308526343"/>
+      <w:bookmarkStart w:id="21" w:name="_Toc165969654"/>
+      <w:bookmarkStart w:id="22" w:name="_Toc215832360"/>
       <w:r>
         <w:t xml:space="preserve">Bilan des </w:t>
       </w:r>
-      <w:bookmarkEnd w:id="11"/>
+      <w:bookmarkEnd w:id="21"/>
       <w:r>
         <w:t>fonctionnalités demandées</w:t>
       </w:r>
-      <w:bookmarkEnd w:id="12"/>
+      <w:bookmarkEnd w:id="22"/>
     </w:p>
     <w:p>
       <w:pPr>
@@ -4458,13 +3002,13 @@
       <w:pPr>
         <w:pStyle w:val="Titre2"/>
       </w:pPr>
-      <w:bookmarkStart w:id="13" w:name="_Toc165969655"/>
-      <w:bookmarkStart w:id="14" w:name="_Toc308526344"/>
+      <w:bookmarkStart w:id="23" w:name="_Toc165969655"/>
+      <w:bookmarkStart w:id="24" w:name="_Toc215832361"/>
       <w:r>
         <w:t>Bilan de la planification</w:t>
       </w:r>
-      <w:bookmarkEnd w:id="13"/>
-      <w:bookmarkEnd w:id="14"/>
+      <w:bookmarkEnd w:id="23"/>
+      <w:bookmarkEnd w:id="24"/>
     </w:p>
     <w:p>
       <w:pPr>
@@ -4505,13 +3049,13 @@
       <w:pPr>
         <w:pStyle w:val="Titre2"/>
       </w:pPr>
-      <w:bookmarkStart w:id="15" w:name="_Toc165969656"/>
-      <w:bookmarkStart w:id="16" w:name="_Toc308526345"/>
+      <w:bookmarkStart w:id="25" w:name="_Toc165969656"/>
+      <w:bookmarkStart w:id="26" w:name="_Toc215832362"/>
       <w:r>
         <w:t>Bilan personnel</w:t>
       </w:r>
-      <w:bookmarkEnd w:id="15"/>
-      <w:bookmarkEnd w:id="16"/>
+      <w:bookmarkEnd w:id="25"/>
+      <w:bookmarkEnd w:id="26"/>
     </w:p>
     <w:p>
       <w:pPr>
@@ -5290,7 +3834,7 @@
         <v:path o:extrusionok="f" gradientshapeok="t" o:connecttype="rect"/>
         <o:lock v:ext="edit" aspectratio="t"/>
       </v:shapetype>
-      <v:shape id="_x0000_i1200" type="#_x0000_t75" style="width:11.8pt;height:11.8pt" o:bullet="t">
+      <v:shape id="_x0000_i1201" type="#_x0000_t75" style="width:11.8pt;height:11.8pt" o:bullet="t">
         <v:imagedata r:id="rId1" o:title="BD10263_"/>
       </v:shape>
     </w:pict>
@@ -10401,7 +8945,6 @@
     <w:next w:val="Normal"/>
     <w:autoRedefine/>
     <w:uiPriority w:val="39"/>
-    <w:semiHidden/>
     <w:rsid w:val="00656974"/>
     <w:pPr>
       <w:spacing w:before="120" w:after="120"/>
@@ -10418,7 +8961,6 @@
     <w:next w:val="Normal"/>
     <w:autoRedefine/>
     <w:uiPriority w:val="39"/>
-    <w:semiHidden/>
     <w:rsid w:val="007F30AE"/>
     <w:pPr>
       <w:ind w:left="200"/>

</xml_diff>